<commit_message>
Final check-in. Versio 22.11.9, updated to Simio 15.245, .NET 4.7.2 and 64 bit.
</commit_message>
<xml_diff>
--- a/Documentation/Simio API Note - RunSimioSchedule.docx
+++ b/Documentation/Simio API Note - RunSimioSchedule.docx
@@ -1,6 +1,6 @@
 
 <file path=word/document.xml><?xml version="1.0" encoding="utf-8"?>
-<w:document xmlns:wpc="http://schemas.microsoft.com/office/word/2010/wordprocessingCanvas" xmlns:cx="http://schemas.microsoft.com/office/drawing/2014/chartex" xmlns:cx1="http://schemas.microsoft.com/office/drawing/2015/9/8/chartex" xmlns:cx2="http://schemas.microsoft.com/office/drawing/2015/10/21/chartex" xmlns:cx3="http://schemas.microsoft.com/office/drawing/2016/5/9/chartex" xmlns:cx4="http://schemas.microsoft.com/office/drawing/2016/5/10/chartex" xmlns:cx5="http://schemas.microsoft.com/office/drawing/2016/5/11/chartex" xmlns:cx6="http://schemas.microsoft.com/office/drawing/2016/5/12/chartex" xmlns:cx7="http://schemas.microsoft.com/office/drawing/2016/5/13/chartex" xmlns:cx8="http://schemas.microsoft.com/office/drawing/2016/5/14/chartex" xmlns:mc="http://schemas.openxmlformats.org/markup-compatibility/2006" xmlns:aink="http://schemas.microsoft.com/office/drawing/2016/ink" xmlns:am3d="http://schemas.microsoft.com/office/drawing/2017/model3d" xmlns:o="urn:schemas-microsoft-com:office:office" xmlns:r="http://schemas.openxmlformats.org/officeDocument/2006/relationships" xmlns:m="http://schemas.openxmlformats.org/officeDocument/2006/math" xmlns:v="urn:schemas-microsoft-com:vml" xmlns:wp14="http://schemas.microsoft.com/office/word/2010/wordprocessingDrawing" xmlns:wp="http://schemas.openxmlformats.org/drawingml/2006/wordprocessingDrawing" xmlns:w10="urn:schemas-microsoft-com:office:word" xmlns:w="http://schemas.openxmlformats.org/wordprocessingml/2006/main" xmlns:w14="http://schemas.microsoft.com/office/word/2010/wordml" xmlns:w15="http://schemas.microsoft.com/office/word/2012/wordml" xmlns:w16cex="http://schemas.microsoft.com/office/word/2018/wordml/cex" xmlns:w16cid="http://schemas.microsoft.com/office/word/2016/wordml/cid" xmlns:w16="http://schemas.microsoft.com/office/word/2018/wordml" xmlns:w16se="http://schemas.microsoft.com/office/word/2015/wordml/symex" xmlns:wpg="http://schemas.microsoft.com/office/word/2010/wordprocessingGroup" xmlns:wpi="http://schemas.microsoft.com/office/word/2010/wordprocessingInk" xmlns:wne="http://schemas.microsoft.com/office/word/2006/wordml" xmlns:wps="http://schemas.microsoft.com/office/word/2010/wordprocessingShape" mc:Ignorable="w14 w15 w16se w16cid w16 w16cex wp14">
+<w:document xmlns:wpc="http://schemas.microsoft.com/office/word/2010/wordprocessingCanvas" xmlns:cx="http://schemas.microsoft.com/office/drawing/2014/chartex" xmlns:cx1="http://schemas.microsoft.com/office/drawing/2015/9/8/chartex" xmlns:cx2="http://schemas.microsoft.com/office/drawing/2015/10/21/chartex" xmlns:cx3="http://schemas.microsoft.com/office/drawing/2016/5/9/chartex" xmlns:cx4="http://schemas.microsoft.com/office/drawing/2016/5/10/chartex" xmlns:cx5="http://schemas.microsoft.com/office/drawing/2016/5/11/chartex" xmlns:cx6="http://schemas.microsoft.com/office/drawing/2016/5/12/chartex" xmlns:cx7="http://schemas.microsoft.com/office/drawing/2016/5/13/chartex" xmlns:cx8="http://schemas.microsoft.com/office/drawing/2016/5/14/chartex" xmlns:mc="http://schemas.openxmlformats.org/markup-compatibility/2006" xmlns:aink="http://schemas.microsoft.com/office/drawing/2016/ink" xmlns:am3d="http://schemas.microsoft.com/office/drawing/2017/model3d" xmlns:o="urn:schemas-microsoft-com:office:office" xmlns:oel="http://schemas.microsoft.com/office/2019/extlst" xmlns:r="http://schemas.openxmlformats.org/officeDocument/2006/relationships" xmlns:m="http://schemas.openxmlformats.org/officeDocument/2006/math" xmlns:v="urn:schemas-microsoft-com:vml" xmlns:wp14="http://schemas.microsoft.com/office/word/2010/wordprocessingDrawing" xmlns:wp="http://schemas.openxmlformats.org/drawingml/2006/wordprocessingDrawing" xmlns:w10="urn:schemas-microsoft-com:office:word" xmlns:w="http://schemas.openxmlformats.org/wordprocessingml/2006/main" xmlns:w14="http://schemas.microsoft.com/office/word/2010/wordml" xmlns:w15="http://schemas.microsoft.com/office/word/2012/wordml" xmlns:w16cex="http://schemas.microsoft.com/office/word/2018/wordml/cex" xmlns:w16cid="http://schemas.microsoft.com/office/word/2016/wordml/cid" xmlns:w16="http://schemas.microsoft.com/office/word/2018/wordml" xmlns:w16sdtdh="http://schemas.microsoft.com/office/word/2020/wordml/sdtdatahash" xmlns:w16se="http://schemas.microsoft.com/office/word/2015/wordml/symex" xmlns:wpg="http://schemas.microsoft.com/office/word/2010/wordprocessingGroup" xmlns:wpi="http://schemas.microsoft.com/office/word/2010/wordprocessingInk" xmlns:wne="http://schemas.microsoft.com/office/word/2006/wordml" xmlns:wps="http://schemas.microsoft.com/office/word/2010/wordprocessingShape" mc:Ignorable="w14 w15 w16se w16cid w16 w16cex w16sdtdh wp14">
   <w:body>
     <w:p>
       <w:pPr>
@@ -25,15 +25,94 @@
         <w:t>June</w:t>
       </w:r>
       <w:r>
-        <w:t>2018 (Dhouck)</w:t>
-      </w:r>
-    </w:p>
-    <w:p>
-      <w:r>
-        <w:t>Revisions: January2018 (Dhouck) – Added to Github</w:t>
-      </w:r>
-    </w:p>
-    <w:p/>
+        <w:t>2018 (</w:t>
+      </w:r>
+      <w:proofErr w:type="spellStart"/>
+      <w:r>
+        <w:t>Dhouck</w:t>
+      </w:r>
+      <w:proofErr w:type="spellEnd"/>
+      <w:r>
+        <w:t>)</w:t>
+      </w:r>
+    </w:p>
+    <w:p>
+      <w:pPr>
+        <w:spacing w:after="0"/>
+      </w:pPr>
+      <w:r>
+        <w:t xml:space="preserve">Revisions: </w:t>
+      </w:r>
+    </w:p>
+    <w:p>
+      <w:pPr>
+        <w:spacing w:after="0"/>
+      </w:pPr>
+      <w:r>
+        <w:t>January</w:t>
+      </w:r>
+      <w:r>
+        <w:t xml:space="preserve"> </w:t>
+      </w:r>
+      <w:r>
+        <w:t>20</w:t>
+      </w:r>
+      <w:r>
+        <w:t>22</w:t>
+      </w:r>
+      <w:r>
+        <w:t xml:space="preserve"> (</w:t>
+      </w:r>
+      <w:proofErr w:type="spellStart"/>
+      <w:r>
+        <w:t>D</w:t>
+      </w:r>
+      <w:r>
+        <w:t>H</w:t>
+      </w:r>
+      <w:r>
+        <w:t>ouck</w:t>
+      </w:r>
+      <w:proofErr w:type="spellEnd"/>
+      <w:r>
+        <w:t xml:space="preserve">) – Added to </w:t>
+      </w:r>
+      <w:proofErr w:type="spellStart"/>
+      <w:r>
+        <w:t>Github</w:t>
+      </w:r>
+      <w:proofErr w:type="spellEnd"/>
+    </w:p>
+    <w:p>
+      <w:pPr>
+        <w:spacing w:after="0"/>
+      </w:pPr>
+      <w:r>
+        <w:t>November 2022 (</w:t>
+      </w:r>
+      <w:proofErr w:type="spellStart"/>
+      <w:r>
+        <w:t>DHouck</w:t>
+      </w:r>
+      <w:proofErr w:type="spellEnd"/>
+      <w:r>
+        <w:t xml:space="preserve">) – Updated to </w:t>
+      </w:r>
+      <w:r>
+        <w:t xml:space="preserve">Simio </w:t>
+      </w:r>
+      <w:r>
+        <w:t>15.24</w:t>
+      </w:r>
+      <w:r>
+        <w:t>5.28983</w:t>
+      </w:r>
+    </w:p>
+    <w:p>
+      <w:pPr>
+        <w:spacing w:after="0"/>
+      </w:pPr>
+    </w:p>
     <w:sdt>
       <w:sdtPr>
         <w:rPr>
@@ -269,7 +348,7 @@
                 <w:noProof/>
                 <w:webHidden/>
               </w:rPr>
-              <w:t>3</w:t>
+              <w:t>5</w:t>
             </w:r>
             <w:r>
               <w:rPr>
@@ -338,7 +417,7 @@
                 <w:noProof/>
                 <w:webHidden/>
               </w:rPr>
-              <w:t>4</w:t>
+              <w:t>6</w:t>
             </w:r>
             <w:r>
               <w:rPr>
@@ -407,7 +486,7 @@
                 <w:noProof/>
                 <w:webHidden/>
               </w:rPr>
-              <w:t>5</w:t>
+              <w:t>10</w:t>
             </w:r>
             <w:r>
               <w:rPr>
@@ -467,7 +546,19 @@
         </w:numPr>
       </w:pPr>
       <w:r>
-        <w:t>Run a Schedule in a “headless” or unattended mode to create a Model Plan</w:t>
+        <w:t>Load</w:t>
+      </w:r>
+      <w:r>
+        <w:t xml:space="preserve"> a </w:t>
+      </w:r>
+      <w:r>
+        <w:t xml:space="preserve">Simio Project </w:t>
+      </w:r>
+      <w:r>
+        <w:t>Schedule in a “headless” or unattended mode</w:t>
+      </w:r>
+      <w:r>
+        <w:t>.</w:t>
       </w:r>
     </w:p>
     <w:p>
@@ -479,26 +570,112 @@
         </w:numPr>
       </w:pPr>
       <w:r>
+        <w:t xml:space="preserve">Set up folders to received data for </w:t>
+      </w:r>
+      <w:r>
+        <w:t>a</w:t>
+      </w:r>
+      <w:r>
+        <w:t xml:space="preserve"> Schedule simulation and automatically run the Plan</w:t>
+      </w:r>
+      <w:r>
+        <w:t xml:space="preserve"> with new downtime data.</w:t>
+      </w:r>
+    </w:p>
+    <w:p>
+      <w:pPr>
+        <w:pStyle w:val="ListParagraph"/>
+        <w:numPr>
+          <w:ilvl w:val="0"/>
+          <w:numId w:val="8"/>
+        </w:numPr>
+      </w:pPr>
+      <w:r>
         <w:t>Export the results from the schedule</w:t>
       </w:r>
+    </w:p>
+    <w:p>
+      <w:r>
+        <w:t>Although Simio is usually used with the User Interface (UI) it can be configured to run unattended or “headless”</w:t>
+      </w:r>
       <w:r>
         <w:t>.</w:t>
       </w:r>
     </w:p>
     <w:p>
       <w:r>
-        <w:t>Although Simio is usually used with the User Interface (UI) it can be configured to run unattended or “headless”</w:t>
+        <w:t xml:space="preserve">This project </w:t>
+      </w:r>
+      <w:r>
+        <w:t xml:space="preserve">will demonstrate a configuration where a model is set up to be run </w:t>
+      </w:r>
+      <w:r>
+        <w:t xml:space="preserve">either interactively or </w:t>
+      </w:r>
+      <w:r>
+        <w:t xml:space="preserve">as a Windows </w:t>
+      </w:r>
+      <w:r>
+        <w:t>service and</w:t>
+      </w:r>
+      <w:r>
+        <w:t xml:space="preserve"> be triggered </w:t>
+      </w:r>
+      <w:r>
+        <w:t xml:space="preserve">to run a new Plan </w:t>
+      </w:r>
+      <w:r>
+        <w:t>whenever a file is dropped into a give folder.</w:t>
+      </w:r>
+    </w:p>
+    <w:p>
+      <w:r>
+        <w:t xml:space="preserve">This </w:t>
+      </w:r>
+      <w:r>
+        <w:t>configuration</w:t>
+      </w:r>
+      <w:r>
+        <w:t xml:space="preserve"> has a Simio Project </w:t>
+      </w:r>
+      <w:r>
+        <w:t xml:space="preserve">(name defined in settings) </w:t>
+      </w:r>
+      <w:r>
+        <w:t>being loaded at the very beginning and then uses a file containing downtime information as the triggering mechanism for the running of a Plan</w:t>
       </w:r>
       <w:r>
         <w:t>.</w:t>
       </w:r>
-    </w:p>
-    <w:p>
-      <w:r>
-        <w:t xml:space="preserve">This project </w:t>
-      </w:r>
-      <w:r>
-        <w:t>will demonstrate a configuration where a model is set up to be run as a Windows service, and be triggered whenever a file is dropped into a give folder.</w:t>
+      <w:r>
+        <w:t xml:space="preserve"> </w:t>
+      </w:r>
+      <w:r>
+        <w:t>A popular variation of this</w:t>
+      </w:r>
+      <w:r>
+        <w:t xml:space="preserve"> is </w:t>
+      </w:r>
+      <w:r>
+        <w:t xml:space="preserve">to </w:t>
+      </w:r>
+      <w:r>
+        <w:t>us</w:t>
+      </w:r>
+      <w:r>
+        <w:t>e</w:t>
+      </w:r>
+      <w:r>
+        <w:t xml:space="preserve"> the </w:t>
+      </w:r>
+      <w:r>
+        <w:t xml:space="preserve">Simio </w:t>
+      </w:r>
+      <w:r>
+        <w:t>project file itself as the trigger (and then of course the new project must be loaded)</w:t>
+      </w:r>
+      <w:r>
+        <w:t xml:space="preserve"> that can be done using the same techniques described here (but the particulars are left to the reader).</w:t>
       </w:r>
     </w:p>
     <w:p>
@@ -543,11 +720,14 @@
         <w:keepNext/>
       </w:pPr>
       <w:r>
+        <w:rPr>
+          <w:noProof/>
+        </w:rPr>
         <w:drawing>
-          <wp:inline distT="0" distB="0" distL="0" distR="0" wp14:anchorId="0C6517BA" wp14:editId="1D4BFBD6">
-            <wp:extent cx="4999153" cy="3917019"/>
-            <wp:effectExtent l="0" t="0" r="0" b="7620"/>
-            <wp:docPr id="6" name="Picture 6" descr="A close up of a map&#10;&#10;Description automatically generated"/>
+          <wp:inline distT="0" distB="0" distL="0" distR="0" wp14:anchorId="3AEC236A" wp14:editId="4D5D21CD">
+            <wp:extent cx="4293801" cy="3281363"/>
+            <wp:effectExtent l="0" t="0" r="0" b="0"/>
+            <wp:docPr id="4" name="Picture 4" descr="Diagram&#10;&#10;Description automatically generated"/>
             <wp:cNvGraphicFramePr>
               <a:graphicFrameLocks xmlns:a="http://schemas.openxmlformats.org/drawingml/2006/main" noChangeAspect="1"/>
             </wp:cNvGraphicFramePr>
@@ -555,7 +735,7 @@
               <a:graphicData uri="http://schemas.openxmlformats.org/drawingml/2006/picture">
                 <pic:pic xmlns:pic="http://schemas.openxmlformats.org/drawingml/2006/picture">
                   <pic:nvPicPr>
-                    <pic:cNvPr id="1" name=""/>
+                    <pic:cNvPr id="4" name="Picture 4" descr="Diagram&#10;&#10;Description automatically generated"/>
                     <pic:cNvPicPr/>
                   </pic:nvPicPr>
                   <pic:blipFill>
@@ -567,7 +747,7 @@
                   <pic:spPr>
                     <a:xfrm>
                       <a:off x="0" y="0"/>
-                      <a:ext cx="4999153" cy="3917019"/>
+                      <a:ext cx="4298755" cy="3285149"/>
                     </a:xfrm>
                     <a:prstGeom prst="rect">
                       <a:avLst/>
@@ -596,12 +776,28 @@
         </w:r>
       </w:fldSimple>
       <w:r>
-        <w:t>- RunSimioSchedule Architecture</w:t>
-      </w:r>
-    </w:p>
-    <w:p>
-      <w:r>
-        <w:t>RunSimioSchedule is a windows process that runs as a service and waits for an event file to be dropped into a specified folder.</w:t>
+        <w:t xml:space="preserve">- </w:t>
+      </w:r>
+      <w:proofErr w:type="spellStart"/>
+      <w:r>
+        <w:t>RunSimioSchedule</w:t>
+      </w:r>
+      <w:proofErr w:type="spellEnd"/>
+      <w:r>
+        <w:t xml:space="preserve"> Architecture</w:t>
+      </w:r>
+    </w:p>
+    <w:p>
+      <w:proofErr w:type="spellStart"/>
+      <w:r>
+        <w:t>RunSimioSchedule</w:t>
+      </w:r>
+      <w:proofErr w:type="spellEnd"/>
+      <w:r>
+        <w:t xml:space="preserve"> is a windows process that runs as a service and waits for an event file to be dropped into a specified folder.</w:t>
+      </w:r>
+      <w:r>
+        <w:t xml:space="preserve"> The event file indicates that a model server has an exception, such as downtime being scheduled.</w:t>
       </w:r>
     </w:p>
     <w:p>
@@ -612,7 +808,23 @@
         <w:t>s the program begins the method Main is called which</w:t>
       </w:r>
       <w:r>
-        <w:t xml:space="preserve"> creates a RunContext which will exist throughout the life of the service. During the RunContext constructor</w:t>
+        <w:t xml:space="preserve"> creates a </w:t>
+      </w:r>
+      <w:proofErr w:type="spellStart"/>
+      <w:r>
+        <w:t>RunContext</w:t>
+      </w:r>
+      <w:proofErr w:type="spellEnd"/>
+      <w:r>
+        <w:t xml:space="preserve"> which will exist throughout the life of the service. During the </w:t>
+      </w:r>
+      <w:proofErr w:type="spellStart"/>
+      <w:r>
+        <w:t>RunContext</w:t>
+      </w:r>
+      <w:proofErr w:type="spellEnd"/>
+      <w:r>
+        <w:t xml:space="preserve"> constructor</w:t>
       </w:r>
       <w:r>
         <w:t>, the following occurs:</w:t>
@@ -626,7 +838,18 @@
         </w:numPr>
       </w:pPr>
       <w:r>
-        <w:t>The API SimioProjectFactory.SetExtensionsPath is called to indicate to the model where all the support DLLs can be found.</w:t>
+        <w:t xml:space="preserve">The API </w:t>
+      </w:r>
+      <w:proofErr w:type="spellStart"/>
+      <w:r>
+        <w:t>SimioProjectFactory.SetExtensionsPath</w:t>
+      </w:r>
+      <w:proofErr w:type="spellEnd"/>
+      <w:r>
+        <w:t xml:space="preserve"> is called to indicate where all the support DLLs can be found</w:t>
+      </w:r>
+      <w:r>
+        <w:t xml:space="preserve"> when the project is loaded.</w:t>
       </w:r>
     </w:p>
     <w:p>
@@ -637,7 +860,24 @@
         </w:numPr>
       </w:pPr>
       <w:r>
-        <w:t>Some setup occurs, such as making sure of the existence of the Event file folder.</w:t>
+        <w:t>Some setup occurs, such as making sure of the existence of the</w:t>
+      </w:r>
+      <w:r>
+        <w:t xml:space="preserve"> folders (</w:t>
+      </w:r>
+      <w:proofErr w:type="gramStart"/>
+      <w:r>
+        <w:t>e.g.</w:t>
+      </w:r>
+      <w:proofErr w:type="gramEnd"/>
+      <w:r>
+        <w:t xml:space="preserve"> c:\temp\RunSimioSchedule\In, which is the folder for the</w:t>
+      </w:r>
+      <w:r>
+        <w:t xml:space="preserve"> Event file</w:t>
+      </w:r>
+      <w:r>
+        <w:t>s.</w:t>
       </w:r>
     </w:p>
     <w:p>
@@ -648,7 +888,23 @@
         </w:numPr>
       </w:pPr>
       <w:r>
-        <w:t>The Simio project file (e.g. .SPFX) is located and loaded.</w:t>
+        <w:t>The Simio project file (</w:t>
+      </w:r>
+      <w:proofErr w:type="gramStart"/>
+      <w:r>
+        <w:t>e.g.</w:t>
+      </w:r>
+      <w:proofErr w:type="gramEnd"/>
+      <w:r>
+        <w:t xml:space="preserve"> </w:t>
+      </w:r>
+      <w:proofErr w:type="spellStart"/>
+      <w:r>
+        <w:t>SchedulingDiscretePartProductionWithOnEndingExport.spfx</w:t>
+      </w:r>
+      <w:proofErr w:type="spellEnd"/>
+      <w:r>
+        <w:t>) is located and loaded.</w:t>
       </w:r>
     </w:p>
     <w:p>
@@ -659,7 +915,37 @@
         </w:numPr>
       </w:pPr>
       <w:r>
-        <w:t xml:space="preserve">Calls OnStart which creates a system FileWatcher which monitors the Events folder and has events for whenever an event file is created or changed within the folder. It also starts a timer that polls for the event file. </w:t>
+        <w:t xml:space="preserve">Calls </w:t>
+      </w:r>
+      <w:proofErr w:type="spellStart"/>
+      <w:r>
+        <w:t>OnStart</w:t>
+      </w:r>
+      <w:proofErr w:type="spellEnd"/>
+      <w:r>
+        <w:t xml:space="preserve"> which creates a system </w:t>
+      </w:r>
+      <w:proofErr w:type="spellStart"/>
+      <w:r>
+        <w:t>FileWatcher</w:t>
+      </w:r>
+      <w:proofErr w:type="spellEnd"/>
+      <w:r>
+        <w:t xml:space="preserve"> which monitors the Events folder and has events for whenever an event file is created or changed within the folder. It also starts a timer that polls for the event file</w:t>
+      </w:r>
+      <w:r>
+        <w:t xml:space="preserve"> in case the </w:t>
+      </w:r>
+      <w:proofErr w:type="spellStart"/>
+      <w:r>
+        <w:t>FileWatcher</w:t>
+      </w:r>
+      <w:proofErr w:type="spellEnd"/>
+      <w:r>
+        <w:t xml:space="preserve"> ever misses a file.</w:t>
+      </w:r>
+      <w:r>
+        <w:t xml:space="preserve"> </w:t>
       </w:r>
     </w:p>
     <w:p/>
@@ -688,12 +974,36 @@
         <w:t>ever an Event</w:t>
       </w:r>
       <w:r>
-        <w:t xml:space="preserve"> file is found, the method CheckAndRun is called, which subsequently calls RunScheduleExportResultsAndSaveProject, which is the central logic to this example.</w:t>
-      </w:r>
-    </w:p>
-    <w:p>
-      <w:r>
-        <w:t>RunScheduleExportResultsAndSaveProject does the following.</w:t>
+        <w:t xml:space="preserve"> file is found, the method </w:t>
+      </w:r>
+      <w:proofErr w:type="spellStart"/>
+      <w:r>
+        <w:t>CheckAndRun</w:t>
+      </w:r>
+      <w:proofErr w:type="spellEnd"/>
+      <w:r>
+        <w:t xml:space="preserve"> is called, which subsequently calls </w:t>
+      </w:r>
+      <w:r>
+        <w:t xml:space="preserve">the method </w:t>
+      </w:r>
+      <w:proofErr w:type="spellStart"/>
+      <w:r>
+        <w:t>RunScheduleExportResultsAndSaveProject</w:t>
+      </w:r>
+      <w:proofErr w:type="spellEnd"/>
+      <w:r>
+        <w:t>, which is the central logic to this example.</w:t>
+      </w:r>
+    </w:p>
+    <w:p>
+      <w:proofErr w:type="spellStart"/>
+      <w:r>
+        <w:t>RunScheduleExportResultsAndSaveProject</w:t>
+      </w:r>
+      <w:proofErr w:type="spellEnd"/>
+      <w:r>
+        <w:t xml:space="preserve"> does the following.</w:t>
       </w:r>
     </w:p>
     <w:p>
@@ -704,8 +1014,13 @@
         </w:numPr>
       </w:pPr>
       <w:r>
-        <w:t>Converts the Event File - which is a CSV (Comma Separated Value) file to a DataTable</w:t>
-      </w:r>
+        <w:t xml:space="preserve">Converts the Event File - which is a CSV (Comma Separated Value) file to a </w:t>
+      </w:r>
+      <w:proofErr w:type="spellStart"/>
+      <w:r>
+        <w:t>DataTable</w:t>
+      </w:r>
+      <w:proofErr w:type="spellEnd"/>
       <w:r>
         <w:t xml:space="preserve"> and then deletes the Event File.</w:t>
       </w:r>
@@ -718,7 +1033,10 @@
         </w:numPr>
       </w:pPr>
       <w:r>
-        <w:t>Gets the model from the already loaded Simio project.</w:t>
+        <w:t>References</w:t>
+      </w:r>
+      <w:r>
+        <w:t xml:space="preserve"> the model from the already loaded Simio project.</w:t>
       </w:r>
     </w:p>
     <w:p>
@@ -729,19 +1047,41 @@
         </w:numPr>
       </w:pPr>
       <w:r>
-        <w:t>If the DataTab</w:t>
+        <w:t xml:space="preserve">If the </w:t>
+      </w:r>
+      <w:proofErr w:type="spellStart"/>
+      <w:r>
+        <w:t>DataTab</w:t>
       </w:r>
       <w:r>
         <w:t>l</w:t>
       </w:r>
       <w:r>
-        <w:t>e exists, then it is assumed to be downtime data and is Imported into the model</w:t>
+        <w:t>e</w:t>
+      </w:r>
+      <w:proofErr w:type="spellEnd"/>
+      <w:r>
+        <w:t xml:space="preserve"> exists, then it is assumed to be downtime data and is Imported into the model</w:t>
       </w:r>
       <w:r>
         <w:t>’s Resource Table</w:t>
       </w:r>
       <w:r>
-        <w:t xml:space="preserve"> the method ImportDowntime.</w:t>
+        <w:t xml:space="preserve"> </w:t>
+      </w:r>
+      <w:r>
+        <w:t xml:space="preserve">by </w:t>
+      </w:r>
+      <w:r>
+        <w:t xml:space="preserve">the method </w:t>
+      </w:r>
+      <w:proofErr w:type="spellStart"/>
+      <w:r>
+        <w:t>ImportDowntime</w:t>
+      </w:r>
+      <w:proofErr w:type="spellEnd"/>
+      <w:r>
+        <w:t>.</w:t>
       </w:r>
       <w:r>
         <w:t xml:space="preserve"> If the model doesn’t have a table called “Resources”, then the data is simply ignored.</w:t>
@@ -766,7 +1106,10 @@
         </w:numPr>
       </w:pPr>
       <w:r>
-        <w:t>If configured, the model’s Plan is run.</w:t>
+        <w:t>If configured, the model’s Plan is run</w:t>
+      </w:r>
+      <w:r>
+        <w:t>, which now incorporates the downtime data.</w:t>
       </w:r>
     </w:p>
     <w:p>
@@ -836,19 +1179,39 @@
     <w:p/>
     <w:p>
       <w:r>
-        <w:t>The Simio engine (</w:t>
+        <w:t xml:space="preserve">The Simio </w:t>
+      </w:r>
+      <w:r>
+        <w:t>E</w:t>
+      </w:r>
+      <w:r>
+        <w:t>ngine (</w:t>
       </w:r>
       <w:r>
         <w:t>or</w:t>
       </w:r>
       <w:r>
-        <w:t xml:space="preserve"> simply as</w:t>
-      </w:r>
-      <w:r>
-        <w:t xml:space="preserve"> the Engine) is the logic that implements the simulation and planning logic of Simio. When used as a desktop application, it </w:t>
-      </w:r>
-      <w:r>
-        <w:t>is paired with</w:t>
+        <w:t xml:space="preserve"> </w:t>
+      </w:r>
+      <w:proofErr w:type="spellStart"/>
+      <w:r>
+        <w:t>SimEngine</w:t>
+      </w:r>
+      <w:proofErr w:type="spellEnd"/>
+      <w:r>
+        <w:t xml:space="preserve"> or simply</w:t>
+      </w:r>
+      <w:r>
+        <w:t xml:space="preserve"> Engine) is the logic that implements the simulation and planning logic of Simio. When used as a desktop application, it </w:t>
+      </w:r>
+      <w:r>
+        <w:t xml:space="preserve">is </w:t>
+      </w:r>
+      <w:r>
+        <w:t xml:space="preserve">generally </w:t>
+      </w:r>
+      <w:r>
+        <w:t>paired with</w:t>
       </w:r>
       <w:r>
         <w:t xml:space="preserve"> a UI</w:t>
@@ -865,12 +1228,34 @@
     </w:p>
     <w:p>
       <w:r>
-        <w:t xml:space="preserve">When running within the UI specific folders are searched by Simio when looking for DLLs, such as User Extensions and other add-ins. </w:t>
-      </w:r>
-    </w:p>
-    <w:p>
-      <w:r>
-        <w:t>When running headless this is not done, and instead all DLLs that are used must be in the location specified by the call SetExtensionsPath of SimioProjectFactory.</w:t>
+        <w:t>When running within the UI</w:t>
+      </w:r>
+      <w:r>
+        <w:t>,</w:t>
+      </w:r>
+      <w:r>
+        <w:t xml:space="preserve"> specific folders are searched by Simio when looking for DLLs, such as User Extensions and other add-ins. </w:t>
+      </w:r>
+    </w:p>
+    <w:p>
+      <w:r>
+        <w:t xml:space="preserve">When running headless this is not done, and instead all DLLs that are used must be in the location specified by the call </w:t>
+      </w:r>
+      <w:proofErr w:type="spellStart"/>
+      <w:r>
+        <w:t>SetExtensionsPath</w:t>
+      </w:r>
+      <w:proofErr w:type="spellEnd"/>
+      <w:r>
+        <w:t xml:space="preserve"> of </w:t>
+      </w:r>
+      <w:proofErr w:type="spellStart"/>
+      <w:r>
+        <w:t>SimioProjectFactory</w:t>
+      </w:r>
+      <w:proofErr w:type="spellEnd"/>
+      <w:r>
+        <w:t>.</w:t>
       </w:r>
     </w:p>
     <w:p>
@@ -880,12 +1265,28 @@
     </w:p>
     <w:p>
       <w:r>
-        <w:t>One is DotPeek, which is made by JetBrains. With this tool you can inspect a DLL for its dependencies.</w:t>
-      </w:r>
-    </w:p>
-    <w:p>
-      <w:r>
-        <w:t>Another is Process Explorer, which part of Microsoft’s SysInternal toolset. When run in Administrator mode this tool permits you to examine a running process (such as Simio) and determine what DLLs are loaded</w:t>
+        <w:t xml:space="preserve">One is </w:t>
+      </w:r>
+      <w:proofErr w:type="spellStart"/>
+      <w:r>
+        <w:t>DotPeek</w:t>
+      </w:r>
+      <w:proofErr w:type="spellEnd"/>
+      <w:r>
+        <w:t>, which is made by JetBrains. With this tool you can inspect a DLL for its dependencies.</w:t>
+      </w:r>
+    </w:p>
+    <w:p>
+      <w:r>
+        <w:t xml:space="preserve">Another is Process Explorer, which part of Microsoft’s </w:t>
+      </w:r>
+      <w:proofErr w:type="spellStart"/>
+      <w:r>
+        <w:t>SysInternal</w:t>
+      </w:r>
+      <w:proofErr w:type="spellEnd"/>
+      <w:r>
+        <w:t xml:space="preserve"> toolset. When run in Administrator mode this tool permits you to examine a running process (such as Simio) and determine what DLLs are loaded</w:t>
       </w:r>
       <w:r>
         <w:t>.</w:t>
@@ -896,11 +1297,16 @@
         <w:t xml:space="preserve">In this document </w:t>
       </w:r>
       <w:r>
-        <w:t>are included the instruction for loading your headless executable as a Windows Service.</w:t>
+        <w:t xml:space="preserve">are included the instruction for loading your headless executable as a Windows </w:t>
+      </w:r>
+      <w:proofErr w:type="gramStart"/>
+      <w:r>
+        <w:t>Service.</w:t>
       </w:r>
       <w:r>
         <w:t>.</w:t>
       </w:r>
+      <w:proofErr w:type="gramEnd"/>
     </w:p>
     <w:p>
       <w:pPr>
@@ -981,16 +1387,34 @@
         <w:t>System</w:t>
       </w:r>
       <w:r>
-        <w:t xml:space="preserve"> FileWatcher. This method (called </w:t>
-      </w:r>
+        <w:t xml:space="preserve"> </w:t>
+      </w:r>
+      <w:proofErr w:type="spellStart"/>
+      <w:r>
+        <w:t>FileWatcher</w:t>
+      </w:r>
+      <w:proofErr w:type="spellEnd"/>
+      <w:r>
+        <w:t xml:space="preserve">. This method (called </w:t>
+      </w:r>
+      <w:proofErr w:type="spellStart"/>
       <w:r>
         <w:t>CheckAndRun</w:t>
       </w:r>
+      <w:proofErr w:type="spellEnd"/>
       <w:r>
         <w:t xml:space="preserve">) runs the </w:t>
       </w:r>
       <w:r>
-        <w:t>method RunScheduleExportResultsAndSaveProject, which does most of the work.</w:t>
+        <w:t xml:space="preserve">method </w:t>
+      </w:r>
+      <w:proofErr w:type="spellStart"/>
+      <w:r>
+        <w:t>RunScheduleExportResultsAndSaveProject</w:t>
+      </w:r>
+      <w:proofErr w:type="spellEnd"/>
+      <w:r>
+        <w:t>, which does most of the work.</w:t>
       </w:r>
       <w:r>
         <w:t xml:space="preserve"> </w:t>
@@ -1001,7 +1425,15 @@
         <w:pStyle w:val="IntenseQuote"/>
       </w:pPr>
       <w:r>
-        <w:t>Note: because of a well-known FileWatcher deficiency (under rare circumstances it won’t detect a file event) there is also a timer that checks every so often for a file and runs the same model processing method.</w:t>
+        <w:t xml:space="preserve">Note: because of a well-known </w:t>
+      </w:r>
+      <w:proofErr w:type="spellStart"/>
+      <w:r>
+        <w:t>FileWatcher</w:t>
+      </w:r>
+      <w:proofErr w:type="spellEnd"/>
+      <w:r>
+        <w:t xml:space="preserve"> deficiency (under rare circumstances it won’t detect a file event) there is also a timer that checks every so often for a file and runs the same model processing method.</w:t>
       </w:r>
     </w:p>
     <w:p>
@@ -1011,23 +1443,64 @@
     </w:p>
     <w:p>
       <w:r>
-        <w:t>The utility methods (such as those that are used to read and write information to the model are included in a utility class called HeadlessHelpers.</w:t>
-      </w:r>
-    </w:p>
-    <w:p/>
-    <w:p>
-      <w:r>
-        <w:t>Configuration settings are included as Application Settings, which – during the build of this application are output into a configuration file (RunSImioSchedule.exe.config) that is placed in the same folder as the executable (RunSimioSchedule.exe).</w:t>
-      </w:r>
-    </w:p>
-    <w:p>
-      <w:r>
+        <w:t xml:space="preserve">The utility methods (such as those that are used to read and write information to the model are included in a utility class called </w:t>
+      </w:r>
+      <w:proofErr w:type="spellStart"/>
+      <w:r>
+        <w:t>HeadlessHelpers</w:t>
+      </w:r>
+      <w:proofErr w:type="spellEnd"/>
+      <w:r>
+        <w:t>.</w:t>
+      </w:r>
+    </w:p>
+    <w:p>
+      <w:r>
+        <w:t>Configuration settings are included as Application Settings, which – during the build of this application are output into a configuration file (</w:t>
+      </w:r>
+      <w:proofErr w:type="spellStart"/>
+      <w:r>
+        <w:t>RunS</w:t>
+      </w:r>
+      <w:r>
+        <w:t>i</w:t>
+      </w:r>
+      <w:r>
+        <w:t>mioSchedule.exe.config</w:t>
+      </w:r>
+      <w:proofErr w:type="spellEnd"/>
+      <w:r>
+        <w:t>) that is placed in the same folder as the executable (</w:t>
+      </w:r>
+      <w:proofErr w:type="gramStart"/>
+      <w:r>
+        <w:t>e.g.</w:t>
+      </w:r>
+      <w:proofErr w:type="gramEnd"/>
+      <w:r>
+        <w:t xml:space="preserve"> </w:t>
+      </w:r>
+      <w:r>
+        <w:t>RunSimioSchedule</w:t>
+      </w:r>
+      <w:r>
+        <w:t>.exe</w:t>
+      </w:r>
+      <w:r>
+        <w:t>)</w:t>
+      </w:r>
+    </w:p>
+    <w:p>
+      <w:r>
+        <w:rPr>
+          <w:noProof/>
+        </w:rPr>
         <w:lastRenderedPageBreak/>
         <w:drawing>
-          <wp:inline distT="0" distB="0" distL="0" distR="0" wp14:anchorId="21278DC6" wp14:editId="2322451E">
-            <wp:extent cx="5943600" cy="2620645"/>
-            <wp:effectExtent l="0" t="0" r="0" b="8255"/>
-            <wp:docPr id="8" name="Picture 8" descr="A screenshot of a cell phone&#10;&#10;Description automatically generated"/>
+          <wp:inline distT="0" distB="0" distL="0" distR="0" wp14:anchorId="475E7319" wp14:editId="1F5C9330">
+            <wp:extent cx="5943600" cy="3452495"/>
+            <wp:effectExtent l="0" t="0" r="0" b="0"/>
+            <wp:docPr id="7" name="Picture 7" descr="Table&#10;&#10;Description automatically generated"/>
             <wp:cNvGraphicFramePr>
               <a:graphicFrameLocks xmlns:a="http://schemas.openxmlformats.org/drawingml/2006/main" noChangeAspect="1"/>
             </wp:cNvGraphicFramePr>
@@ -1035,7 +1508,7 @@
               <a:graphicData uri="http://schemas.openxmlformats.org/drawingml/2006/picture">
                 <pic:pic xmlns:pic="http://schemas.openxmlformats.org/drawingml/2006/picture">
                   <pic:nvPicPr>
-                    <pic:cNvPr id="1" name=""/>
+                    <pic:cNvPr id="7" name="Picture 7" descr="Table&#10;&#10;Description automatically generated"/>
                     <pic:cNvPicPr/>
                   </pic:nvPicPr>
                   <pic:blipFill>
@@ -1047,7 +1520,7 @@
                   <pic:spPr>
                     <a:xfrm>
                       <a:off x="0" y="0"/>
-                      <a:ext cx="5943600" cy="2620645"/>
+                      <a:ext cx="5943600" cy="3452495"/>
                     </a:xfrm>
                     <a:prstGeom prst="rect">
                       <a:avLst/>
@@ -1062,7 +1535,15 @@
     </w:p>
     <w:p>
       <w:r>
-        <w:t>When the program is built from Visual Studio the results are placed (as always) in a folder such as Source &gt; RunSimioSchedule &gt; bin &gt; release, such as:</w:t>
+        <w:t xml:space="preserve">When the program is built from Visual Studio the results are placed (as always) in a folder such as Source &gt; </w:t>
+      </w:r>
+      <w:proofErr w:type="spellStart"/>
+      <w:r>
+        <w:t>RunSimioSchedule</w:t>
+      </w:r>
+      <w:proofErr w:type="spellEnd"/>
+      <w:r>
+        <w:t xml:space="preserve"> &gt; bin &gt; release, such as:</w:t>
       </w:r>
     </w:p>
     <w:p>
@@ -1070,6 +1551,9 @@
         <w:keepNext/>
       </w:pPr>
       <w:r>
+        <w:rPr>
+          <w:noProof/>
+        </w:rPr>
         <w:drawing>
           <wp:inline distT="0" distB="0" distL="0" distR="0" wp14:anchorId="245D8901" wp14:editId="3CE4C9C3">
             <wp:extent cx="5943600" cy="2938780"/>
@@ -1123,19 +1607,41 @@
         </w:r>
       </w:fldSimple>
       <w:r>
-        <w:t xml:space="preserve"> - Assemblies From VIsual Studio - Very Likely Incomplete!</w:t>
+        <w:t xml:space="preserve"> - Assemblies </w:t>
+      </w:r>
+      <w:proofErr w:type="gramStart"/>
+      <w:r>
+        <w:t>From</w:t>
+      </w:r>
+      <w:proofErr w:type="gramEnd"/>
+      <w:r>
+        <w:t xml:space="preserve"> </w:t>
+      </w:r>
+      <w:proofErr w:type="spellStart"/>
+      <w:r>
+        <w:t>VIsual</w:t>
+      </w:r>
+      <w:proofErr w:type="spellEnd"/>
+      <w:r>
+        <w:t xml:space="preserve"> Studio - Very Likely Incomplete!</w:t>
       </w:r>
     </w:p>
     <w:p/>
     <w:p>
       <w:r>
-        <w:t>Now,</w:t>
-      </w:r>
-      <w:r>
-        <w:t xml:space="preserve"> you might think that all the DLLs you need would be found here. But this is likely wrong, since th</w:t>
-      </w:r>
-      <w:r>
-        <w:t xml:space="preserve">ese are only the assemblies that Visual Studio could find through its process of compiling and linking and explicit references. The RunSchedulePlan </w:t>
+        <w:lastRenderedPageBreak/>
+        <w:t>Now, you might think that all the DLLs you need would be found here. But this is likely wrong, since th</w:t>
+      </w:r>
+      <w:r>
+        <w:t xml:space="preserve">ese are only the assemblies that Visual Studio could find through its process of compiling and linking and explicit references. The </w:t>
+      </w:r>
+      <w:proofErr w:type="spellStart"/>
+      <w:r>
+        <w:t>RunSchedulePlan</w:t>
+      </w:r>
+      <w:proofErr w:type="spellEnd"/>
+      <w:r>
+        <w:t xml:space="preserve"> </w:t>
       </w:r>
       <w:r>
         <w:t>program is going to</w:t>
@@ -1149,13 +1655,37 @@
     </w:p>
     <w:p>
       <w:r>
-        <w:lastRenderedPageBreak/>
         <w:t>So, what to?</w:t>
       </w:r>
     </w:p>
     <w:p>
       <w:r>
-        <w:t xml:space="preserve">A good starting point is to run Simio with our model and then </w:t>
+        <w:t xml:space="preserve">The easiest path is to have a desktop version of Simio loaded on the same machine and then have the program reference the needed DLLs that Simio installs at Program Files &gt; </w:t>
+      </w:r>
+      <w:r>
+        <w:t>Simio LLC &gt; Simio.</w:t>
+      </w:r>
+    </w:p>
+    <w:p>
+      <w:r>
+        <w:t>Alternatively, you could explicitly locate the DLLs you need and place them with the EXE. If this is the path you wish, then continue reading…</w:t>
+      </w:r>
+    </w:p>
+    <w:p>
+      <w:r>
+        <w:t xml:space="preserve">A good starting point </w:t>
+      </w:r>
+      <w:r>
+        <w:t>to locate the actual DLLs is</w:t>
+      </w:r>
+      <w:r>
+        <w:t xml:space="preserve"> to run Simio with </w:t>
+      </w:r>
+      <w:r>
+        <w:t>your</w:t>
+      </w:r>
+      <w:r>
+        <w:t xml:space="preserve"> model and then </w:t>
       </w:r>
       <w:r>
         <w:t>run</w:t>
@@ -1164,16 +1694,43 @@
         <w:t xml:space="preserve"> </w:t>
       </w:r>
       <w:r>
-        <w:t>Microsoft’s ProcessExplorer (as Administrator) to examine what DLL’s are being used.</w:t>
-      </w:r>
-    </w:p>
-    <w:p>
-      <w:r>
-        <w:t>After starting Simio desktop and doing a RunPlan, Process Explorer is started. Look for Simio.exe and double-click to bring up its DLL view:</w:t>
-      </w:r>
-    </w:p>
-    <w:p>
-      <w:r>
+        <w:t xml:space="preserve">Microsoft’s </w:t>
+      </w:r>
+      <w:proofErr w:type="spellStart"/>
+      <w:r>
+        <w:t>ProcessExplorer</w:t>
+      </w:r>
+      <w:proofErr w:type="spellEnd"/>
+      <w:r>
+        <w:t xml:space="preserve"> (as Administrator) to examine what </w:t>
+      </w:r>
+      <w:proofErr w:type="gramStart"/>
+      <w:r>
+        <w:t>DLL’s</w:t>
+      </w:r>
+      <w:proofErr w:type="gramEnd"/>
+      <w:r>
+        <w:t xml:space="preserve"> are being used.</w:t>
+      </w:r>
+    </w:p>
+    <w:p>
+      <w:r>
+        <w:t xml:space="preserve">After starting Simio desktop and doing a </w:t>
+      </w:r>
+      <w:proofErr w:type="spellStart"/>
+      <w:r>
+        <w:t>RunPlan</w:t>
+      </w:r>
+      <w:proofErr w:type="spellEnd"/>
+      <w:r>
+        <w:t>, Process Explorer is started. Look for Simio.exe and double-click to bring up its DLL view:</w:t>
+      </w:r>
+    </w:p>
+    <w:p>
+      <w:r>
+        <w:rPr>
+          <w:noProof/>
+        </w:rPr>
         <w:drawing>
           <wp:inline distT="0" distB="0" distL="0" distR="0" wp14:anchorId="07DB9E25" wp14:editId="758CEBBF">
             <wp:extent cx="5943600" cy="2561590"/>
@@ -1213,7 +1770,15 @@
     </w:p>
     <w:p>
       <w:r>
-        <w:t>Looking through this we can see a lot of DevExpress DLLs, but many are DevExpress UI DLLs. There is a reference to DevExpress.Office.v19.1.Core, which is often included when Excel operations are employed.</w:t>
+        <w:t xml:space="preserve">Looking through this we can see a lot of DevExpress DLLs, but many are DevExpress UI DLLs. There is a reference to </w:t>
+      </w:r>
+      <w:proofErr w:type="gramStart"/>
+      <w:r>
+        <w:t>DevExpress.Office.v</w:t>
+      </w:r>
+      <w:proofErr w:type="gramEnd"/>
+      <w:r>
+        <w:t>19.1.Core, which is often included when Excel operations are employed.</w:t>
       </w:r>
     </w:p>
     <w:p>
@@ -1221,7 +1786,15 @@
         <w:t>O</w:t>
       </w:r>
       <w:r>
-        <w:t>f great interest to us are the ones within \SimioUserExtensions:</w:t>
+        <w:t>f great interest to us are the ones within \</w:t>
+      </w:r>
+      <w:proofErr w:type="spellStart"/>
+      <w:r>
+        <w:t>SimioUserExtensions</w:t>
+      </w:r>
+      <w:proofErr w:type="spellEnd"/>
+      <w:r>
+        <w:t>:</w:t>
       </w:r>
     </w:p>
     <w:p>
@@ -1231,9 +1804,11 @@
           <w:numId w:val="12"/>
         </w:numPr>
       </w:pPr>
+      <w:proofErr w:type="spellStart"/>
       <w:r>
         <w:t>ExcelGridDataProvider</w:t>
       </w:r>
+      <w:proofErr w:type="spellEnd"/>
     </w:p>
     <w:p>
       <w:pPr>
@@ -1242,9 +1817,11 @@
           <w:numId w:val="12"/>
         </w:numPr>
       </w:pPr>
+      <w:proofErr w:type="spellStart"/>
       <w:r>
         <w:t>ExcelReadWrite</w:t>
       </w:r>
+      <w:proofErr w:type="spellEnd"/>
     </w:p>
     <w:p>
       <w:pPr>
@@ -1253,9 +1830,11 @@
           <w:numId w:val="12"/>
         </w:numPr>
       </w:pPr>
+      <w:proofErr w:type="spellStart"/>
       <w:r>
         <w:t>GoodSelectionProcedure</w:t>
       </w:r>
+      <w:proofErr w:type="spellEnd"/>
     </w:p>
     <w:p>
       <w:pPr>
@@ -1264,9 +1843,11 @@
           <w:numId w:val="12"/>
         </w:numPr>
       </w:pPr>
+      <w:proofErr w:type="spellStart"/>
       <w:r>
         <w:t>SimioRelocateObject</w:t>
       </w:r>
+      <w:proofErr w:type="spellEnd"/>
     </w:p>
     <w:p>
       <w:pPr>
@@ -1275,9 +1856,12 @@
           <w:numId w:val="12"/>
         </w:numPr>
       </w:pPr>
-      <w:r>
+      <w:proofErr w:type="spellStart"/>
+      <w:r>
+        <w:lastRenderedPageBreak/>
         <w:t>SelectBestScenario</w:t>
       </w:r>
+      <w:proofErr w:type="spellEnd"/>
     </w:p>
     <w:p>
       <w:pPr>
@@ -1286,9 +1870,11 @@
           <w:numId w:val="12"/>
         </w:numPr>
       </w:pPr>
+      <w:proofErr w:type="spellStart"/>
       <w:r>
         <w:t>SimioReplenishmentPolicies</w:t>
       </w:r>
+      <w:proofErr w:type="spellEnd"/>
     </w:p>
     <w:p>
       <w:pPr>
@@ -1297,9 +1883,11 @@
           <w:numId w:val="12"/>
         </w:numPr>
       </w:pPr>
+      <w:proofErr w:type="spellStart"/>
       <w:r>
         <w:t>SimioSelectionRules</w:t>
       </w:r>
+      <w:proofErr w:type="spellEnd"/>
     </w:p>
     <w:p>
       <w:pPr>
@@ -1308,9 +1896,11 @@
           <w:numId w:val="12"/>
         </w:numPr>
       </w:pPr>
+      <w:proofErr w:type="spellStart"/>
       <w:r>
         <w:t>SimioTravelSteeringBehaviors</w:t>
       </w:r>
+      <w:proofErr w:type="spellEnd"/>
     </w:p>
     <w:p>
       <w:pPr>
@@ -1322,9 +1912,11 @@
       <w:r>
         <w:t xml:space="preserve">(no) </w:t>
       </w:r>
+      <w:proofErr w:type="spellStart"/>
       <w:r>
         <w:t>SourceServerSink</w:t>
       </w:r>
+      <w:proofErr w:type="spellEnd"/>
     </w:p>
     <w:p>
       <w:pPr>
@@ -1339,14 +1931,14 @@
       <w:r>
         <w:t>)</w:t>
       </w:r>
-      <w:bookmarkStart w:id="4" w:name="_GoBack"/>
-      <w:bookmarkEnd w:id="4"/>
       <w:r>
         <w:t xml:space="preserve"> </w:t>
       </w:r>
+      <w:proofErr w:type="spellStart"/>
       <w:r>
         <w:t>WonderwareMES</w:t>
       </w:r>
+      <w:proofErr w:type="spellEnd"/>
     </w:p>
     <w:p>
       <w:pPr>
@@ -1355,10 +1947,11 @@
           <w:numId w:val="12"/>
         </w:numPr>
       </w:pPr>
-      <w:r>
-        <w:lastRenderedPageBreak/>
+      <w:proofErr w:type="spellStart"/>
+      <w:r>
         <w:t>XMLGridDataProvider</w:t>
       </w:r>
+      <w:proofErr w:type="spellEnd"/>
     </w:p>
     <w:p>
       <w:pPr>
@@ -1387,12 +1980,20 @@
       <w:pPr>
         <w:pStyle w:val="Heading1"/>
       </w:pPr>
-      <w:bookmarkStart w:id="5" w:name="_Toc25566553"/>
+      <w:bookmarkStart w:id="4" w:name="_Toc25566553"/>
       <w:r>
         <w:lastRenderedPageBreak/>
-        <w:t>Creating a Service From the Executable</w:t>
-      </w:r>
-      <w:bookmarkEnd w:id="5"/>
+        <w:t xml:space="preserve">Creating a Service </w:t>
+      </w:r>
+      <w:proofErr w:type="gramStart"/>
+      <w:r>
+        <w:t>From</w:t>
+      </w:r>
+      <w:proofErr w:type="gramEnd"/>
+      <w:r>
+        <w:t xml:space="preserve"> the Executable</w:t>
+      </w:r>
+      <w:bookmarkEnd w:id="4"/>
     </w:p>
     <w:p/>
     <w:p>
@@ -1443,19 +2044,44 @@
         <w:spacing w:after="0" w:line="240" w:lineRule="auto"/>
       </w:pPr>
       <w:r>
-        <w:t xml:space="preserve">Enter “InstallUtil followed by the path to your executable. For example: </w:t>
-      </w:r>
-      <w:r>
-        <w:t>C:\Users\Public\Documents\Simio\Examples\RunSimioSchedule</w:t>
+        <w:t>Enter “</w:t>
+      </w:r>
+      <w:proofErr w:type="spellStart"/>
+      <w:r>
+        <w:t>InstallUtil</w:t>
+      </w:r>
+      <w:proofErr w:type="spellEnd"/>
+      <w:r>
+        <w:t xml:space="preserve"> followed by the path to your executable. For example: </w:t>
+      </w:r>
+      <w:r>
+        <w:t>C:\</w:t>
+      </w:r>
+      <w:r>
+        <w:t>Github\RunSimioSchedule</w:t>
       </w:r>
       <w:r>
         <w:t>\</w:t>
       </w:r>
       <w:r>
+        <w:t>bin\Release</w:t>
+      </w:r>
+      <w:r>
+        <w:t>\</w:t>
+      </w:r>
+      <w:r>
         <w:t xml:space="preserve"> RunSimioSchedule.exe</w:t>
       </w:r>
       <w:r>
-        <w:t>”.  This will install the RunSimioSchedule as a windows service.</w:t>
+        <w:t xml:space="preserve">”.  This will install the </w:t>
+      </w:r>
+      <w:proofErr w:type="spellStart"/>
+      <w:r>
+        <w:t>RunSimioSchedule</w:t>
+      </w:r>
+      <w:proofErr w:type="spellEnd"/>
+      <w:r>
+        <w:t xml:space="preserve"> as a windows service.</w:t>
       </w:r>
     </w:p>
     <w:p>
@@ -1677,6 +2303,9 @@
     </w:p>
     <w:p>
       <w:r>
+        <w:t>And then the service should be running, and you can test by dropping a file in your “In” sub-folder.</w:t>
+      </w:r>
+      <w:r>
         <w:br w:type="page"/>
       </w:r>
     </w:p>
@@ -1742,7 +2371,7 @@
 </file>
 
 <file path=word/endnotes.xml><?xml version="1.0" encoding="utf-8"?>
-<w:endnotes xmlns:wpc="http://schemas.microsoft.com/office/word/2010/wordprocessingCanvas" xmlns:cx="http://schemas.microsoft.com/office/drawing/2014/chartex" xmlns:cx1="http://schemas.microsoft.com/office/drawing/2015/9/8/chartex" xmlns:cx2="http://schemas.microsoft.com/office/drawing/2015/10/21/chartex" xmlns:cx3="http://schemas.microsoft.com/office/drawing/2016/5/9/chartex" xmlns:cx4="http://schemas.microsoft.com/office/drawing/2016/5/10/chartex" xmlns:cx5="http://schemas.microsoft.com/office/drawing/2016/5/11/chartex" xmlns:cx6="http://schemas.microsoft.com/office/drawing/2016/5/12/chartex" xmlns:cx7="http://schemas.microsoft.com/office/drawing/2016/5/13/chartex" xmlns:cx8="http://schemas.microsoft.com/office/drawing/2016/5/14/chartex" xmlns:mc="http://schemas.openxmlformats.org/markup-compatibility/2006" xmlns:aink="http://schemas.microsoft.com/office/drawing/2016/ink" xmlns:am3d="http://schemas.microsoft.com/office/drawing/2017/model3d" xmlns:o="urn:schemas-microsoft-com:office:office" xmlns:r="http://schemas.openxmlformats.org/officeDocument/2006/relationships" xmlns:m="http://schemas.openxmlformats.org/officeDocument/2006/math" xmlns:v="urn:schemas-microsoft-com:vml" xmlns:wp14="http://schemas.microsoft.com/office/word/2010/wordprocessingDrawing" xmlns:wp="http://schemas.openxmlformats.org/drawingml/2006/wordprocessingDrawing" xmlns:w10="urn:schemas-microsoft-com:office:word" xmlns:w="http://schemas.openxmlformats.org/wordprocessingml/2006/main" xmlns:w14="http://schemas.microsoft.com/office/word/2010/wordml" xmlns:w15="http://schemas.microsoft.com/office/word/2012/wordml" xmlns:w16cex="http://schemas.microsoft.com/office/word/2018/wordml/cex" xmlns:w16cid="http://schemas.microsoft.com/office/word/2016/wordml/cid" xmlns:w16="http://schemas.microsoft.com/office/word/2018/wordml" xmlns:w16se="http://schemas.microsoft.com/office/word/2015/wordml/symex" xmlns:wpg="http://schemas.microsoft.com/office/word/2010/wordprocessingGroup" xmlns:wpi="http://schemas.microsoft.com/office/word/2010/wordprocessingInk" xmlns:wne="http://schemas.microsoft.com/office/word/2006/wordml" xmlns:wps="http://schemas.microsoft.com/office/word/2010/wordprocessingShape" mc:Ignorable="w14 w15 w16se w16cid w16 w16cex wp14">
+<w:endnotes xmlns:wpc="http://schemas.microsoft.com/office/word/2010/wordprocessingCanvas" xmlns:cx="http://schemas.microsoft.com/office/drawing/2014/chartex" xmlns:cx1="http://schemas.microsoft.com/office/drawing/2015/9/8/chartex" xmlns:cx2="http://schemas.microsoft.com/office/drawing/2015/10/21/chartex" xmlns:cx3="http://schemas.microsoft.com/office/drawing/2016/5/9/chartex" xmlns:cx4="http://schemas.microsoft.com/office/drawing/2016/5/10/chartex" xmlns:cx5="http://schemas.microsoft.com/office/drawing/2016/5/11/chartex" xmlns:cx6="http://schemas.microsoft.com/office/drawing/2016/5/12/chartex" xmlns:cx7="http://schemas.microsoft.com/office/drawing/2016/5/13/chartex" xmlns:cx8="http://schemas.microsoft.com/office/drawing/2016/5/14/chartex" xmlns:mc="http://schemas.openxmlformats.org/markup-compatibility/2006" xmlns:aink="http://schemas.microsoft.com/office/drawing/2016/ink" xmlns:am3d="http://schemas.microsoft.com/office/drawing/2017/model3d" xmlns:o="urn:schemas-microsoft-com:office:office" xmlns:oel="http://schemas.microsoft.com/office/2019/extlst" xmlns:r="http://schemas.openxmlformats.org/officeDocument/2006/relationships" xmlns:m="http://schemas.openxmlformats.org/officeDocument/2006/math" xmlns:v="urn:schemas-microsoft-com:vml" xmlns:wp14="http://schemas.microsoft.com/office/word/2010/wordprocessingDrawing" xmlns:wp="http://schemas.openxmlformats.org/drawingml/2006/wordprocessingDrawing" xmlns:w10="urn:schemas-microsoft-com:office:word" xmlns:w="http://schemas.openxmlformats.org/wordprocessingml/2006/main" xmlns:w14="http://schemas.microsoft.com/office/word/2010/wordml" xmlns:w15="http://schemas.microsoft.com/office/word/2012/wordml" xmlns:w16cex="http://schemas.microsoft.com/office/word/2018/wordml/cex" xmlns:w16cid="http://schemas.microsoft.com/office/word/2016/wordml/cid" xmlns:w16="http://schemas.microsoft.com/office/word/2018/wordml" xmlns:w16sdtdh="http://schemas.microsoft.com/office/word/2020/wordml/sdtdatahash" xmlns:w16se="http://schemas.microsoft.com/office/word/2015/wordml/symex" xmlns:wpg="http://schemas.microsoft.com/office/word/2010/wordprocessingGroup" xmlns:wpi="http://schemas.microsoft.com/office/word/2010/wordprocessingInk" xmlns:wne="http://schemas.microsoft.com/office/word/2006/wordml" xmlns:wps="http://schemas.microsoft.com/office/word/2010/wordprocessingShape" mc:Ignorable="w14 w15 w16se w16cid w16 w16cex w16sdtdh wp14">
   <w:endnote w:type="separator" w:id="-1">
     <w:p>
       <w:pPr>
@@ -1767,7 +2396,7 @@
 </file>
 
 <file path=word/footnotes.xml><?xml version="1.0" encoding="utf-8"?>
-<w:footnotes xmlns:wpc="http://schemas.microsoft.com/office/word/2010/wordprocessingCanvas" xmlns:cx="http://schemas.microsoft.com/office/drawing/2014/chartex" xmlns:cx1="http://schemas.microsoft.com/office/drawing/2015/9/8/chartex" xmlns:cx2="http://schemas.microsoft.com/office/drawing/2015/10/21/chartex" xmlns:cx3="http://schemas.microsoft.com/office/drawing/2016/5/9/chartex" xmlns:cx4="http://schemas.microsoft.com/office/drawing/2016/5/10/chartex" xmlns:cx5="http://schemas.microsoft.com/office/drawing/2016/5/11/chartex" xmlns:cx6="http://schemas.microsoft.com/office/drawing/2016/5/12/chartex" xmlns:cx7="http://schemas.microsoft.com/office/drawing/2016/5/13/chartex" xmlns:cx8="http://schemas.microsoft.com/office/drawing/2016/5/14/chartex" xmlns:mc="http://schemas.openxmlformats.org/markup-compatibility/2006" xmlns:aink="http://schemas.microsoft.com/office/drawing/2016/ink" xmlns:am3d="http://schemas.microsoft.com/office/drawing/2017/model3d" xmlns:o="urn:schemas-microsoft-com:office:office" xmlns:r="http://schemas.openxmlformats.org/officeDocument/2006/relationships" xmlns:m="http://schemas.openxmlformats.org/officeDocument/2006/math" xmlns:v="urn:schemas-microsoft-com:vml" xmlns:wp14="http://schemas.microsoft.com/office/word/2010/wordprocessingDrawing" xmlns:wp="http://schemas.openxmlformats.org/drawingml/2006/wordprocessingDrawing" xmlns:w10="urn:schemas-microsoft-com:office:word" xmlns:w="http://schemas.openxmlformats.org/wordprocessingml/2006/main" xmlns:w14="http://schemas.microsoft.com/office/word/2010/wordml" xmlns:w15="http://schemas.microsoft.com/office/word/2012/wordml" xmlns:w16cex="http://schemas.microsoft.com/office/word/2018/wordml/cex" xmlns:w16cid="http://schemas.microsoft.com/office/word/2016/wordml/cid" xmlns:w16="http://schemas.microsoft.com/office/word/2018/wordml" xmlns:w16se="http://schemas.microsoft.com/office/word/2015/wordml/symex" xmlns:wpg="http://schemas.microsoft.com/office/word/2010/wordprocessingGroup" xmlns:wpi="http://schemas.microsoft.com/office/word/2010/wordprocessingInk" xmlns:wne="http://schemas.microsoft.com/office/word/2006/wordml" xmlns:wps="http://schemas.microsoft.com/office/word/2010/wordprocessingShape" mc:Ignorable="w14 w15 w16se w16cid w16 w16cex wp14">
+<w:footnotes xmlns:wpc="http://schemas.microsoft.com/office/word/2010/wordprocessingCanvas" xmlns:cx="http://schemas.microsoft.com/office/drawing/2014/chartex" xmlns:cx1="http://schemas.microsoft.com/office/drawing/2015/9/8/chartex" xmlns:cx2="http://schemas.microsoft.com/office/drawing/2015/10/21/chartex" xmlns:cx3="http://schemas.microsoft.com/office/drawing/2016/5/9/chartex" xmlns:cx4="http://schemas.microsoft.com/office/drawing/2016/5/10/chartex" xmlns:cx5="http://schemas.microsoft.com/office/drawing/2016/5/11/chartex" xmlns:cx6="http://schemas.microsoft.com/office/drawing/2016/5/12/chartex" xmlns:cx7="http://schemas.microsoft.com/office/drawing/2016/5/13/chartex" xmlns:cx8="http://schemas.microsoft.com/office/drawing/2016/5/14/chartex" xmlns:mc="http://schemas.openxmlformats.org/markup-compatibility/2006" xmlns:aink="http://schemas.microsoft.com/office/drawing/2016/ink" xmlns:am3d="http://schemas.microsoft.com/office/drawing/2017/model3d" xmlns:o="urn:schemas-microsoft-com:office:office" xmlns:oel="http://schemas.microsoft.com/office/2019/extlst" xmlns:r="http://schemas.openxmlformats.org/officeDocument/2006/relationships" xmlns:m="http://schemas.openxmlformats.org/officeDocument/2006/math" xmlns:v="urn:schemas-microsoft-com:vml" xmlns:wp14="http://schemas.microsoft.com/office/word/2010/wordprocessingDrawing" xmlns:wp="http://schemas.openxmlformats.org/drawingml/2006/wordprocessingDrawing" xmlns:w10="urn:schemas-microsoft-com:office:word" xmlns:w="http://schemas.openxmlformats.org/wordprocessingml/2006/main" xmlns:w14="http://schemas.microsoft.com/office/word/2010/wordml" xmlns:w15="http://schemas.microsoft.com/office/word/2012/wordml" xmlns:w16cex="http://schemas.microsoft.com/office/word/2018/wordml/cex" xmlns:w16cid="http://schemas.microsoft.com/office/word/2016/wordml/cid" xmlns:w16="http://schemas.microsoft.com/office/word/2018/wordml" xmlns:w16sdtdh="http://schemas.microsoft.com/office/word/2020/wordml/sdtdatahash" xmlns:w16se="http://schemas.microsoft.com/office/word/2015/wordml/symex" xmlns:wpg="http://schemas.microsoft.com/office/word/2010/wordprocessingGroup" xmlns:wpi="http://schemas.microsoft.com/office/word/2010/wordprocessingInk" xmlns:wne="http://schemas.microsoft.com/office/word/2006/wordml" xmlns:wps="http://schemas.microsoft.com/office/word/2010/wordprocessingShape" mc:Ignorable="w14 w15 w16se w16cid w16 w16cex w16sdtdh wp14">
   <w:footnote w:type="separator" w:id="-1">
     <w:p>
       <w:pPr>
@@ -1792,7 +2421,7 @@
 </file>
 
 <file path=word/header1.xml><?xml version="1.0" encoding="utf-8"?>
-<w:hdr xmlns:wpc="http://schemas.microsoft.com/office/word/2010/wordprocessingCanvas" xmlns:cx="http://schemas.microsoft.com/office/drawing/2014/chartex" xmlns:cx1="http://schemas.microsoft.com/office/drawing/2015/9/8/chartex" xmlns:cx2="http://schemas.microsoft.com/office/drawing/2015/10/21/chartex" xmlns:cx3="http://schemas.microsoft.com/office/drawing/2016/5/9/chartex" xmlns:cx4="http://schemas.microsoft.com/office/drawing/2016/5/10/chartex" xmlns:cx5="http://schemas.microsoft.com/office/drawing/2016/5/11/chartex" xmlns:cx6="http://schemas.microsoft.com/office/drawing/2016/5/12/chartex" xmlns:cx7="http://schemas.microsoft.com/office/drawing/2016/5/13/chartex" xmlns:cx8="http://schemas.microsoft.com/office/drawing/2016/5/14/chartex" xmlns:mc="http://schemas.openxmlformats.org/markup-compatibility/2006" xmlns:aink="http://schemas.microsoft.com/office/drawing/2016/ink" xmlns:am3d="http://schemas.microsoft.com/office/drawing/2017/model3d" xmlns:o="urn:schemas-microsoft-com:office:office" xmlns:r="http://schemas.openxmlformats.org/officeDocument/2006/relationships" xmlns:m="http://schemas.openxmlformats.org/officeDocument/2006/math" xmlns:v="urn:schemas-microsoft-com:vml" xmlns:wp14="http://schemas.microsoft.com/office/word/2010/wordprocessingDrawing" xmlns:wp="http://schemas.openxmlformats.org/drawingml/2006/wordprocessingDrawing" xmlns:w10="urn:schemas-microsoft-com:office:word" xmlns:w="http://schemas.openxmlformats.org/wordprocessingml/2006/main" xmlns:w14="http://schemas.microsoft.com/office/word/2010/wordml" xmlns:w15="http://schemas.microsoft.com/office/word/2012/wordml" xmlns:w16cex="http://schemas.microsoft.com/office/word/2018/wordml/cex" xmlns:w16cid="http://schemas.microsoft.com/office/word/2016/wordml/cid" xmlns:w16="http://schemas.microsoft.com/office/word/2018/wordml" xmlns:w16se="http://schemas.microsoft.com/office/word/2015/wordml/symex" xmlns:wpg="http://schemas.microsoft.com/office/word/2010/wordprocessingGroup" xmlns:wpi="http://schemas.microsoft.com/office/word/2010/wordprocessingInk" xmlns:wne="http://schemas.microsoft.com/office/word/2006/wordml" xmlns:wps="http://schemas.microsoft.com/office/word/2010/wordprocessingShape" mc:Ignorable="w14 w15 w16se w16cid w16 w16cex wp14">
+<w:hdr xmlns:wpc="http://schemas.microsoft.com/office/word/2010/wordprocessingCanvas" xmlns:cx="http://schemas.microsoft.com/office/drawing/2014/chartex" xmlns:cx1="http://schemas.microsoft.com/office/drawing/2015/9/8/chartex" xmlns:cx2="http://schemas.microsoft.com/office/drawing/2015/10/21/chartex" xmlns:cx3="http://schemas.microsoft.com/office/drawing/2016/5/9/chartex" xmlns:cx4="http://schemas.microsoft.com/office/drawing/2016/5/10/chartex" xmlns:cx5="http://schemas.microsoft.com/office/drawing/2016/5/11/chartex" xmlns:cx6="http://schemas.microsoft.com/office/drawing/2016/5/12/chartex" xmlns:cx7="http://schemas.microsoft.com/office/drawing/2016/5/13/chartex" xmlns:cx8="http://schemas.microsoft.com/office/drawing/2016/5/14/chartex" xmlns:mc="http://schemas.openxmlformats.org/markup-compatibility/2006" xmlns:aink="http://schemas.microsoft.com/office/drawing/2016/ink" xmlns:am3d="http://schemas.microsoft.com/office/drawing/2017/model3d" xmlns:o="urn:schemas-microsoft-com:office:office" xmlns:oel="http://schemas.microsoft.com/office/2019/extlst" xmlns:r="http://schemas.openxmlformats.org/officeDocument/2006/relationships" xmlns:m="http://schemas.openxmlformats.org/officeDocument/2006/math" xmlns:v="urn:schemas-microsoft-com:vml" xmlns:wp14="http://schemas.microsoft.com/office/word/2010/wordprocessingDrawing" xmlns:wp="http://schemas.openxmlformats.org/drawingml/2006/wordprocessingDrawing" xmlns:w10="urn:schemas-microsoft-com:office:word" xmlns:w="http://schemas.openxmlformats.org/wordprocessingml/2006/main" xmlns:w14="http://schemas.microsoft.com/office/word/2010/wordml" xmlns:w15="http://schemas.microsoft.com/office/word/2012/wordml" xmlns:w16cex="http://schemas.microsoft.com/office/word/2018/wordml/cex" xmlns:w16cid="http://schemas.microsoft.com/office/word/2016/wordml/cid" xmlns:w16="http://schemas.microsoft.com/office/word/2018/wordml" xmlns:w16sdtdh="http://schemas.microsoft.com/office/word/2020/wordml/sdtdatahash" xmlns:w16se="http://schemas.microsoft.com/office/word/2015/wordml/symex" xmlns:wpg="http://schemas.microsoft.com/office/word/2010/wordprocessingGroup" xmlns:wpi="http://schemas.microsoft.com/office/word/2010/wordprocessingInk" xmlns:wne="http://schemas.microsoft.com/office/word/2006/wordml" xmlns:wps="http://schemas.microsoft.com/office/word/2010/wordprocessingShape" mc:Ignorable="w14 w15 w16se w16cid w16 w16cex w16sdtdh wp14">
   <w:p>
     <w:pPr>
       <w:spacing w:line="264" w:lineRule="auto"/>
@@ -1930,7 +2559,7 @@
 </file>
 
 <file path=word/numbering.xml><?xml version="1.0" encoding="utf-8"?>
-<w:numbering xmlns:wpc="http://schemas.microsoft.com/office/word/2010/wordprocessingCanvas" xmlns:cx="http://schemas.microsoft.com/office/drawing/2014/chartex" xmlns:cx1="http://schemas.microsoft.com/office/drawing/2015/9/8/chartex" xmlns:cx2="http://schemas.microsoft.com/office/drawing/2015/10/21/chartex" xmlns:cx3="http://schemas.microsoft.com/office/drawing/2016/5/9/chartex" xmlns:cx4="http://schemas.microsoft.com/office/drawing/2016/5/10/chartex" xmlns:cx5="http://schemas.microsoft.com/office/drawing/2016/5/11/chartex" xmlns:cx6="http://schemas.microsoft.com/office/drawing/2016/5/12/chartex" xmlns:cx7="http://schemas.microsoft.com/office/drawing/2016/5/13/chartex" xmlns:cx8="http://schemas.microsoft.com/office/drawing/2016/5/14/chartex" xmlns:mc="http://schemas.openxmlformats.org/markup-compatibility/2006" xmlns:aink="http://schemas.microsoft.com/office/drawing/2016/ink" xmlns:am3d="http://schemas.microsoft.com/office/drawing/2017/model3d" xmlns:o="urn:schemas-microsoft-com:office:office" xmlns:r="http://schemas.openxmlformats.org/officeDocument/2006/relationships" xmlns:m="http://schemas.openxmlformats.org/officeDocument/2006/math" xmlns:v="urn:schemas-microsoft-com:vml" xmlns:wp14="http://schemas.microsoft.com/office/word/2010/wordprocessingDrawing" xmlns:wp="http://schemas.openxmlformats.org/drawingml/2006/wordprocessingDrawing" xmlns:w10="urn:schemas-microsoft-com:office:word" xmlns:w="http://schemas.openxmlformats.org/wordprocessingml/2006/main" xmlns:w14="http://schemas.microsoft.com/office/word/2010/wordml" xmlns:w15="http://schemas.microsoft.com/office/word/2012/wordml" xmlns:w16cex="http://schemas.microsoft.com/office/word/2018/wordml/cex" xmlns:w16cid="http://schemas.microsoft.com/office/word/2016/wordml/cid" xmlns:w16="http://schemas.microsoft.com/office/word/2018/wordml" xmlns:w16se="http://schemas.microsoft.com/office/word/2015/wordml/symex" xmlns:wpg="http://schemas.microsoft.com/office/word/2010/wordprocessingGroup" xmlns:wpi="http://schemas.microsoft.com/office/word/2010/wordprocessingInk" xmlns:wne="http://schemas.microsoft.com/office/word/2006/wordml" xmlns:wps="http://schemas.microsoft.com/office/word/2010/wordprocessingShape" mc:Ignorable="w14 w15 w16se w16cid w16 w16cex wp14">
+<w:numbering xmlns:wpc="http://schemas.microsoft.com/office/word/2010/wordprocessingCanvas" xmlns:cx="http://schemas.microsoft.com/office/drawing/2014/chartex" xmlns:cx1="http://schemas.microsoft.com/office/drawing/2015/9/8/chartex" xmlns:cx2="http://schemas.microsoft.com/office/drawing/2015/10/21/chartex" xmlns:cx3="http://schemas.microsoft.com/office/drawing/2016/5/9/chartex" xmlns:cx4="http://schemas.microsoft.com/office/drawing/2016/5/10/chartex" xmlns:cx5="http://schemas.microsoft.com/office/drawing/2016/5/11/chartex" xmlns:cx6="http://schemas.microsoft.com/office/drawing/2016/5/12/chartex" xmlns:cx7="http://schemas.microsoft.com/office/drawing/2016/5/13/chartex" xmlns:cx8="http://schemas.microsoft.com/office/drawing/2016/5/14/chartex" xmlns:mc="http://schemas.openxmlformats.org/markup-compatibility/2006" xmlns:aink="http://schemas.microsoft.com/office/drawing/2016/ink" xmlns:am3d="http://schemas.microsoft.com/office/drawing/2017/model3d" xmlns:o="urn:schemas-microsoft-com:office:office" xmlns:oel="http://schemas.microsoft.com/office/2019/extlst" xmlns:r="http://schemas.openxmlformats.org/officeDocument/2006/relationships" xmlns:m="http://schemas.openxmlformats.org/officeDocument/2006/math" xmlns:v="urn:schemas-microsoft-com:vml" xmlns:wp14="http://schemas.microsoft.com/office/word/2010/wordprocessingDrawing" xmlns:wp="http://schemas.openxmlformats.org/drawingml/2006/wordprocessingDrawing" xmlns:w10="urn:schemas-microsoft-com:office:word" xmlns:w="http://schemas.openxmlformats.org/wordprocessingml/2006/main" xmlns:w14="http://schemas.microsoft.com/office/word/2010/wordml" xmlns:w15="http://schemas.microsoft.com/office/word/2012/wordml" xmlns:w16cex="http://schemas.microsoft.com/office/word/2018/wordml/cex" xmlns:w16cid="http://schemas.microsoft.com/office/word/2016/wordml/cid" xmlns:w16="http://schemas.microsoft.com/office/word/2018/wordml" xmlns:w16sdtdh="http://schemas.microsoft.com/office/word/2020/wordml/sdtdatahash" xmlns:w16se="http://schemas.microsoft.com/office/word/2015/wordml/symex" xmlns:wpg="http://schemas.microsoft.com/office/word/2010/wordprocessingGroup" xmlns:wpi="http://schemas.microsoft.com/office/word/2010/wordprocessingInk" xmlns:wne="http://schemas.microsoft.com/office/word/2006/wordml" xmlns:wps="http://schemas.microsoft.com/office/word/2010/wordprocessingShape" mc:Ignorable="w14 w15 w16se w16cid w16 w16cex w16sdtdh wp14">
   <w:abstractNum w:abstractNumId="0" w15:restartNumberingAfterBreak="0">
     <w:nsid w:val="0B002FB0"/>
     <w:multiLevelType w:val="hybridMultilevel"/>
@@ -3160,50 +3789,50 @@
       </w:pPr>
     </w:lvl>
   </w:abstractNum>
-  <w:num w:numId="1">
+  <w:num w:numId="1" w16cid:durableId="2053647206">
     <w:abstractNumId w:val="8"/>
   </w:num>
-  <w:num w:numId="2">
+  <w:num w:numId="2" w16cid:durableId="2145536654">
     <w:abstractNumId w:val="3"/>
   </w:num>
-  <w:num w:numId="3">
+  <w:num w:numId="3" w16cid:durableId="444353940">
     <w:abstractNumId w:val="2"/>
   </w:num>
-  <w:num w:numId="4">
+  <w:num w:numId="4" w16cid:durableId="108398796">
     <w:abstractNumId w:val="4"/>
   </w:num>
-  <w:num w:numId="5">
+  <w:num w:numId="5" w16cid:durableId="2000883935">
     <w:abstractNumId w:val="11"/>
   </w:num>
-  <w:num w:numId="6">
+  <w:num w:numId="6" w16cid:durableId="630136950">
     <w:abstractNumId w:val="7"/>
   </w:num>
-  <w:num w:numId="7">
+  <w:num w:numId="7" w16cid:durableId="1466971261">
     <w:abstractNumId w:val="6"/>
   </w:num>
-  <w:num w:numId="8">
+  <w:num w:numId="8" w16cid:durableId="1215002363">
     <w:abstractNumId w:val="5"/>
   </w:num>
-  <w:num w:numId="9">
+  <w:num w:numId="9" w16cid:durableId="1326862093">
     <w:abstractNumId w:val="1"/>
   </w:num>
-  <w:num w:numId="10">
+  <w:num w:numId="10" w16cid:durableId="1976519176">
     <w:abstractNumId w:val="9"/>
   </w:num>
-  <w:num w:numId="11">
+  <w:num w:numId="11" w16cid:durableId="635257760">
     <w:abstractNumId w:val="12"/>
   </w:num>
-  <w:num w:numId="12">
+  <w:num w:numId="12" w16cid:durableId="573930101">
     <w:abstractNumId w:val="0"/>
   </w:num>
-  <w:num w:numId="13">
+  <w:num w:numId="13" w16cid:durableId="1194998901">
     <w:abstractNumId w:val="10"/>
   </w:num>
 </w:numbering>
 </file>
 
 <file path=word/styles.xml><?xml version="1.0" encoding="utf-8"?>
-<w:styles xmlns:mc="http://schemas.openxmlformats.org/markup-compatibility/2006" xmlns:r="http://schemas.openxmlformats.org/officeDocument/2006/relationships" xmlns:w="http://schemas.openxmlformats.org/wordprocessingml/2006/main" xmlns:w14="http://schemas.microsoft.com/office/word/2010/wordml" xmlns:w15="http://schemas.microsoft.com/office/word/2012/wordml" xmlns:w16cex="http://schemas.microsoft.com/office/word/2018/wordml/cex" xmlns:w16cid="http://schemas.microsoft.com/office/word/2016/wordml/cid" xmlns:w16="http://schemas.microsoft.com/office/word/2018/wordml" xmlns:w16se="http://schemas.microsoft.com/office/word/2015/wordml/symex" mc:Ignorable="w14 w15 w16se w16cid w16 w16cex">
+<w:styles xmlns:mc="http://schemas.openxmlformats.org/markup-compatibility/2006" xmlns:r="http://schemas.openxmlformats.org/officeDocument/2006/relationships" xmlns:w="http://schemas.openxmlformats.org/wordprocessingml/2006/main" xmlns:w14="http://schemas.microsoft.com/office/word/2010/wordml" xmlns:w15="http://schemas.microsoft.com/office/word/2012/wordml" xmlns:w16cex="http://schemas.microsoft.com/office/word/2018/wordml/cex" xmlns:w16cid="http://schemas.microsoft.com/office/word/2016/wordml/cid" xmlns:w16="http://schemas.microsoft.com/office/word/2018/wordml" xmlns:w16sdtdh="http://schemas.microsoft.com/office/word/2020/wordml/sdtdatahash" xmlns:w16se="http://schemas.microsoft.com/office/word/2015/wordml/symex" mc:Ignorable="w14 w15 w16se w16cid w16 w16cex w16sdtdh">
   <w:docDefaults>
     <w:rPrDefault>
       <w:rPr>

</xml_diff>

<commit_message>
Update with new project, updates to Simio 15.245, and new docs
</commit_message>
<xml_diff>
--- a/Documentation/Simio API Note - RunSimioSchedule.docx
+++ b/Documentation/Simio API Note - RunSimioSchedule.docx
@@ -6,12 +6,12 @@
       <w:pPr>
         <w:pStyle w:val="Heading1"/>
       </w:pPr>
-      <w:bookmarkStart w:id="0" w:name="_Toc25566549"/>
     </w:p>
     <w:p>
       <w:pPr>
         <w:pStyle w:val="Heading1"/>
       </w:pPr>
+      <w:bookmarkStart w:id="0" w:name="_Toc120550498"/>
       <w:r>
         <w:t>Simio API Note:</w:t>
       </w:r>
@@ -106,6 +106,25 @@
       </w:r>
       <w:r>
         <w:t>5.28983</w:t>
+      </w:r>
+    </w:p>
+    <w:p>
+      <w:pPr>
+        <w:spacing w:after="0"/>
+      </w:pPr>
+      <w:r>
+        <w:t>November 2022 (</w:t>
+      </w:r>
+      <w:proofErr w:type="spellStart"/>
+      <w:r>
+        <w:t>DHouck</w:t>
+      </w:r>
+      <w:proofErr w:type="spellEnd"/>
+      <w:r>
+        <w:t xml:space="preserve">) – </w:t>
+      </w:r>
+      <w:r>
+        <w:t>Added RunScheduleTest2</w:t>
       </w:r>
     </w:p>
     <w:p>
@@ -163,7 +182,7 @@
           <w:r>
             <w:fldChar w:fldCharType="separate"/>
           </w:r>
-          <w:hyperlink w:anchor="_Toc25566549" w:history="1">
+          <w:hyperlink w:anchor="_Toc120550498" w:history="1">
             <w:r>
               <w:rPr>
                 <w:rStyle w:val="Hyperlink"/>
@@ -190,7 +209,7 @@
                 <w:noProof/>
                 <w:webHidden/>
               </w:rPr>
-              <w:instrText xml:space="preserve"> PAGEREF _Toc25566549 \h </w:instrText>
+              <w:instrText xml:space="preserve"> PAGEREF _Toc120550498 \h </w:instrText>
             </w:r>
             <w:r>
               <w:rPr>
@@ -232,7 +251,7 @@
               <w:noProof/>
             </w:rPr>
           </w:pPr>
-          <w:hyperlink w:anchor="_Toc25566550" w:history="1">
+          <w:hyperlink w:anchor="_Toc120550499" w:history="1">
             <w:r>
               <w:rPr>
                 <w:rStyle w:val="Hyperlink"/>
@@ -259,7 +278,7 @@
                 <w:noProof/>
                 <w:webHidden/>
               </w:rPr>
-              <w:instrText xml:space="preserve"> PAGEREF _Toc25566550 \h </w:instrText>
+              <w:instrText xml:space="preserve"> PAGEREF _Toc120550499 \h </w:instrText>
             </w:r>
             <w:r>
               <w:rPr>
@@ -301,13 +320,13 @@
               <w:noProof/>
             </w:rPr>
           </w:pPr>
-          <w:hyperlink w:anchor="_Toc25566551" w:history="1">
+          <w:hyperlink w:anchor="_Toc120550500" w:history="1">
             <w:r>
               <w:rPr>
                 <w:rStyle w:val="Hyperlink"/>
                 <w:noProof/>
               </w:rPr>
-              <w:t>Some Background Information on the Simio Engine</w:t>
+              <w:t>RunSimioSchedule</w:t>
             </w:r>
             <w:r>
               <w:rPr>
@@ -328,7 +347,7 @@
                 <w:noProof/>
                 <w:webHidden/>
               </w:rPr>
-              <w:instrText xml:space="preserve"> PAGEREF _Toc25566551 \h </w:instrText>
+              <w:instrText xml:space="preserve"> PAGEREF _Toc120550500 \h </w:instrText>
             </w:r>
             <w:r>
               <w:rPr>
@@ -348,7 +367,283 @@
                 <w:noProof/>
                 <w:webHidden/>
               </w:rPr>
+              <w:t>2</w:t>
+            </w:r>
+            <w:r>
+              <w:rPr>
+                <w:noProof/>
+                <w:webHidden/>
+              </w:rPr>
+              <w:fldChar w:fldCharType="end"/>
+            </w:r>
+          </w:hyperlink>
+        </w:p>
+        <w:p>
+          <w:pPr>
+            <w:pStyle w:val="TOC3"/>
+            <w:tabs>
+              <w:tab w:val="right" w:leader="dot" w:pos="9350"/>
+            </w:tabs>
+            <w:rPr>
+              <w:rFonts w:eastAsiaTheme="minorEastAsia"/>
+              <w:noProof/>
+            </w:rPr>
+          </w:pPr>
+          <w:hyperlink w:anchor="_Toc120550501" w:history="1">
+            <w:r>
+              <w:rPr>
+                <w:rStyle w:val="Hyperlink"/>
+                <w:noProof/>
+              </w:rPr>
+              <w:t>Architecture</w:t>
+            </w:r>
+            <w:r>
+              <w:rPr>
+                <w:noProof/>
+                <w:webHidden/>
+              </w:rPr>
+              <w:tab/>
+            </w:r>
+            <w:r>
+              <w:rPr>
+                <w:noProof/>
+                <w:webHidden/>
+              </w:rPr>
+              <w:fldChar w:fldCharType="begin"/>
+            </w:r>
+            <w:r>
+              <w:rPr>
+                <w:noProof/>
+                <w:webHidden/>
+              </w:rPr>
+              <w:instrText xml:space="preserve"> PAGEREF _Toc120550501 \h </w:instrText>
+            </w:r>
+            <w:r>
+              <w:rPr>
+                <w:noProof/>
+                <w:webHidden/>
+              </w:rPr>
+            </w:r>
+            <w:r>
+              <w:rPr>
+                <w:noProof/>
+                <w:webHidden/>
+              </w:rPr>
+              <w:fldChar w:fldCharType="separate"/>
+            </w:r>
+            <w:r>
+              <w:rPr>
+                <w:noProof/>
+                <w:webHidden/>
+              </w:rPr>
+              <w:t>3</w:t>
+            </w:r>
+            <w:r>
+              <w:rPr>
+                <w:noProof/>
+                <w:webHidden/>
+              </w:rPr>
+              <w:fldChar w:fldCharType="end"/>
+            </w:r>
+          </w:hyperlink>
+        </w:p>
+        <w:p>
+          <w:pPr>
+            <w:pStyle w:val="TOC2"/>
+            <w:tabs>
+              <w:tab w:val="right" w:leader="dot" w:pos="9350"/>
+            </w:tabs>
+            <w:rPr>
+              <w:rFonts w:eastAsiaTheme="minorEastAsia"/>
+              <w:noProof/>
+            </w:rPr>
+          </w:pPr>
+          <w:hyperlink w:anchor="_Toc120550502" w:history="1">
+            <w:r>
+              <w:rPr>
+                <w:rStyle w:val="Hyperlink"/>
+                <w:noProof/>
+              </w:rPr>
+              <w:t>RunSimioSchedule2</w:t>
+            </w:r>
+            <w:r>
+              <w:rPr>
+                <w:noProof/>
+                <w:webHidden/>
+              </w:rPr>
+              <w:tab/>
+            </w:r>
+            <w:r>
+              <w:rPr>
+                <w:noProof/>
+                <w:webHidden/>
+              </w:rPr>
+              <w:fldChar w:fldCharType="begin"/>
+            </w:r>
+            <w:r>
+              <w:rPr>
+                <w:noProof/>
+                <w:webHidden/>
+              </w:rPr>
+              <w:instrText xml:space="preserve"> PAGEREF _Toc120550502 \h </w:instrText>
+            </w:r>
+            <w:r>
+              <w:rPr>
+                <w:noProof/>
+                <w:webHidden/>
+              </w:rPr>
+            </w:r>
+            <w:r>
+              <w:rPr>
+                <w:noProof/>
+                <w:webHidden/>
+              </w:rPr>
+              <w:fldChar w:fldCharType="separate"/>
+            </w:r>
+            <w:r>
+              <w:rPr>
+                <w:noProof/>
+                <w:webHidden/>
+              </w:rPr>
               <w:t>5</w:t>
+            </w:r>
+            <w:r>
+              <w:rPr>
+                <w:noProof/>
+                <w:webHidden/>
+              </w:rPr>
+              <w:fldChar w:fldCharType="end"/>
+            </w:r>
+          </w:hyperlink>
+        </w:p>
+        <w:p>
+          <w:pPr>
+            <w:pStyle w:val="TOC3"/>
+            <w:tabs>
+              <w:tab w:val="right" w:leader="dot" w:pos="9350"/>
+            </w:tabs>
+            <w:rPr>
+              <w:rFonts w:eastAsiaTheme="minorEastAsia"/>
+              <w:noProof/>
+            </w:rPr>
+          </w:pPr>
+          <w:hyperlink w:anchor="_Toc120550503" w:history="1">
+            <w:r>
+              <w:rPr>
+                <w:rStyle w:val="Hyperlink"/>
+                <w:noProof/>
+              </w:rPr>
+              <w:t>Architecture</w:t>
+            </w:r>
+            <w:r>
+              <w:rPr>
+                <w:noProof/>
+                <w:webHidden/>
+              </w:rPr>
+              <w:tab/>
+            </w:r>
+            <w:r>
+              <w:rPr>
+                <w:noProof/>
+                <w:webHidden/>
+              </w:rPr>
+              <w:fldChar w:fldCharType="begin"/>
+            </w:r>
+            <w:r>
+              <w:rPr>
+                <w:noProof/>
+                <w:webHidden/>
+              </w:rPr>
+              <w:instrText xml:space="preserve"> PAGEREF _Toc120550503 \h </w:instrText>
+            </w:r>
+            <w:r>
+              <w:rPr>
+                <w:noProof/>
+                <w:webHidden/>
+              </w:rPr>
+            </w:r>
+            <w:r>
+              <w:rPr>
+                <w:noProof/>
+                <w:webHidden/>
+              </w:rPr>
+              <w:fldChar w:fldCharType="separate"/>
+            </w:r>
+            <w:r>
+              <w:rPr>
+                <w:noProof/>
+                <w:webHidden/>
+              </w:rPr>
+              <w:t>5</w:t>
+            </w:r>
+            <w:r>
+              <w:rPr>
+                <w:noProof/>
+                <w:webHidden/>
+              </w:rPr>
+              <w:fldChar w:fldCharType="end"/>
+            </w:r>
+          </w:hyperlink>
+        </w:p>
+        <w:p>
+          <w:pPr>
+            <w:pStyle w:val="TOC3"/>
+            <w:tabs>
+              <w:tab w:val="right" w:leader="dot" w:pos="9350"/>
+            </w:tabs>
+            <w:rPr>
+              <w:rFonts w:eastAsiaTheme="minorEastAsia"/>
+              <w:noProof/>
+            </w:rPr>
+          </w:pPr>
+          <w:hyperlink w:anchor="_Toc120550504" w:history="1">
+            <w:r>
+              <w:rPr>
+                <w:rStyle w:val="Hyperlink"/>
+                <w:noProof/>
+              </w:rPr>
+              <w:t>Configuration</w:t>
+            </w:r>
+            <w:r>
+              <w:rPr>
+                <w:noProof/>
+                <w:webHidden/>
+              </w:rPr>
+              <w:tab/>
+            </w:r>
+            <w:r>
+              <w:rPr>
+                <w:noProof/>
+                <w:webHidden/>
+              </w:rPr>
+              <w:fldChar w:fldCharType="begin"/>
+            </w:r>
+            <w:r>
+              <w:rPr>
+                <w:noProof/>
+                <w:webHidden/>
+              </w:rPr>
+              <w:instrText xml:space="preserve"> PAGEREF _Toc120550504 \h </w:instrText>
+            </w:r>
+            <w:r>
+              <w:rPr>
+                <w:noProof/>
+                <w:webHidden/>
+              </w:rPr>
+            </w:r>
+            <w:r>
+              <w:rPr>
+                <w:noProof/>
+                <w:webHidden/>
+              </w:rPr>
+              <w:fldChar w:fldCharType="separate"/>
+            </w:r>
+            <w:r>
+              <w:rPr>
+                <w:noProof/>
+                <w:webHidden/>
+              </w:rPr>
+              <w:t>6</w:t>
             </w:r>
             <w:r>
               <w:rPr>
@@ -370,13 +665,13 @@
               <w:noProof/>
             </w:rPr>
           </w:pPr>
-          <w:hyperlink w:anchor="_Toc25566552" w:history="1">
+          <w:hyperlink w:anchor="_Toc120550505" w:history="1">
             <w:r>
               <w:rPr>
                 <w:rStyle w:val="Hyperlink"/>
                 <w:noProof/>
               </w:rPr>
-              <w:t>Building A Headless Executable</w:t>
+              <w:t>Some Background Information on the Simio Engine</w:t>
             </w:r>
             <w:r>
               <w:rPr>
@@ -397,7 +692,7 @@
                 <w:noProof/>
                 <w:webHidden/>
               </w:rPr>
-              <w:instrText xml:space="preserve"> PAGEREF _Toc25566552 \h </w:instrText>
+              <w:instrText xml:space="preserve"> PAGEREF _Toc120550505 \h </w:instrText>
             </w:r>
             <w:r>
               <w:rPr>
@@ -417,7 +712,7 @@
                 <w:noProof/>
                 <w:webHidden/>
               </w:rPr>
-              <w:t>6</w:t>
+              <w:t>7</w:t>
             </w:r>
             <w:r>
               <w:rPr>
@@ -439,13 +734,13 @@
               <w:noProof/>
             </w:rPr>
           </w:pPr>
-          <w:hyperlink w:anchor="_Toc25566553" w:history="1">
+          <w:hyperlink w:anchor="_Toc120550506" w:history="1">
             <w:r>
               <w:rPr>
                 <w:rStyle w:val="Hyperlink"/>
                 <w:noProof/>
               </w:rPr>
-              <w:t>Creating a Service From the Executable</w:t>
+              <w:t>Building A Headless Executable</w:t>
             </w:r>
             <w:r>
               <w:rPr>
@@ -466,7 +761,7 @@
                 <w:noProof/>
                 <w:webHidden/>
               </w:rPr>
-              <w:instrText xml:space="preserve"> PAGEREF _Toc25566553 \h </w:instrText>
+              <w:instrText xml:space="preserve"> PAGEREF _Toc120550506 \h </w:instrText>
             </w:r>
             <w:r>
               <w:rPr>
@@ -486,7 +781,76 @@
                 <w:noProof/>
                 <w:webHidden/>
               </w:rPr>
-              <w:t>10</w:t>
+              <w:t>8</w:t>
+            </w:r>
+            <w:r>
+              <w:rPr>
+                <w:noProof/>
+                <w:webHidden/>
+              </w:rPr>
+              <w:fldChar w:fldCharType="end"/>
+            </w:r>
+          </w:hyperlink>
+        </w:p>
+        <w:p>
+          <w:pPr>
+            <w:pStyle w:val="TOC1"/>
+            <w:tabs>
+              <w:tab w:val="right" w:leader="dot" w:pos="9350"/>
+            </w:tabs>
+            <w:rPr>
+              <w:rFonts w:eastAsiaTheme="minorEastAsia"/>
+              <w:noProof/>
+            </w:rPr>
+          </w:pPr>
+          <w:hyperlink w:anchor="_Toc120550507" w:history="1">
+            <w:r>
+              <w:rPr>
+                <w:rStyle w:val="Hyperlink"/>
+                <w:noProof/>
+              </w:rPr>
+              <w:t>Creating a Service from the Executable</w:t>
+            </w:r>
+            <w:r>
+              <w:rPr>
+                <w:noProof/>
+                <w:webHidden/>
+              </w:rPr>
+              <w:tab/>
+            </w:r>
+            <w:r>
+              <w:rPr>
+                <w:noProof/>
+                <w:webHidden/>
+              </w:rPr>
+              <w:fldChar w:fldCharType="begin"/>
+            </w:r>
+            <w:r>
+              <w:rPr>
+                <w:noProof/>
+                <w:webHidden/>
+              </w:rPr>
+              <w:instrText xml:space="preserve"> PAGEREF _Toc120550507 \h </w:instrText>
+            </w:r>
+            <w:r>
+              <w:rPr>
+                <w:noProof/>
+                <w:webHidden/>
+              </w:rPr>
+            </w:r>
+            <w:r>
+              <w:rPr>
+                <w:noProof/>
+                <w:webHidden/>
+              </w:rPr>
+              <w:fldChar w:fldCharType="separate"/>
+            </w:r>
+            <w:r>
+              <w:rPr>
+                <w:noProof/>
+                <w:webHidden/>
+              </w:rPr>
+              <w:t>12</w:t>
             </w:r>
             <w:r>
               <w:rPr>
@@ -519,7 +883,7 @@
       <w:pPr>
         <w:pStyle w:val="Heading1"/>
       </w:pPr>
-      <w:bookmarkStart w:id="1" w:name="_Toc25566550"/>
+      <w:bookmarkStart w:id="1" w:name="_Toc120550499"/>
       <w:r>
         <w:t>Overview</w:t>
       </w:r>
@@ -531,10 +895,74 @@
         <w:t>This API Note describes</w:t>
       </w:r>
       <w:r>
-        <w:t xml:space="preserve"> how Simio can be configured to </w:t>
-      </w:r>
-      <w:r>
-        <w:t>do the following:</w:t>
+        <w:t xml:space="preserve"> </w:t>
+      </w:r>
+      <w:r>
+        <w:t>two common</w:t>
+      </w:r>
+      <w:r>
+        <w:t xml:space="preserve"> Simio </w:t>
+      </w:r>
+      <w:r>
+        <w:t>configurations. Both use unattended or “headless” operation of the Simio Engine (</w:t>
+      </w:r>
+      <w:proofErr w:type="spellStart"/>
+      <w:r>
+        <w:t>SimEngine</w:t>
+      </w:r>
+      <w:proofErr w:type="spellEnd"/>
+      <w:r>
+        <w:t xml:space="preserve">) to achieve results, and both use “file-drop” techniques as the action to begin processing. </w:t>
+      </w:r>
+    </w:p>
+    <w:p>
+      <w:r>
+        <w:t xml:space="preserve">These are both console applications that can be run interactively or installed as a Windows Service. In both cases, the employed </w:t>
+      </w:r>
+      <w:proofErr w:type="spellStart"/>
+      <w:r>
+        <w:t>SimEngine</w:t>
+      </w:r>
+      <w:proofErr w:type="spellEnd"/>
+      <w:r>
+        <w:t xml:space="preserve"> files are referenced directly from where they were installed for a Simio Desktop application</w:t>
+      </w:r>
+      <w:r>
+        <w:t xml:space="preserve"> under the standard c:\program files\Simio LLC\Simio folder. You must alter the project references if your installation or DLLs are elsewhere.</w:t>
+      </w:r>
+    </w:p>
+    <w:p>
+      <w:r>
+        <w:t>This Note describes some complex programming topics. It assumes that the reader is familiar with C# and .NET technologies such as locking and DLL dependencies.</w:t>
+      </w:r>
+    </w:p>
+    <w:p>
+      <w:pPr>
+        <w:pStyle w:val="Heading2"/>
+      </w:pPr>
+      <w:bookmarkStart w:id="2" w:name="_Toc120550500"/>
+      <w:proofErr w:type="spellStart"/>
+      <w:r>
+        <w:t>RunSimioSchedule</w:t>
+      </w:r>
+      <w:bookmarkEnd w:id="2"/>
+      <w:proofErr w:type="spellEnd"/>
+    </w:p>
+    <w:p/>
+    <w:p>
+      <w:r>
+        <w:t xml:space="preserve">The first scenario is in the </w:t>
+      </w:r>
+      <w:proofErr w:type="spellStart"/>
+      <w:r>
+        <w:t>RunSimioSchedule</w:t>
+      </w:r>
+      <w:proofErr w:type="spellEnd"/>
+      <w:r>
+        <w:t xml:space="preserve"> project. Here the same Simio project file is used. This project</w:t>
+      </w:r>
+      <w:r>
+        <w:t xml:space="preserve"> runs schedules that depend upon an external file that indicates outages. When the outage file changes (via file-drop) the project is run again to produce new results.</w:t>
       </w:r>
     </w:p>
     <w:p>
@@ -594,59 +1022,71 @@
         <w:t>Export the results from the schedule</w:t>
       </w:r>
     </w:p>
-    <w:p>
-      <w:r>
-        <w:t>Although Simio is usually used with the User Interface (UI) it can be configured to run unattended or “headless”</w:t>
+    <w:p/>
+    <w:p>
+      <w:r>
+        <w:t xml:space="preserve">This project </w:t>
+      </w:r>
+      <w:r>
+        <w:t xml:space="preserve">also </w:t>
+      </w:r>
+      <w:r>
+        <w:t>demonstrate</w:t>
+      </w:r>
+      <w:r>
+        <w:t>s</w:t>
+      </w:r>
+      <w:r>
+        <w:t xml:space="preserve"> a configuration where a model is set up to be run </w:t>
+      </w:r>
+      <w:r>
+        <w:t xml:space="preserve">either interactively or </w:t>
+      </w:r>
+      <w:r>
+        <w:t xml:space="preserve">as a Windows </w:t>
+      </w:r>
+      <w:r>
+        <w:t>service</w:t>
+      </w:r>
+      <w:r>
+        <w:t xml:space="preserve">. Note that Program inherits from </w:t>
+      </w:r>
+      <w:proofErr w:type="spellStart"/>
+      <w:r>
+        <w:t>ServiceBase</w:t>
+      </w:r>
+      <w:proofErr w:type="spellEnd"/>
+      <w:r>
+        <w:t xml:space="preserve">, and in the Main method it checks against </w:t>
+      </w:r>
+      <w:proofErr w:type="spellStart"/>
+      <w:r>
+        <w:t>Environment.UserInteractive</w:t>
+      </w:r>
+      <w:proofErr w:type="spellEnd"/>
+      <w:r>
+        <w:t xml:space="preserve"> to determine how to Run.</w:t>
+      </w:r>
+    </w:p>
+    <w:p>
+      <w:r>
+        <w:t xml:space="preserve">This </w:t>
+      </w:r>
+      <w:r>
+        <w:t>configuration</w:t>
+      </w:r>
+      <w:r>
+        <w:t xml:space="preserve"> has a Simio Project </w:t>
+      </w:r>
+      <w:r>
+        <w:t xml:space="preserve">(name defined in settings) </w:t>
+      </w:r>
+      <w:r>
+        <w:t>being loaded at the very beginning and then uses a file containing downtime information as the triggering mechanism for the running of a Plan</w:t>
       </w:r>
       <w:r>
         <w:t>.</w:t>
       </w:r>
-    </w:p>
-    <w:p>
-      <w:r>
-        <w:t xml:space="preserve">This project </w:t>
-      </w:r>
-      <w:r>
-        <w:t xml:space="preserve">will demonstrate a configuration where a model is set up to be run </w:t>
-      </w:r>
-      <w:r>
-        <w:t xml:space="preserve">either interactively or </w:t>
-      </w:r>
-      <w:r>
-        <w:t xml:space="preserve">as a Windows </w:t>
-      </w:r>
-      <w:r>
-        <w:t>service and</w:t>
-      </w:r>
-      <w:r>
-        <w:t xml:space="preserve"> be triggered </w:t>
-      </w:r>
-      <w:r>
-        <w:t xml:space="preserve">to run a new Plan </w:t>
-      </w:r>
-      <w:r>
-        <w:t>whenever a file is dropped into a give folder.</w:t>
-      </w:r>
-    </w:p>
-    <w:p>
-      <w:r>
-        <w:t xml:space="preserve">This </w:t>
-      </w:r>
-      <w:r>
-        <w:t>configuration</w:t>
-      </w:r>
-      <w:r>
-        <w:t xml:space="preserve"> has a Simio Project </w:t>
-      </w:r>
-      <w:r>
-        <w:t xml:space="preserve">(name defined in settings) </w:t>
-      </w:r>
-      <w:r>
-        <w:t>being loaded at the very beginning and then uses a file containing downtime information as the triggering mechanism for the running of a Plan</w:t>
-      </w:r>
-      <w:r>
-        <w:t>.</w:t>
-      </w:r>
       <w:r>
         <w:t xml:space="preserve"> </w:t>
       </w:r>
@@ -675,24 +1115,7 @@
         <w:t>project file itself as the trigger (and then of course the new project must be loaded)</w:t>
       </w:r>
       <w:r>
-        <w:t xml:space="preserve"> that can be done using the same techniques described here (but the particulars are left to the reader).</w:t>
-      </w:r>
-    </w:p>
-    <w:p>
-      <w:r>
-        <w:t xml:space="preserve">This Note </w:t>
-      </w:r>
-      <w:r>
-        <w:t>describes some complex programming topics</w:t>
-      </w:r>
-      <w:r>
-        <w:t>. It</w:t>
-      </w:r>
-      <w:r>
-        <w:t xml:space="preserve"> assumes that the reader is familiar with C# and .NET technologies such as </w:t>
-      </w:r>
-      <w:r>
-        <w:t>locking and DLL dependencies.</w:t>
+        <w:t>. This variation is discussed below in Project RunSimioSchedule2.</w:t>
       </w:r>
     </w:p>
     <w:p>
@@ -702,12 +1125,14 @@
     </w:p>
     <w:p>
       <w:pPr>
-        <w:pStyle w:val="Heading1"/>
-      </w:pPr>
+        <w:pStyle w:val="Heading3"/>
+      </w:pPr>
+      <w:bookmarkStart w:id="3" w:name="_Toc120550501"/>
       <w:r>
         <w:lastRenderedPageBreak/>
         <w:t>Architecture</w:t>
       </w:r>
+      <w:bookmarkEnd w:id="3"/>
     </w:p>
     <w:p/>
     <w:p>
@@ -724,10 +1149,10 @@
           <w:noProof/>
         </w:rPr>
         <w:drawing>
-          <wp:inline distT="0" distB="0" distL="0" distR="0" wp14:anchorId="3AEC236A" wp14:editId="4D5D21CD">
-            <wp:extent cx="4293801" cy="3281363"/>
+          <wp:inline distT="0" distB="0" distL="0" distR="0" wp14:anchorId="70BD2803" wp14:editId="7AC749CC">
+            <wp:extent cx="4800600" cy="3508131"/>
             <wp:effectExtent l="0" t="0" r="0" b="0"/>
-            <wp:docPr id="4" name="Picture 4" descr="Diagram&#10;&#10;Description automatically generated"/>
+            <wp:docPr id="6" name="Picture 6" descr="Diagram&#10;&#10;Description automatically generated"/>
             <wp:cNvGraphicFramePr>
               <a:graphicFrameLocks xmlns:a="http://schemas.openxmlformats.org/drawingml/2006/main" noChangeAspect="1"/>
             </wp:cNvGraphicFramePr>
@@ -735,7 +1160,7 @@
               <a:graphicData uri="http://schemas.openxmlformats.org/drawingml/2006/picture">
                 <pic:pic xmlns:pic="http://schemas.openxmlformats.org/drawingml/2006/picture">
                   <pic:nvPicPr>
-                    <pic:cNvPr id="4" name="Picture 4" descr="Diagram&#10;&#10;Description automatically generated"/>
+                    <pic:cNvPr id="6" name="Picture 6" descr="Diagram&#10;&#10;Description automatically generated"/>
                     <pic:cNvPicPr/>
                   </pic:nvPicPr>
                   <pic:blipFill>
@@ -747,7 +1172,7 @@
                   <pic:spPr>
                     <a:xfrm>
                       <a:off x="0" y="0"/>
-                      <a:ext cx="4298755" cy="3285149"/>
+                      <a:ext cx="4805498" cy="3511710"/>
                     </a:xfrm>
                     <a:prstGeom prst="rect">
                       <a:avLst/>
@@ -846,10 +1271,22 @@
       </w:r>
       <w:proofErr w:type="spellEnd"/>
       <w:r>
-        <w:t xml:space="preserve"> is called to indicate where all the support DLLs can be found</w:t>
-      </w:r>
-      <w:r>
-        <w:t xml:space="preserve"> when the project is loaded.</w:t>
+        <w:t xml:space="preserve"> is called to indicate where all the </w:t>
+      </w:r>
+      <w:r>
+        <w:t>Simio Extension</w:t>
+      </w:r>
+      <w:r>
+        <w:t xml:space="preserve"> DLLs can be found</w:t>
+      </w:r>
+      <w:r>
+        <w:t xml:space="preserve"> when </w:t>
+      </w:r>
+      <w:r>
+        <w:t>referenced</w:t>
+      </w:r>
+      <w:r>
+        <w:t>.</w:t>
       </w:r>
     </w:p>
     <w:p>
@@ -906,6 +1343,9 @@
       <w:r>
         <w:t>) is located and loaded.</w:t>
       </w:r>
+      <w:r>
+        <w:t xml:space="preserve"> It resides in memory for the duration of the run so project re-loads are unnecessary.</w:t>
+      </w:r>
     </w:p>
     <w:p>
       <w:pPr>
@@ -915,6 +1355,7 @@
         </w:numPr>
       </w:pPr>
       <w:r>
+        <w:lastRenderedPageBreak/>
         <w:t xml:space="preserve">Calls </w:t>
       </w:r>
       <w:proofErr w:type="spellStart"/>
@@ -1147,17 +1588,299 @@
     </w:p>
     <w:p>
       <w:pPr>
+        <w:rPr>
+          <w:rFonts w:asciiTheme="majorHAnsi" w:eastAsiaTheme="majorEastAsia" w:hAnsiTheme="majorHAnsi" w:cstheme="majorBidi"/>
+          <w:color w:val="2F5496" w:themeColor="accent1" w:themeShade="BF"/>
+          <w:sz w:val="26"/>
+          <w:szCs w:val="26"/>
+        </w:rPr>
+      </w:pPr>
+      <w:r>
+        <w:br w:type="page"/>
+      </w:r>
+    </w:p>
+    <w:p>
+      <w:pPr>
         <w:pStyle w:val="Heading2"/>
       </w:pPr>
+      <w:bookmarkStart w:id="4" w:name="_Toc120550502"/>
+      <w:r>
+        <w:lastRenderedPageBreak/>
+        <w:t>RunSimioSchedule</w:t>
+      </w:r>
+      <w:r>
+        <w:t>2</w:t>
+      </w:r>
+      <w:bookmarkEnd w:id="4"/>
+    </w:p>
+    <w:p/>
+    <w:p>
+      <w:r>
+        <w:t xml:space="preserve">The </w:t>
+      </w:r>
+      <w:r>
+        <w:t>second</w:t>
+      </w:r>
+      <w:r>
+        <w:t xml:space="preserve"> scenario is in the RunSimioSchedule</w:t>
+      </w:r>
+      <w:r>
+        <w:t>2</w:t>
+      </w:r>
+      <w:r>
+        <w:t xml:space="preserve"> project. Here </w:t>
+      </w:r>
+      <w:r>
+        <w:t>a popular scheme is employed where each time a Simio project file (</w:t>
+      </w:r>
+      <w:proofErr w:type="gramStart"/>
+      <w:r>
+        <w:t>*.</w:t>
+      </w:r>
+      <w:proofErr w:type="spellStart"/>
+      <w:r>
+        <w:t>spfx</w:t>
+      </w:r>
+      <w:proofErr w:type="spellEnd"/>
+      <w:proofErr w:type="gramEnd"/>
+      <w:r>
+        <w:t>) is dropped into the In folder, the program will load the project and perform the actions specified in the settings file.  RunSimioSchedule2 has been designed to run experiments as well as schedules.</w:t>
+      </w:r>
+    </w:p>
+    <w:p>
+      <w:pPr>
+        <w:pStyle w:val="Heading3"/>
+      </w:pPr>
+      <w:bookmarkStart w:id="5" w:name="_Toc120550503"/>
+      <w:r>
+        <w:t>Architecture</w:t>
+      </w:r>
+      <w:bookmarkEnd w:id="5"/>
+    </w:p>
+    <w:p/>
+    <w:p>
+      <w:r>
+        <w:t xml:space="preserve">Many of the settings </w:t>
+      </w:r>
+      <w:proofErr w:type="gramStart"/>
+      <w:r>
+        <w:t>and  particulars</w:t>
+      </w:r>
+      <w:proofErr w:type="gramEnd"/>
+      <w:r>
+        <w:t xml:space="preserve"> are similar to </w:t>
+      </w:r>
+      <w:proofErr w:type="spellStart"/>
+      <w:r>
+        <w:t>RunSimioSchedule</w:t>
+      </w:r>
+      <w:proofErr w:type="spellEnd"/>
+      <w:r>
+        <w:t>, but the flow is slightly different:</w:t>
+      </w:r>
+    </w:p>
+    <w:p>
+      <w:pPr>
+        <w:pStyle w:val="ListParagraph"/>
+        <w:numPr>
+          <w:ilvl w:val="0"/>
+          <w:numId w:val="15"/>
+        </w:numPr>
+      </w:pPr>
+      <w:r>
+        <w:t xml:space="preserve">An external system drops an .SPFX file into the </w:t>
+      </w:r>
+      <w:proofErr w:type="gramStart"/>
+      <w:r>
+        <w:t>In</w:t>
+      </w:r>
+      <w:proofErr w:type="gramEnd"/>
+      <w:r>
+        <w:t xml:space="preserve"> folder</w:t>
+      </w:r>
+    </w:p>
+    <w:p>
+      <w:pPr>
+        <w:pStyle w:val="ListParagraph"/>
+        <w:numPr>
+          <w:ilvl w:val="0"/>
+          <w:numId w:val="15"/>
+        </w:numPr>
+      </w:pPr>
+      <w:r>
+        <w:t xml:space="preserve">The </w:t>
+      </w:r>
+      <w:proofErr w:type="spellStart"/>
+      <w:r>
+        <w:t>SystemFileWatcher</w:t>
+      </w:r>
+      <w:proofErr w:type="spellEnd"/>
+      <w:r>
+        <w:t xml:space="preserve"> kicks off RunSimioSchedule2</w:t>
+      </w:r>
+    </w:p>
+    <w:p>
+      <w:pPr>
+        <w:pStyle w:val="ListParagraph"/>
+        <w:numPr>
+          <w:ilvl w:val="0"/>
+          <w:numId w:val="15"/>
+        </w:numPr>
+      </w:pPr>
+      <w:r>
+        <w:t xml:space="preserve">RunSimioSchedule2 attempts to load the project and run the actions according to the </w:t>
+      </w:r>
+      <w:proofErr w:type="gramStart"/>
+      <w:r>
+        <w:t>Settings</w:t>
+      </w:r>
+      <w:proofErr w:type="gramEnd"/>
+      <w:r>
+        <w:t>.</w:t>
+      </w:r>
+    </w:p>
+    <w:p>
+      <w:pPr>
+        <w:pStyle w:val="ListParagraph"/>
+        <w:numPr>
+          <w:ilvl w:val="0"/>
+          <w:numId w:val="15"/>
+        </w:numPr>
+      </w:pPr>
+      <w:r>
+        <w:t>If errors are found, the project file is moved to Errors</w:t>
+      </w:r>
+    </w:p>
+    <w:p>
+      <w:pPr>
+        <w:pStyle w:val="ListParagraph"/>
+        <w:numPr>
+          <w:ilvl w:val="0"/>
+          <w:numId w:val="15"/>
+        </w:numPr>
+      </w:pPr>
+      <w:r>
+        <w:t>If successful, then the project file is moved to Success</w:t>
+      </w:r>
+    </w:p>
+    <w:p>
+      <w:r>
+        <w:t>The architecture is represented here:</w:t>
+      </w:r>
+    </w:p>
+    <w:p>
+      <w:pPr>
+        <w:keepNext/>
+      </w:pPr>
+      <w:r>
+        <w:rPr>
+          <w:noProof/>
+        </w:rPr>
+        <w:drawing>
+          <wp:inline distT="0" distB="0" distL="0" distR="0" wp14:anchorId="6FDD9BB5" wp14:editId="1080C3BB">
+            <wp:extent cx="4842935" cy="3771900"/>
+            <wp:effectExtent l="0" t="0" r="0" b="0"/>
+            <wp:docPr id="8" name="Picture 8" descr="Diagram&#10;&#10;Description automatically generated"/>
+            <wp:cNvGraphicFramePr>
+              <a:graphicFrameLocks xmlns:a="http://schemas.openxmlformats.org/drawingml/2006/main" noChangeAspect="1"/>
+            </wp:cNvGraphicFramePr>
+            <a:graphic xmlns:a="http://schemas.openxmlformats.org/drawingml/2006/main">
+              <a:graphicData uri="http://schemas.openxmlformats.org/drawingml/2006/picture">
+                <pic:pic xmlns:pic="http://schemas.openxmlformats.org/drawingml/2006/picture">
+                  <pic:nvPicPr>
+                    <pic:cNvPr id="8" name="Picture 8" descr="Diagram&#10;&#10;Description automatically generated"/>
+                    <pic:cNvPicPr/>
+                  </pic:nvPicPr>
+                  <pic:blipFill>
+                    <a:blip r:embed="rId9"/>
+                    <a:stretch>
+                      <a:fillRect/>
+                    </a:stretch>
+                  </pic:blipFill>
+                  <pic:spPr>
+                    <a:xfrm>
+                      <a:off x="0" y="0"/>
+                      <a:ext cx="4861148" cy="3786085"/>
+                    </a:xfrm>
+                    <a:prstGeom prst="rect">
+                      <a:avLst/>
+                    </a:prstGeom>
+                  </pic:spPr>
+                </pic:pic>
+              </a:graphicData>
+            </a:graphic>
+          </wp:inline>
+        </w:drawing>
+      </w:r>
+    </w:p>
+    <w:p>
+      <w:pPr>
+        <w:pStyle w:val="Caption"/>
+      </w:pPr>
+      <w:r>
+        <w:t xml:space="preserve">Figure </w:t>
+      </w:r>
+      <w:fldSimple w:instr=" SEQ Figure \* ARABIC ">
+        <w:r>
+          <w:rPr>
+            <w:noProof/>
+          </w:rPr>
+          <w:t>2</w:t>
+        </w:r>
+      </w:fldSimple>
+      <w:r>
+        <w:t xml:space="preserve"> - RunSimioSchedule2 Architecture</w:t>
+      </w:r>
+    </w:p>
+    <w:p/>
+    <w:p>
+      <w:pPr>
+        <w:pStyle w:val="Heading3"/>
+      </w:pPr>
+      <w:bookmarkStart w:id="6" w:name="_Toc120550504"/>
+      <w:r>
+        <w:lastRenderedPageBreak/>
+        <w:t>Configuration</w:t>
+      </w:r>
+      <w:bookmarkEnd w:id="6"/>
+    </w:p>
+    <w:p/>
+    <w:p>
+      <w:r>
+        <w:t>The folder for configuration is found under Source &gt; RunSimioSchedule2 &gt; Configuration.</w:t>
+      </w:r>
+    </w:p>
+    <w:p>
+      <w:r>
+        <w:t>The folder found there should be placed under the root folder, as defined in the project settings.</w:t>
+      </w:r>
+    </w:p>
+    <w:p>
+      <w:r>
+        <w:t xml:space="preserve">Start the executable and then drop a file found directly under the root into the </w:t>
+      </w:r>
+      <w:proofErr w:type="gramStart"/>
+      <w:r>
+        <w:t>In</w:t>
+      </w:r>
+      <w:proofErr w:type="gramEnd"/>
+      <w:r>
+        <w:t xml:space="preserve"> folder.</w:t>
+      </w:r>
     </w:p>
     <w:p>
       <w:pPr>
         <w:pStyle w:val="Heading2"/>
       </w:pPr>
+    </w:p>
+    <w:p>
+      <w:pPr>
+        <w:pStyle w:val="Heading1"/>
+      </w:pPr>
       <w:r>
         <w:br w:type="page"/>
       </w:r>
-      <w:bookmarkStart w:id="2" w:name="_Toc25566551"/>
+      <w:bookmarkStart w:id="7" w:name="_Toc120550505"/>
       <w:r>
         <w:lastRenderedPageBreak/>
         <w:t xml:space="preserve">Some </w:t>
@@ -1174,7 +1897,7 @@
       <w:r>
         <w:t>he Simio Engine</w:t>
       </w:r>
-      <w:bookmarkEnd w:id="2"/>
+      <w:bookmarkEnd w:id="7"/>
     </w:p>
     <w:p/>
     <w:p>
@@ -1273,7 +1996,13 @@
       </w:r>
       <w:proofErr w:type="spellEnd"/>
       <w:r>
-        <w:t>, which is made by JetBrains. With this tool you can inspect a DLL for its dependencies.</w:t>
+        <w:t xml:space="preserve">, which is made </w:t>
+      </w:r>
+      <w:r>
+        <w:t xml:space="preserve">available for free </w:t>
+      </w:r>
+      <w:r>
+        <w:t>by JetBrains. With this tool you can inspect a DLL for its dependencies.</w:t>
       </w:r>
     </w:p>
     <w:p>
@@ -1325,12 +2054,12 @@
       <w:pPr>
         <w:pStyle w:val="Heading1"/>
       </w:pPr>
-      <w:bookmarkStart w:id="3" w:name="_Toc25566552"/>
+      <w:bookmarkStart w:id="8" w:name="_Toc120550506"/>
       <w:r>
         <w:lastRenderedPageBreak/>
         <w:t>Building A Headless Executable</w:t>
       </w:r>
-      <w:bookmarkEnd w:id="3"/>
+      <w:bookmarkEnd w:id="8"/>
     </w:p>
     <w:p/>
     <w:p>
@@ -1512,7 +2241,7 @@
                     <pic:cNvPicPr/>
                   </pic:nvPicPr>
                   <pic:blipFill>
-                    <a:blip r:embed="rId9"/>
+                    <a:blip r:embed="rId10"/>
                     <a:stretch>
                       <a:fillRect/>
                     </a:stretch>
@@ -1570,7 +2299,7 @@
                     <pic:cNvPicPr/>
                   </pic:nvPicPr>
                   <pic:blipFill>
-                    <a:blip r:embed="rId10"/>
+                    <a:blip r:embed="rId11"/>
                     <a:stretch>
                       <a:fillRect/>
                     </a:stretch>
@@ -1603,7 +2332,7 @@
           <w:rPr>
             <w:noProof/>
           </w:rPr>
-          <w:t>2</w:t>
+          <w:t>3</w:t>
         </w:r>
       </w:fldSimple>
       <w:r>
@@ -1747,7 +2476,7 @@
                     <pic:cNvPicPr/>
                   </pic:nvPicPr>
                   <pic:blipFill>
-                    <a:blip r:embed="rId11"/>
+                    <a:blip r:embed="rId12"/>
                     <a:stretch>
                       <a:fillRect/>
                     </a:stretch>
@@ -1980,20 +2709,18 @@
       <w:pPr>
         <w:pStyle w:val="Heading1"/>
       </w:pPr>
-      <w:bookmarkStart w:id="4" w:name="_Toc25566553"/>
+      <w:bookmarkStart w:id="9" w:name="_Toc120550507"/>
       <w:r>
         <w:lastRenderedPageBreak/>
         <w:t xml:space="preserve">Creating a Service </w:t>
       </w:r>
-      <w:proofErr w:type="gramStart"/>
-      <w:r>
-        <w:t>From</w:t>
-      </w:r>
-      <w:proofErr w:type="gramEnd"/>
+      <w:r>
+        <w:t>from</w:t>
+      </w:r>
       <w:r>
         <w:t xml:space="preserve"> the Executable</w:t>
       </w:r>
-      <w:bookmarkEnd w:id="4"/>
+      <w:bookmarkEnd w:id="9"/>
     </w:p>
     <w:p/>
     <w:p>
@@ -2022,7 +2749,13 @@
         <w:spacing w:after="0" w:line="240" w:lineRule="auto"/>
       </w:pPr>
       <w:r>
-        <w:t>Navigate to your .NET installation folder. For example: “</w:t>
+        <w:t>Navigate to your .NET installation folder</w:t>
+      </w:r>
+      <w:r>
+        <w:t xml:space="preserve"> to give access to utilities.</w:t>
+      </w:r>
+      <w:r>
+        <w:t xml:space="preserve"> For example: “</w:t>
       </w:r>
       <w:r>
         <w:t xml:space="preserve">C:\Windows\Microsoft.NET\Framework\v4.0.30319&gt; </w:t>
@@ -2122,7 +2855,7 @@
                     <pic:cNvPicPr/>
                   </pic:nvPicPr>
                   <pic:blipFill>
-                    <a:blip r:embed="rId12"/>
+                    <a:blip r:embed="rId13"/>
                     <a:stretch>
                       <a:fillRect/>
                     </a:stretch>
@@ -2170,7 +2903,7 @@
                     <pic:cNvPicPr/>
                   </pic:nvPicPr>
                   <pic:blipFill>
-                    <a:blip r:embed="rId13"/>
+                    <a:blip r:embed="rId14"/>
                     <a:stretch>
                       <a:fillRect/>
                     </a:stretch>
@@ -2261,7 +2994,7 @@
                     </pic:cNvPicPr>
                   </pic:nvPicPr>
                   <pic:blipFill>
-                    <a:blip r:embed="rId14">
+                    <a:blip r:embed="rId15">
                       <a:extLst>
                         <a:ext uri="{28A0092B-C50C-407E-A947-70E740481C1C}">
                           <a14:useLocalDpi xmlns:a14="http://schemas.microsoft.com/office/drawing/2010/main" val="0"/>
@@ -2305,60 +3038,7 @@
       <w:r>
         <w:t>And then the service should be running, and you can test by dropping a file in your “In” sub-folder.</w:t>
       </w:r>
-      <w:r>
-        <w:br w:type="page"/>
-      </w:r>
-    </w:p>
-    <w:p>
-      <w:pPr>
-        <w:autoSpaceDE w:val="0"/>
-        <w:autoSpaceDN w:val="0"/>
-        <w:adjustRightInd w:val="0"/>
-        <w:spacing w:after="0" w:line="240" w:lineRule="auto"/>
-      </w:pPr>
-      <w:r>
-        <w:rPr>
-          <w:noProof/>
-        </w:rPr>
-        <w:lastRenderedPageBreak/>
-        <w:drawing>
-          <wp:inline distT="0" distB="0" distL="0" distR="0" wp14:anchorId="2FEC29F8" wp14:editId="015B6665">
-            <wp:extent cx="5943600" cy="3677920"/>
-            <wp:effectExtent l="0" t="0" r="0" b="0"/>
-            <wp:docPr id="3" name="Picture 3" descr="A screenshot of a computer&#10;&#10;Description automatically generated"/>
-            <wp:cNvGraphicFramePr>
-              <a:graphicFrameLocks xmlns:a="http://schemas.openxmlformats.org/drawingml/2006/main" noChangeAspect="1"/>
-            </wp:cNvGraphicFramePr>
-            <a:graphic xmlns:a="http://schemas.openxmlformats.org/drawingml/2006/main">
-              <a:graphicData uri="http://schemas.openxmlformats.org/drawingml/2006/picture">
-                <pic:pic xmlns:pic="http://schemas.openxmlformats.org/drawingml/2006/picture">
-                  <pic:nvPicPr>
-                    <pic:cNvPr id="1" name=""/>
-                    <pic:cNvPicPr/>
-                  </pic:nvPicPr>
-                  <pic:blipFill>
-                    <a:blip r:embed="rId15"/>
-                    <a:stretch>
-                      <a:fillRect/>
-                    </a:stretch>
-                  </pic:blipFill>
-                  <pic:spPr>
-                    <a:xfrm>
-                      <a:off x="0" y="0"/>
-                      <a:ext cx="5943600" cy="3677920"/>
-                    </a:xfrm>
-                    <a:prstGeom prst="rect">
-                      <a:avLst/>
-                    </a:prstGeom>
-                  </pic:spPr>
-                </pic:pic>
-              </a:graphicData>
-            </a:graphic>
-          </wp:inline>
-        </w:drawing>
-      </w:r>
-    </w:p>
-    <w:p/>
+    </w:p>
     <w:sectPr>
       <w:headerReference w:type="default" r:id="rId16"/>
       <w:pgSz w:w="12240" w:h="15840"/>
@@ -2763,6 +3443,95 @@
     </w:lvl>
   </w:abstractNum>
   <w:abstractNum w:abstractNumId="2" w15:restartNumberingAfterBreak="0">
+    <w:nsid w:val="1B1C430C"/>
+    <w:multiLevelType w:val="hybridMultilevel"/>
+    <w:tmpl w:val="AD4CE596"/>
+    <w:lvl w:ilvl="0" w:tplc="0409000F">
+      <w:start w:val="1"/>
+      <w:numFmt w:val="decimal"/>
+      <w:lvlText w:val="%1."/>
+      <w:lvlJc w:val="left"/>
+      <w:pPr>
+        <w:ind w:left="720" w:hanging="360"/>
+      </w:pPr>
+      <w:rPr>
+        <w:rFonts w:hint="default"/>
+      </w:rPr>
+    </w:lvl>
+    <w:lvl w:ilvl="1" w:tplc="04090019" w:tentative="1">
+      <w:start w:val="1"/>
+      <w:numFmt w:val="lowerLetter"/>
+      <w:lvlText w:val="%2."/>
+      <w:lvlJc w:val="left"/>
+      <w:pPr>
+        <w:ind w:left="1440" w:hanging="360"/>
+      </w:pPr>
+    </w:lvl>
+    <w:lvl w:ilvl="2" w:tplc="0409001B" w:tentative="1">
+      <w:start w:val="1"/>
+      <w:numFmt w:val="lowerRoman"/>
+      <w:lvlText w:val="%3."/>
+      <w:lvlJc w:val="right"/>
+      <w:pPr>
+        <w:ind w:left="2160" w:hanging="180"/>
+      </w:pPr>
+    </w:lvl>
+    <w:lvl w:ilvl="3" w:tplc="0409000F" w:tentative="1">
+      <w:start w:val="1"/>
+      <w:numFmt w:val="decimal"/>
+      <w:lvlText w:val="%4."/>
+      <w:lvlJc w:val="left"/>
+      <w:pPr>
+        <w:ind w:left="2880" w:hanging="360"/>
+      </w:pPr>
+    </w:lvl>
+    <w:lvl w:ilvl="4" w:tplc="04090019" w:tentative="1">
+      <w:start w:val="1"/>
+      <w:numFmt w:val="lowerLetter"/>
+      <w:lvlText w:val="%5."/>
+      <w:lvlJc w:val="left"/>
+      <w:pPr>
+        <w:ind w:left="3600" w:hanging="360"/>
+      </w:pPr>
+    </w:lvl>
+    <w:lvl w:ilvl="5" w:tplc="0409001B" w:tentative="1">
+      <w:start w:val="1"/>
+      <w:numFmt w:val="lowerRoman"/>
+      <w:lvlText w:val="%6."/>
+      <w:lvlJc w:val="right"/>
+      <w:pPr>
+        <w:ind w:left="4320" w:hanging="180"/>
+      </w:pPr>
+    </w:lvl>
+    <w:lvl w:ilvl="6" w:tplc="0409000F" w:tentative="1">
+      <w:start w:val="1"/>
+      <w:numFmt w:val="decimal"/>
+      <w:lvlText w:val="%7."/>
+      <w:lvlJc w:val="left"/>
+      <w:pPr>
+        <w:ind w:left="5040" w:hanging="360"/>
+      </w:pPr>
+    </w:lvl>
+    <w:lvl w:ilvl="7" w:tplc="04090019" w:tentative="1">
+      <w:start w:val="1"/>
+      <w:numFmt w:val="lowerLetter"/>
+      <w:lvlText w:val="%8."/>
+      <w:lvlJc w:val="left"/>
+      <w:pPr>
+        <w:ind w:left="5760" w:hanging="360"/>
+      </w:pPr>
+    </w:lvl>
+    <w:lvl w:ilvl="8" w:tplc="0409001B" w:tentative="1">
+      <w:start w:val="1"/>
+      <w:numFmt w:val="lowerRoman"/>
+      <w:lvlText w:val="%9."/>
+      <w:lvlJc w:val="right"/>
+      <w:pPr>
+        <w:ind w:left="6480" w:hanging="180"/>
+      </w:pPr>
+    </w:lvl>
+  </w:abstractNum>
+  <w:abstractNum w:abstractNumId="3" w15:restartNumberingAfterBreak="0">
     <w:nsid w:val="28E21D96"/>
     <w:multiLevelType w:val="hybridMultilevel"/>
     <w:tmpl w:val="7D4AF4E4"/>
@@ -2851,7 +3620,7 @@
       </w:pPr>
     </w:lvl>
   </w:abstractNum>
-  <w:abstractNum w:abstractNumId="3" w15:restartNumberingAfterBreak="0">
+  <w:abstractNum w:abstractNumId="4" w15:restartNumberingAfterBreak="0">
     <w:nsid w:val="33A21980"/>
     <w:multiLevelType w:val="hybridMultilevel"/>
     <w:tmpl w:val="AE1E623E"/>
@@ -2940,7 +3709,7 @@
       </w:pPr>
     </w:lvl>
   </w:abstractNum>
-  <w:abstractNum w:abstractNumId="4" w15:restartNumberingAfterBreak="0">
+  <w:abstractNum w:abstractNumId="5" w15:restartNumberingAfterBreak="0">
     <w:nsid w:val="3855579C"/>
     <w:multiLevelType w:val="hybridMultilevel"/>
     <w:tmpl w:val="A5C4CF3E"/>
@@ -3029,7 +3798,7 @@
       </w:pPr>
     </w:lvl>
   </w:abstractNum>
-  <w:abstractNum w:abstractNumId="5" w15:restartNumberingAfterBreak="0">
+  <w:abstractNum w:abstractNumId="6" w15:restartNumberingAfterBreak="0">
     <w:nsid w:val="3BED2F5E"/>
     <w:multiLevelType w:val="hybridMultilevel"/>
     <w:tmpl w:val="268AC594"/>
@@ -3118,7 +3887,7 @@
       </w:pPr>
     </w:lvl>
   </w:abstractNum>
-  <w:abstractNum w:abstractNumId="6" w15:restartNumberingAfterBreak="0">
+  <w:abstractNum w:abstractNumId="7" w15:restartNumberingAfterBreak="0">
     <w:nsid w:val="3EDB2376"/>
     <w:multiLevelType w:val="hybridMultilevel"/>
     <w:tmpl w:val="AE240636"/>
@@ -3231,7 +4000,96 @@
       </w:rPr>
     </w:lvl>
   </w:abstractNum>
-  <w:abstractNum w:abstractNumId="7" w15:restartNumberingAfterBreak="0">
+  <w:abstractNum w:abstractNumId="8" w15:restartNumberingAfterBreak="0">
+    <w:nsid w:val="415C1A1F"/>
+    <w:multiLevelType w:val="hybridMultilevel"/>
+    <w:tmpl w:val="268AC594"/>
+    <w:lvl w:ilvl="0" w:tplc="FFFFFFFF">
+      <w:start w:val="1"/>
+      <w:numFmt w:val="decimal"/>
+      <w:lvlText w:val="%1."/>
+      <w:lvlJc w:val="left"/>
+      <w:pPr>
+        <w:ind w:left="720" w:hanging="360"/>
+      </w:pPr>
+      <w:rPr>
+        <w:rFonts w:hint="default"/>
+      </w:rPr>
+    </w:lvl>
+    <w:lvl w:ilvl="1" w:tplc="FFFFFFFF" w:tentative="1">
+      <w:start w:val="1"/>
+      <w:numFmt w:val="lowerLetter"/>
+      <w:lvlText w:val="%2."/>
+      <w:lvlJc w:val="left"/>
+      <w:pPr>
+        <w:ind w:left="1440" w:hanging="360"/>
+      </w:pPr>
+    </w:lvl>
+    <w:lvl w:ilvl="2" w:tplc="FFFFFFFF" w:tentative="1">
+      <w:start w:val="1"/>
+      <w:numFmt w:val="lowerRoman"/>
+      <w:lvlText w:val="%3."/>
+      <w:lvlJc w:val="right"/>
+      <w:pPr>
+        <w:ind w:left="2160" w:hanging="180"/>
+      </w:pPr>
+    </w:lvl>
+    <w:lvl w:ilvl="3" w:tplc="FFFFFFFF" w:tentative="1">
+      <w:start w:val="1"/>
+      <w:numFmt w:val="decimal"/>
+      <w:lvlText w:val="%4."/>
+      <w:lvlJc w:val="left"/>
+      <w:pPr>
+        <w:ind w:left="2880" w:hanging="360"/>
+      </w:pPr>
+    </w:lvl>
+    <w:lvl w:ilvl="4" w:tplc="FFFFFFFF" w:tentative="1">
+      <w:start w:val="1"/>
+      <w:numFmt w:val="lowerLetter"/>
+      <w:lvlText w:val="%5."/>
+      <w:lvlJc w:val="left"/>
+      <w:pPr>
+        <w:ind w:left="3600" w:hanging="360"/>
+      </w:pPr>
+    </w:lvl>
+    <w:lvl w:ilvl="5" w:tplc="FFFFFFFF" w:tentative="1">
+      <w:start w:val="1"/>
+      <w:numFmt w:val="lowerRoman"/>
+      <w:lvlText w:val="%6."/>
+      <w:lvlJc w:val="right"/>
+      <w:pPr>
+        <w:ind w:left="4320" w:hanging="180"/>
+      </w:pPr>
+    </w:lvl>
+    <w:lvl w:ilvl="6" w:tplc="FFFFFFFF" w:tentative="1">
+      <w:start w:val="1"/>
+      <w:numFmt w:val="decimal"/>
+      <w:lvlText w:val="%7."/>
+      <w:lvlJc w:val="left"/>
+      <w:pPr>
+        <w:ind w:left="5040" w:hanging="360"/>
+      </w:pPr>
+    </w:lvl>
+    <w:lvl w:ilvl="7" w:tplc="FFFFFFFF" w:tentative="1">
+      <w:start w:val="1"/>
+      <w:numFmt w:val="lowerLetter"/>
+      <w:lvlText w:val="%8."/>
+      <w:lvlJc w:val="left"/>
+      <w:pPr>
+        <w:ind w:left="5760" w:hanging="360"/>
+      </w:pPr>
+    </w:lvl>
+    <w:lvl w:ilvl="8" w:tplc="FFFFFFFF" w:tentative="1">
+      <w:start w:val="1"/>
+      <w:numFmt w:val="lowerRoman"/>
+      <w:lvlText w:val="%9."/>
+      <w:lvlJc w:val="right"/>
+      <w:pPr>
+        <w:ind w:left="6480" w:hanging="180"/>
+      </w:pPr>
+    </w:lvl>
+  </w:abstractNum>
+  <w:abstractNum w:abstractNumId="9" w15:restartNumberingAfterBreak="0">
     <w:nsid w:val="417D1BA4"/>
     <w:multiLevelType w:val="hybridMultilevel"/>
     <w:tmpl w:val="993E4844"/>
@@ -3320,7 +4178,7 @@
       </w:pPr>
     </w:lvl>
   </w:abstractNum>
-  <w:abstractNum w:abstractNumId="8" w15:restartNumberingAfterBreak="0">
+  <w:abstractNum w:abstractNumId="10" w15:restartNumberingAfterBreak="0">
     <w:nsid w:val="6C845AA5"/>
     <w:multiLevelType w:val="hybridMultilevel"/>
     <w:tmpl w:val="5B2AC406"/>
@@ -3409,7 +4267,7 @@
       </w:pPr>
     </w:lvl>
   </w:abstractNum>
-  <w:abstractNum w:abstractNumId="9" w15:restartNumberingAfterBreak="0">
+  <w:abstractNum w:abstractNumId="11" w15:restartNumberingAfterBreak="0">
     <w:nsid w:val="71CC7FA8"/>
     <w:multiLevelType w:val="hybridMultilevel"/>
     <w:tmpl w:val="A91C0CF2"/>
@@ -3498,7 +4356,7 @@
       </w:pPr>
     </w:lvl>
   </w:abstractNum>
-  <w:abstractNum w:abstractNumId="10" w15:restartNumberingAfterBreak="0">
+  <w:abstractNum w:abstractNumId="12" w15:restartNumberingAfterBreak="0">
     <w:nsid w:val="71FB6C96"/>
     <w:multiLevelType w:val="hybridMultilevel"/>
     <w:tmpl w:val="4448DDA6"/>
@@ -3611,7 +4469,7 @@
       </w:rPr>
     </w:lvl>
   </w:abstractNum>
-  <w:abstractNum w:abstractNumId="11" w15:restartNumberingAfterBreak="0">
+  <w:abstractNum w:abstractNumId="13" w15:restartNumberingAfterBreak="0">
     <w:nsid w:val="773D3360"/>
     <w:multiLevelType w:val="hybridMultilevel"/>
     <w:tmpl w:val="899CBB50"/>
@@ -3700,7 +4558,7 @@
       </w:pPr>
     </w:lvl>
   </w:abstractNum>
-  <w:abstractNum w:abstractNumId="12" w15:restartNumberingAfterBreak="0">
+  <w:abstractNum w:abstractNumId="14" w15:restartNumberingAfterBreak="0">
     <w:nsid w:val="793B2A02"/>
     <w:multiLevelType w:val="hybridMultilevel"/>
     <w:tmpl w:val="D9067622"/>
@@ -3790,43 +4648,49 @@
     </w:lvl>
   </w:abstractNum>
   <w:num w:numId="1" w16cid:durableId="2053647206">
-    <w:abstractNumId w:val="8"/>
+    <w:abstractNumId w:val="10"/>
   </w:num>
   <w:num w:numId="2" w16cid:durableId="2145536654">
+    <w:abstractNumId w:val="4"/>
+  </w:num>
+  <w:num w:numId="3" w16cid:durableId="444353940">
     <w:abstractNumId w:val="3"/>
   </w:num>
-  <w:num w:numId="3" w16cid:durableId="444353940">
-    <w:abstractNumId w:val="2"/>
-  </w:num>
   <w:num w:numId="4" w16cid:durableId="108398796">
-    <w:abstractNumId w:val="4"/>
+    <w:abstractNumId w:val="5"/>
   </w:num>
   <w:num w:numId="5" w16cid:durableId="2000883935">
-    <w:abstractNumId w:val="11"/>
+    <w:abstractNumId w:val="13"/>
   </w:num>
   <w:num w:numId="6" w16cid:durableId="630136950">
+    <w:abstractNumId w:val="9"/>
+  </w:num>
+  <w:num w:numId="7" w16cid:durableId="1466971261">
     <w:abstractNumId w:val="7"/>
   </w:num>
-  <w:num w:numId="7" w16cid:durableId="1466971261">
+  <w:num w:numId="8" w16cid:durableId="1215002363">
     <w:abstractNumId w:val="6"/>
-  </w:num>
-  <w:num w:numId="8" w16cid:durableId="1215002363">
-    <w:abstractNumId w:val="5"/>
   </w:num>
   <w:num w:numId="9" w16cid:durableId="1326862093">
     <w:abstractNumId w:val="1"/>
   </w:num>
   <w:num w:numId="10" w16cid:durableId="1976519176">
-    <w:abstractNumId w:val="9"/>
+    <w:abstractNumId w:val="11"/>
   </w:num>
   <w:num w:numId="11" w16cid:durableId="635257760">
-    <w:abstractNumId w:val="12"/>
+    <w:abstractNumId w:val="14"/>
   </w:num>
   <w:num w:numId="12" w16cid:durableId="573930101">
     <w:abstractNumId w:val="0"/>
   </w:num>
   <w:num w:numId="13" w16cid:durableId="1194998901">
-    <w:abstractNumId w:val="10"/>
+    <w:abstractNumId w:val="12"/>
+  </w:num>
+  <w:num w:numId="14" w16cid:durableId="1009335408">
+    <w:abstractNumId w:val="8"/>
+  </w:num>
+  <w:num w:numId="15" w16cid:durableId="281810760">
+    <w:abstractNumId w:val="2"/>
   </w:num>
 </w:numbering>
 </file>
@@ -4298,7 +5162,6 @@
   <w:style w:type="character" w:default="1" w:styleId="DefaultParagraphFont">
     <w:name w:val="Default Paragraph Font"/>
     <w:uiPriority w:val="1"/>
-    <w:semiHidden/>
     <w:unhideWhenUsed/>
   </w:style>
   <w:style w:type="table" w:default="1" w:styleId="TableNormal">

</xml_diff>

<commit_message>
Updating this project to .NET Core
</commit_message>
<xml_diff>
--- a/Documentation/Simio API Note - RunSimioSchedule.docx
+++ b/Documentation/Simio API Note - RunSimioSchedule.docx
@@ -1,6 +1,6 @@
 
 <file path=word/document.xml><?xml version="1.0" encoding="utf-8"?>
-<w:document xmlns:wpc="http://schemas.microsoft.com/office/word/2010/wordprocessingCanvas" xmlns:cx="http://schemas.microsoft.com/office/drawing/2014/chartex" xmlns:cx1="http://schemas.microsoft.com/office/drawing/2015/9/8/chartex" xmlns:cx2="http://schemas.microsoft.com/office/drawing/2015/10/21/chartex" xmlns:cx3="http://schemas.microsoft.com/office/drawing/2016/5/9/chartex" xmlns:cx4="http://schemas.microsoft.com/office/drawing/2016/5/10/chartex" xmlns:cx5="http://schemas.microsoft.com/office/drawing/2016/5/11/chartex" xmlns:cx6="http://schemas.microsoft.com/office/drawing/2016/5/12/chartex" xmlns:cx7="http://schemas.microsoft.com/office/drawing/2016/5/13/chartex" xmlns:cx8="http://schemas.microsoft.com/office/drawing/2016/5/14/chartex" xmlns:mc="http://schemas.openxmlformats.org/markup-compatibility/2006" xmlns:aink="http://schemas.microsoft.com/office/drawing/2016/ink" xmlns:am3d="http://schemas.microsoft.com/office/drawing/2017/model3d" xmlns:o="urn:schemas-microsoft-com:office:office" xmlns:oel="http://schemas.microsoft.com/office/2019/extlst" xmlns:r="http://schemas.openxmlformats.org/officeDocument/2006/relationships" xmlns:m="http://schemas.openxmlformats.org/officeDocument/2006/math" xmlns:v="urn:schemas-microsoft-com:vml" xmlns:wp14="http://schemas.microsoft.com/office/word/2010/wordprocessingDrawing" xmlns:wp="http://schemas.openxmlformats.org/drawingml/2006/wordprocessingDrawing" xmlns:w10="urn:schemas-microsoft-com:office:word" xmlns:w="http://schemas.openxmlformats.org/wordprocessingml/2006/main" xmlns:w14="http://schemas.microsoft.com/office/word/2010/wordml" xmlns:w15="http://schemas.microsoft.com/office/word/2012/wordml" xmlns:w16cex="http://schemas.microsoft.com/office/word/2018/wordml/cex" xmlns:w16cid="http://schemas.microsoft.com/office/word/2016/wordml/cid" xmlns:w16="http://schemas.microsoft.com/office/word/2018/wordml" xmlns:w16sdtdh="http://schemas.microsoft.com/office/word/2020/wordml/sdtdatahash" xmlns:w16se="http://schemas.microsoft.com/office/word/2015/wordml/symex" xmlns:wpg="http://schemas.microsoft.com/office/word/2010/wordprocessingGroup" xmlns:wpi="http://schemas.microsoft.com/office/word/2010/wordprocessingInk" xmlns:wne="http://schemas.microsoft.com/office/word/2006/wordml" xmlns:wps="http://schemas.microsoft.com/office/word/2010/wordprocessingShape" mc:Ignorable="w14 w15 w16se w16cid w16 w16cex w16sdtdh wp14">
+<w:document xmlns:wpc="http://schemas.microsoft.com/office/word/2010/wordprocessingCanvas" xmlns:cx="http://schemas.microsoft.com/office/drawing/2014/chartex" xmlns:cx1="http://schemas.microsoft.com/office/drawing/2015/9/8/chartex" xmlns:cx2="http://schemas.microsoft.com/office/drawing/2015/10/21/chartex" xmlns:cx3="http://schemas.microsoft.com/office/drawing/2016/5/9/chartex" xmlns:cx4="http://schemas.microsoft.com/office/drawing/2016/5/10/chartex" xmlns:cx5="http://schemas.microsoft.com/office/drawing/2016/5/11/chartex" xmlns:cx6="http://schemas.microsoft.com/office/drawing/2016/5/12/chartex" xmlns:cx7="http://schemas.microsoft.com/office/drawing/2016/5/13/chartex" xmlns:cx8="http://schemas.microsoft.com/office/drawing/2016/5/14/chartex" xmlns:mc="http://schemas.openxmlformats.org/markup-compatibility/2006" xmlns:aink="http://schemas.microsoft.com/office/drawing/2016/ink" xmlns:am3d="http://schemas.microsoft.com/office/drawing/2017/model3d" xmlns:o="urn:schemas-microsoft-com:office:office" xmlns:oel="http://schemas.microsoft.com/office/2019/extlst" xmlns:r="http://schemas.openxmlformats.org/officeDocument/2006/relationships" xmlns:m="http://schemas.openxmlformats.org/officeDocument/2006/math" xmlns:v="urn:schemas-microsoft-com:vml" xmlns:wp14="http://schemas.microsoft.com/office/word/2010/wordprocessingDrawing" xmlns:wp="http://schemas.openxmlformats.org/drawingml/2006/wordprocessingDrawing" xmlns:w10="urn:schemas-microsoft-com:office:word" xmlns:w="http://schemas.openxmlformats.org/wordprocessingml/2006/main" xmlns:w14="http://schemas.microsoft.com/office/word/2010/wordml" xmlns:w15="http://schemas.microsoft.com/office/word/2012/wordml" xmlns:w16cex="http://schemas.microsoft.com/office/word/2018/wordml/cex" xmlns:w16cid="http://schemas.microsoft.com/office/word/2016/wordml/cid" xmlns:w16="http://schemas.microsoft.com/office/word/2018/wordml" xmlns:w16du="http://schemas.microsoft.com/office/word/2023/wordml/word16du" xmlns:w16sdtdh="http://schemas.microsoft.com/office/word/2020/wordml/sdtdatahash" xmlns:w16sdtfl="http://schemas.microsoft.com/office/word/2024/wordml/sdtformatlock" xmlns:w16se="http://schemas.microsoft.com/office/word/2015/wordml/symex" xmlns:wpg="http://schemas.microsoft.com/office/word/2010/wordprocessingGroup" xmlns:wpi="http://schemas.microsoft.com/office/word/2010/wordprocessingInk" xmlns:wne="http://schemas.microsoft.com/office/word/2006/wordml" xmlns:wps="http://schemas.microsoft.com/office/word/2010/wordprocessingShape" mc:Ignorable="w14 w15 w16se w16cid w16 w16cex w16sdtdh w16sdtfl w16du wp14">
   <w:body>
     <w:p>
       <w:pPr>
@@ -25,15 +25,7 @@
         <w:t>June</w:t>
       </w:r>
       <w:r>
-        <w:t>2018 (</w:t>
-      </w:r>
-      <w:proofErr w:type="spellStart"/>
-      <w:r>
-        <w:t>Dhouck</w:t>
-      </w:r>
-      <w:proofErr w:type="spellEnd"/>
-      <w:r>
-        <w:t>)</w:t>
+        <w:t>2018 (Dhouck)</w:t>
       </w:r>
     </w:p>
     <w:p>
@@ -61,42 +53,21 @@
         <w:t>22</w:t>
       </w:r>
       <w:r>
-        <w:t xml:space="preserve"> (</w:t>
-      </w:r>
-      <w:proofErr w:type="spellStart"/>
-      <w:r>
-        <w:t>D</w:t>
+        <w:t xml:space="preserve"> (D</w:t>
       </w:r>
       <w:r>
         <w:t>H</w:t>
       </w:r>
       <w:r>
-        <w:t>ouck</w:t>
-      </w:r>
-      <w:proofErr w:type="spellEnd"/>
-      <w:r>
-        <w:t xml:space="preserve">) – Added to </w:t>
-      </w:r>
-      <w:proofErr w:type="spellStart"/>
-      <w:r>
-        <w:t>Github</w:t>
-      </w:r>
-      <w:proofErr w:type="spellEnd"/>
+        <w:t>ouck) – Added to Github</w:t>
+      </w:r>
     </w:p>
     <w:p>
       <w:pPr>
         <w:spacing w:after="0"/>
       </w:pPr>
       <w:r>
-        <w:t>November 2022 (</w:t>
-      </w:r>
-      <w:proofErr w:type="spellStart"/>
-      <w:r>
-        <w:t>DHouck</w:t>
-      </w:r>
-      <w:proofErr w:type="spellEnd"/>
-      <w:r>
-        <w:t xml:space="preserve">) – Updated to </w:t>
+        <w:t xml:space="preserve">November 2022 (DHouck) – Updated to </w:t>
       </w:r>
       <w:r>
         <w:t xml:space="preserve">Simio </w:t>
@@ -113,15 +84,7 @@
         <w:spacing w:after="0"/>
       </w:pPr>
       <w:r>
-        <w:t>November 2022 (</w:t>
-      </w:r>
-      <w:proofErr w:type="spellStart"/>
-      <w:r>
-        <w:t>DHouck</w:t>
-      </w:r>
-      <w:proofErr w:type="spellEnd"/>
-      <w:r>
-        <w:t xml:space="preserve">) – </w:t>
+        <w:t xml:space="preserve">November 2022 (DHouck) – </w:t>
       </w:r>
       <w:r>
         <w:t>Added RunScheduleTest2</w:t>
@@ -131,6 +94,9 @@
       <w:pPr>
         <w:spacing w:after="0"/>
       </w:pPr>
+      <w:r>
+        <w:t>March 2025 (Glang) – Migrated to .NET Core</w:t>
+      </w:r>
     </w:p>
     <w:sdt>
       <w:sdtPr>
@@ -996,7 +962,13 @@
         <w:t xml:space="preserve">These are both </w:t>
       </w:r>
       <w:r>
-        <w:t xml:space="preserve">.NET Framework </w:t>
+        <w:t xml:space="preserve">.NET </w:t>
+      </w:r>
+      <w:r>
+        <w:t>Core</w:t>
+      </w:r>
+      <w:r>
+        <w:t xml:space="preserve"> </w:t>
       </w:r>
       <w:r>
         <w:t>console applications that can be run interactively or installed as a Windows Service. In both cases, the employed SimEngine files are referenced directly from where they were installed for a Simio Desktop application</w:t>
@@ -1007,7 +979,13 @@
     </w:p>
     <w:p>
       <w:r>
-        <w:t>This Note describes some complex programming topics. It assumes that the reader is familiar with C# and .NET technologies such as locking and DLL dependencies.</w:t>
+        <w:t xml:space="preserve">This </w:t>
+      </w:r>
+      <w:r>
+        <w:t>n</w:t>
+      </w:r>
+      <w:r>
+        <w:t>ote describes some complex programming topics. It assumes that the reader is familiar with C# and .NET technologies such as locking and DLL dependencies.</w:t>
       </w:r>
     </w:p>
     <w:p>
@@ -1015,25 +993,15 @@
         <w:pStyle w:val="Heading2"/>
       </w:pPr>
       <w:bookmarkStart w:id="2" w:name="_Toc120685811"/>
-      <w:proofErr w:type="spellStart"/>
       <w:r>
         <w:t>RunSimioSchedule</w:t>
       </w:r>
       <w:bookmarkEnd w:id="2"/>
-      <w:proofErr w:type="spellEnd"/>
     </w:p>
     <w:p/>
     <w:p>
       <w:r>
-        <w:t xml:space="preserve">The first scenario is in the </w:t>
-      </w:r>
-      <w:proofErr w:type="spellStart"/>
-      <w:r>
-        <w:t>RunSimioSchedule</w:t>
-      </w:r>
-      <w:proofErr w:type="spellEnd"/>
-      <w:r>
-        <w:t xml:space="preserve"> project. Here the same Simio project file is used. This project</w:t>
+        <w:t>The first scenario is in the RunSimioSchedule project. Here the same Simio project file is used. This project</w:t>
       </w:r>
       <w:r>
         <w:t xml:space="preserve"> runs schedules that depend upon an external file that indicates outages. When the outage file changes (via file-drop) the project is run again to produce new results.</w:t>
@@ -1128,29 +1096,13 @@
         <w:t>service</w:t>
       </w:r>
       <w:r>
-        <w:t xml:space="preserve">. Note that Program inherits from </w:t>
-      </w:r>
-      <w:proofErr w:type="spellStart"/>
-      <w:r>
-        <w:t>ServiceBase</w:t>
-      </w:r>
-      <w:proofErr w:type="spellEnd"/>
-      <w:r>
-        <w:t xml:space="preserve">, and in the </w:t>
+        <w:t xml:space="preserve">. Note that Program inherits from ServiceBase, and in the </w:t>
       </w:r>
       <w:r>
         <w:t xml:space="preserve">code’s </w:t>
       </w:r>
       <w:r>
-        <w:t xml:space="preserve">Main method it checks against </w:t>
-      </w:r>
-      <w:proofErr w:type="spellStart"/>
-      <w:r>
-        <w:t>Environment.UserInteractive</w:t>
-      </w:r>
-      <w:proofErr w:type="spellEnd"/>
-      <w:r>
-        <w:t xml:space="preserve"> to determine how to Run.</w:t>
+        <w:t>Main method it checks against Environment.UserInteractive to determine how to Run.</w:t>
       </w:r>
     </w:p>
     <w:p>
@@ -1289,25 +1241,12 @@
         </w:r>
       </w:fldSimple>
       <w:r>
-        <w:t xml:space="preserve">- </w:t>
-      </w:r>
-      <w:proofErr w:type="spellStart"/>
-      <w:r>
-        <w:t>RunSimioSchedule</w:t>
-      </w:r>
-      <w:proofErr w:type="spellEnd"/>
-      <w:r>
-        <w:t xml:space="preserve"> Architecture</w:t>
-      </w:r>
-    </w:p>
-    <w:p>
-      <w:proofErr w:type="spellStart"/>
-      <w:r>
-        <w:t>RunSimioSchedule</w:t>
-      </w:r>
-      <w:proofErr w:type="spellEnd"/>
-      <w:r>
-        <w:t xml:space="preserve"> is a windows process that runs as a service and waits for an event file to be dropped into a specified folder.</w:t>
+        <w:t>- RunSimioSchedule Architecture</w:t>
+      </w:r>
+    </w:p>
+    <w:p>
+      <w:r>
+        <w:t>RunSimioSchedule is a windows process that runs as a service and waits for an event file to be dropped into a specified folder.</w:t>
       </w:r>
       <w:r>
         <w:t xml:space="preserve"> The event file indicates that a model server has an exception, such as downtime being scheduled.</w:t>
@@ -1321,23 +1260,7 @@
         <w:t>s the program begins the method Main is called which</w:t>
       </w:r>
       <w:r>
-        <w:t xml:space="preserve"> creates a </w:t>
-      </w:r>
-      <w:proofErr w:type="spellStart"/>
-      <w:r>
-        <w:t>RunContext</w:t>
-      </w:r>
-      <w:proofErr w:type="spellEnd"/>
-      <w:r>
-        <w:t xml:space="preserve"> which will exist throughout the life of the service. During the </w:t>
-      </w:r>
-      <w:proofErr w:type="spellStart"/>
-      <w:r>
-        <w:t>RunContext</w:t>
-      </w:r>
-      <w:proofErr w:type="spellEnd"/>
-      <w:r>
-        <w:t xml:space="preserve"> constructor</w:t>
+        <w:t xml:space="preserve"> creates a RunContext which will exist throughout the life of the service. During the RunContext constructor</w:t>
       </w:r>
       <w:r>
         <w:t>, the following occurs:</w:t>
@@ -1351,15 +1274,7 @@
         </w:numPr>
       </w:pPr>
       <w:r>
-        <w:t xml:space="preserve">The API </w:t>
-      </w:r>
-      <w:proofErr w:type="spellStart"/>
-      <w:r>
-        <w:t>SimioProjectFactory.SetExtensionsPath</w:t>
-      </w:r>
-      <w:proofErr w:type="spellEnd"/>
-      <w:r>
-        <w:t xml:space="preserve"> is called to indicate where all the </w:t>
+        <w:t xml:space="preserve">The API SimioProjectFactory.SetExtensionsPath is called to indicate where all the </w:t>
       </w:r>
       <w:r>
         <w:t>Simio Extension</w:t>
@@ -1388,15 +1303,7 @@
         <w:t>Some setup occurs, such as making sure of the existence of the</w:t>
       </w:r>
       <w:r>
-        <w:t xml:space="preserve"> folders (</w:t>
-      </w:r>
-      <w:proofErr w:type="gramStart"/>
-      <w:r>
-        <w:t>e.g.</w:t>
-      </w:r>
-      <w:proofErr w:type="gramEnd"/>
-      <w:r>
-        <w:t xml:space="preserve"> c:\temp\RunSimioSchedule\In, which is the folder for the</w:t>
+        <w:t xml:space="preserve"> folders (e.g. c:\temp\RunSimioSchedule\In, which is the folder for the</w:t>
       </w:r>
       <w:r>
         <w:t xml:space="preserve"> Event file</w:t>
@@ -1415,19 +1322,9 @@
       <w:r>
         <w:t>The Simio project file (</w:t>
       </w:r>
-      <w:proofErr w:type="gramStart"/>
-      <w:r>
-        <w:t>e.g.</w:t>
-      </w:r>
-      <w:proofErr w:type="gramEnd"/>
-      <w:r>
-        <w:t xml:space="preserve"> </w:t>
-      </w:r>
-      <w:proofErr w:type="spellStart"/>
-      <w:r>
-        <w:t>SchedulingDiscretePartProductionWithOnEndingExport.spfx</w:t>
-      </w:r>
-      <w:proofErr w:type="spellEnd"/>
+      <w:r>
+        <w:t>e.g. SchedulingDiscretePartProductionWithOnEndingExport.spfx</w:t>
+      </w:r>
       <w:r>
         <w:t>) is located and loaded.</w:t>
       </w:r>
@@ -1444,34 +1341,10 @@
       </w:pPr>
       <w:r>
         <w:lastRenderedPageBreak/>
-        <w:t xml:space="preserve">Calls </w:t>
-      </w:r>
-      <w:proofErr w:type="spellStart"/>
-      <w:r>
-        <w:t>OnStart</w:t>
-      </w:r>
-      <w:proofErr w:type="spellEnd"/>
-      <w:r>
-        <w:t xml:space="preserve"> which creates a system </w:t>
-      </w:r>
-      <w:proofErr w:type="spellStart"/>
-      <w:r>
-        <w:t>FileWatcher</w:t>
-      </w:r>
-      <w:proofErr w:type="spellEnd"/>
-      <w:r>
-        <w:t xml:space="preserve"> which monitors the Events folder and has events for whenever an event file is created or changed within the folder. It also starts a timer that polls for the event file</w:t>
-      </w:r>
-      <w:r>
-        <w:t xml:space="preserve"> in case the </w:t>
-      </w:r>
-      <w:proofErr w:type="spellStart"/>
-      <w:r>
-        <w:t>FileWatcher</w:t>
-      </w:r>
-      <w:proofErr w:type="spellEnd"/>
-      <w:r>
-        <w:t xml:space="preserve"> ever misses a file.</w:t>
+        <w:t>Calls OnStart which creates a system FileWatcher which monitors the Events folder and has events for whenever an event file is created or changed within the folder. It also starts a timer that polls for the event file</w:t>
+      </w:r>
+      <w:r>
+        <w:t xml:space="preserve"> in case the FileWatcher ever misses a file.</w:t>
       </w:r>
       <w:r>
         <w:t xml:space="preserve"> </w:t>
@@ -1503,36 +1376,18 @@
         <w:t>ever an Event</w:t>
       </w:r>
       <w:r>
-        <w:t xml:space="preserve"> file is found, the method </w:t>
-      </w:r>
-      <w:proofErr w:type="spellStart"/>
-      <w:r>
-        <w:t>CheckAndRun</w:t>
-      </w:r>
-      <w:proofErr w:type="spellEnd"/>
-      <w:r>
-        <w:t xml:space="preserve"> is called, which subsequently calls </w:t>
+        <w:t xml:space="preserve"> file is found, the method CheckAndRun is called, which subsequently calls </w:t>
       </w:r>
       <w:r>
         <w:t xml:space="preserve">the method </w:t>
       </w:r>
-      <w:proofErr w:type="spellStart"/>
-      <w:r>
-        <w:t>RunScheduleExportResultsAndSaveProject</w:t>
-      </w:r>
-      <w:proofErr w:type="spellEnd"/>
-      <w:r>
-        <w:t>, which is the central logic to this example.</w:t>
-      </w:r>
-    </w:p>
-    <w:p>
-      <w:proofErr w:type="spellStart"/>
-      <w:r>
-        <w:t>RunScheduleExportResultsAndSaveProject</w:t>
-      </w:r>
-      <w:proofErr w:type="spellEnd"/>
-      <w:r>
-        <w:t xml:space="preserve"> does the following.</w:t>
+      <w:r>
+        <w:t>RunScheduleExportResultsAndSaveProject, which is the central logic to this example.</w:t>
+      </w:r>
+    </w:p>
+    <w:p>
+      <w:r>
+        <w:t>RunScheduleExportResultsAndSaveProject does the following.</w:t>
       </w:r>
     </w:p>
     <w:p>
@@ -1543,13 +1398,8 @@
         </w:numPr>
       </w:pPr>
       <w:r>
-        <w:t xml:space="preserve">Converts the Event File - which is a CSV (Comma Separated Value) file to a </w:t>
-      </w:r>
-      <w:proofErr w:type="spellStart"/>
-      <w:r>
-        <w:t>DataTable</w:t>
-      </w:r>
-      <w:proofErr w:type="spellEnd"/>
+        <w:t>Converts the Event File - which is a CSV (Comma Separated Value) file to a DataTable</w:t>
+      </w:r>
       <w:r>
         <w:t xml:space="preserve"> and then deletes the Event File.</w:t>
       </w:r>
@@ -1576,21 +1426,13 @@
         </w:numPr>
       </w:pPr>
       <w:r>
-        <w:t xml:space="preserve">If the </w:t>
-      </w:r>
-      <w:proofErr w:type="spellStart"/>
-      <w:r>
-        <w:t>DataTab</w:t>
+        <w:t>If the DataTab</w:t>
       </w:r>
       <w:r>
         <w:t>l</w:t>
       </w:r>
       <w:r>
-        <w:t>e</w:t>
-      </w:r>
-      <w:proofErr w:type="spellEnd"/>
-      <w:r>
-        <w:t xml:space="preserve"> exists, then it is assumed to be downtime data and is Imported into the model</w:t>
+        <w:t>e exists, then it is assumed to be downtime data and is Imported into the model</w:t>
       </w:r>
       <w:r>
         <w:t>’s Resource Table</w:t>
@@ -1602,15 +1444,7 @@
         <w:t xml:space="preserve">by </w:t>
       </w:r>
       <w:r>
-        <w:t xml:space="preserve">the method </w:t>
-      </w:r>
-      <w:proofErr w:type="spellStart"/>
-      <w:r>
-        <w:t>ImportDowntime</w:t>
-      </w:r>
-      <w:proofErr w:type="spellEnd"/>
-      <w:r>
-        <w:t>.</w:t>
+        <w:t>the method ImportDowntime.</w:t>
       </w:r>
       <w:r>
         <w:t xml:space="preserve"> If the model doesn’t have a table called “Resources”, then the data is simply ignored.</w:t>
@@ -1676,14 +1510,6 @@
     </w:p>
     <w:p>
       <w:pPr>
-        <w:numPr>
-          <w:ilvl w:val="0"/>
-          <w:numId w:val="12"/>
-        </w:numPr>
-      </w:pPr>
-    </w:p>
-    <w:p>
-      <w:pPr>
         <w:pStyle w:val="Heading3"/>
       </w:pPr>
       <w:bookmarkStart w:id="4" w:name="_Toc120685813"/>
@@ -1700,31 +1526,12 @@
     </w:p>
     <w:p>
       <w:r>
-        <w:t>The folder found there should be placed under the root folder, as defined in the project settings</w:t>
-      </w:r>
-      <w:r>
-        <w:t xml:space="preserve"> (</w:t>
-      </w:r>
-      <w:proofErr w:type="gramStart"/>
-      <w:r>
-        <w:t>e.g.</w:t>
-      </w:r>
-      <w:proofErr w:type="gramEnd"/>
-      <w:r>
-        <w:t xml:space="preserve"> c:\temp)</w:t>
-      </w:r>
-    </w:p>
-    <w:p>
-      <w:r>
-        <w:t xml:space="preserve">Start the executable and then drop a file found directly under the root into the </w:t>
-      </w:r>
-      <w:proofErr w:type="gramStart"/>
-      <w:r>
-        <w:t>In</w:t>
-      </w:r>
-      <w:proofErr w:type="gramEnd"/>
-      <w:r>
-        <w:t xml:space="preserve"> folder.</w:t>
+        <w:t>The folder found there should be placed under the root folder, as defined in the project settings (e.g. c:\temp)</w:t>
+      </w:r>
+    </w:p>
+    <w:p>
+      <w:r>
+        <w:t>Start the executable and then drop a file found directly under the root into the In folder.</w:t>
       </w:r>
     </w:p>
     <w:p>
@@ -1754,20 +1561,7 @@
     <w:p/>
     <w:p>
       <w:r>
-        <w:t>The second scenario is in the RunSimioSchedule2 project. Here a popular scheme is employed where each time a Simio project file (</w:t>
-      </w:r>
-      <w:proofErr w:type="gramStart"/>
-      <w:r>
-        <w:t>*.</w:t>
-      </w:r>
-      <w:proofErr w:type="spellStart"/>
-      <w:r>
-        <w:t>spfx</w:t>
-      </w:r>
-      <w:proofErr w:type="spellEnd"/>
-      <w:proofErr w:type="gramEnd"/>
-      <w:r>
-        <w:t>) is dropped into the In folder, the program will load the project and perform the actions specified in the settings file.  RunSimioSchedule2 has been designed to run experiments as well as schedules.</w:t>
+        <w:t>The second scenario is in the RunSimioSchedule2 project. Here a popular scheme is employed where each time a Simio project file (*.spfx) is dropped into the In folder, the program will load the project and perform the actions specified in the settings file.  RunSimioSchedule2 has been designed to run experiments as well as schedules.</w:t>
       </w:r>
     </w:p>
     <w:p>
@@ -1789,15 +1583,7 @@
         <w:t>like</w:t>
       </w:r>
       <w:r>
-        <w:t xml:space="preserve"> </w:t>
-      </w:r>
-      <w:proofErr w:type="spellStart"/>
-      <w:r>
-        <w:t>RunSimioSchedule</w:t>
-      </w:r>
-      <w:proofErr w:type="spellEnd"/>
-      <w:r>
-        <w:t>, but the flow is slightly different:</w:t>
+        <w:t xml:space="preserve"> RunSimioSchedule, but the flow is slightly different:</w:t>
       </w:r>
     </w:p>
     <w:p>
@@ -1809,15 +1595,7 @@
         </w:numPr>
       </w:pPr>
       <w:r>
-        <w:t xml:space="preserve">An external system drops an .SPFX file into the </w:t>
-      </w:r>
-      <w:proofErr w:type="gramStart"/>
-      <w:r>
-        <w:t>In</w:t>
-      </w:r>
-      <w:proofErr w:type="gramEnd"/>
-      <w:r>
-        <w:t xml:space="preserve"> folder</w:t>
+        <w:t>An external system drops an .SPFX file into the In folder</w:t>
       </w:r>
       <w:r>
         <w:t>.</w:t>
@@ -1832,26 +1610,10 @@
         </w:numPr>
       </w:pPr>
       <w:r>
-        <w:t xml:space="preserve">The </w:t>
-      </w:r>
-      <w:proofErr w:type="spellStart"/>
-      <w:r>
-        <w:t>SystemFileWatcher</w:t>
-      </w:r>
-      <w:proofErr w:type="spellEnd"/>
-      <w:r>
-        <w:t xml:space="preserve"> kicks off RunSimioSchedule2</w:t>
-      </w:r>
-      <w:r>
-        <w:t xml:space="preserve">’s </w:t>
-      </w:r>
-      <w:proofErr w:type="spellStart"/>
-      <w:r>
-        <w:t>CheckAndRun</w:t>
-      </w:r>
-      <w:proofErr w:type="spellEnd"/>
-      <w:r>
-        <w:t xml:space="preserve"> method.</w:t>
+        <w:t>The SystemFileWatcher kicks off RunSimioSchedule2</w:t>
+      </w:r>
+      <w:r>
+        <w:t>’s CheckAndRun method.</w:t>
       </w:r>
     </w:p>
     <w:p>
@@ -1862,35 +1624,17 @@
           <w:numId w:val="15"/>
         </w:numPr>
       </w:pPr>
-      <w:proofErr w:type="spellStart"/>
       <w:r>
         <w:t>CheckAndRun</w:t>
       </w:r>
-      <w:proofErr w:type="spellEnd"/>
       <w:r>
         <w:t xml:space="preserve"> </w:t>
       </w:r>
       <w:r>
-        <w:t xml:space="preserve">validates the file and calls </w:t>
-      </w:r>
-      <w:proofErr w:type="spellStart"/>
-      <w:r>
-        <w:t>RunScheduleAndSaveProject</w:t>
-      </w:r>
-      <w:proofErr w:type="spellEnd"/>
-      <w:r>
-        <w:t xml:space="preserve"> to take</w:t>
-      </w:r>
-      <w:r>
-        <w:t xml:space="preserve"> actions according to the </w:t>
-      </w:r>
-      <w:proofErr w:type="gramStart"/>
-      <w:r>
-        <w:t>Settings</w:t>
-      </w:r>
-      <w:proofErr w:type="gramEnd"/>
-      <w:r>
-        <w:t>.</w:t>
+        <w:t>validates the file and calls RunScheduleAndSaveProject to take</w:t>
+      </w:r>
+      <w:r>
+        <w:t xml:space="preserve"> actions according to the Settings.</w:t>
       </w:r>
     </w:p>
     <w:p>
@@ -2008,28 +1752,12 @@
         <w:t>The folder found there should be placed under the root folder, as defined in the project settings</w:t>
       </w:r>
       <w:r>
-        <w:t xml:space="preserve"> (</w:t>
-      </w:r>
-      <w:proofErr w:type="gramStart"/>
-      <w:r>
-        <w:t>e.g.</w:t>
-      </w:r>
-      <w:proofErr w:type="gramEnd"/>
-      <w:r>
-        <w:t xml:space="preserve"> c:\temp)</w:t>
-      </w:r>
-    </w:p>
-    <w:p>
-      <w:r>
-        <w:t xml:space="preserve">Start the executable and then drop a file found directly under the root into the </w:t>
-      </w:r>
-      <w:proofErr w:type="gramStart"/>
-      <w:r>
-        <w:t>In</w:t>
-      </w:r>
-      <w:proofErr w:type="gramEnd"/>
-      <w:r>
-        <w:t xml:space="preserve"> folder.</w:t>
+        <w:t xml:space="preserve"> (e.g. c:\temp)</w:t>
+      </w:r>
+    </w:p>
+    <w:p>
+      <w:r>
+        <w:t>Start the executable and then drop a file found directly under the root into the In folder.</w:t>
       </w:r>
     </w:p>
     <w:p>
@@ -2121,80 +1849,43 @@
     </w:p>
     <w:p>
       <w:r>
-        <w:t xml:space="preserve">When running headless this is not done, and instead all DLLs that are used must be in the location specified by the call </w:t>
-      </w:r>
-      <w:proofErr w:type="spellStart"/>
-      <w:r>
-        <w:t>SetExtensionsPath</w:t>
-      </w:r>
-      <w:proofErr w:type="spellEnd"/>
-      <w:r>
-        <w:t xml:space="preserve"> of </w:t>
-      </w:r>
-      <w:proofErr w:type="spellStart"/>
-      <w:r>
-        <w:t>SimioProjectFactory</w:t>
-      </w:r>
-      <w:proofErr w:type="spellEnd"/>
+        <w:t>When running headless this is not done, and instead all DLLs that are used must be in the location specified by the call SetExtensionsPath of SimioProjectFactory.</w:t>
+      </w:r>
+    </w:p>
+    <w:p>
+      <w:r>
+        <w:t>This can be a tricky problem, as often DLLs depend on other DLLs, which depend on even more and so on. There are a few free tools that might help you solve this puzzle:</w:t>
+      </w:r>
+    </w:p>
+    <w:p>
+      <w:r>
+        <w:t xml:space="preserve">One is DotPeek, which is made </w:t>
+      </w:r>
+      <w:r>
+        <w:t xml:space="preserve">available for free </w:t>
+      </w:r>
+      <w:r>
+        <w:t>by JetBrains. With this tool you can inspect a DLL for its dependencies.</w:t>
+      </w:r>
+    </w:p>
+    <w:p>
+      <w:r>
+        <w:t>Another is Process Explorer, which part of Microsoft’s SysInternal toolset. When run in Administrator mode this tool permits you to examine a running process (such as Simio) and determine what DLLs are loaded</w:t>
+      </w:r>
       <w:r>
         <w:t>.</w:t>
       </w:r>
     </w:p>
     <w:p>
       <w:r>
-        <w:t>This can be a tricky problem, as often DLLs depend on other DLLs, which depend on even more and so on. There are a few free tools that might help you solve this puzzle:</w:t>
-      </w:r>
-    </w:p>
-    <w:p>
-      <w:r>
-        <w:t xml:space="preserve">One is </w:t>
-      </w:r>
-      <w:proofErr w:type="spellStart"/>
-      <w:r>
-        <w:t>DotPeek</w:t>
-      </w:r>
-      <w:proofErr w:type="spellEnd"/>
-      <w:r>
-        <w:t xml:space="preserve">, which is made </w:t>
-      </w:r>
-      <w:r>
-        <w:t xml:space="preserve">available for free </w:t>
-      </w:r>
-      <w:r>
-        <w:t>by JetBrains. With this tool you can inspect a DLL for its dependencies.</w:t>
-      </w:r>
-    </w:p>
-    <w:p>
-      <w:r>
-        <w:t xml:space="preserve">Another is Process Explorer, which part of Microsoft’s </w:t>
-      </w:r>
-      <w:proofErr w:type="spellStart"/>
-      <w:r>
-        <w:t>SysInternal</w:t>
-      </w:r>
-      <w:proofErr w:type="spellEnd"/>
-      <w:r>
-        <w:t xml:space="preserve"> toolset. When run in Administrator mode this tool permits you to examine a running process (such as Simio) and determine what DLLs are loaded</w:t>
+        <w:t xml:space="preserve">In this document </w:t>
+      </w:r>
+      <w:r>
+        <w:t>are included the instruction for loading your headless executable as a Windows Service.</w:t>
       </w:r>
       <w:r>
         <w:t>.</w:t>
       </w:r>
-    </w:p>
-    <w:p>
-      <w:r>
-        <w:t xml:space="preserve">In this document </w:t>
-      </w:r>
-      <w:r>
-        <w:t xml:space="preserve">are included the instruction for loading your headless executable as a Windows </w:t>
-      </w:r>
-      <w:proofErr w:type="gramStart"/>
-      <w:r>
-        <w:t>Service.</w:t>
-      </w:r>
-      <w:r>
-        <w:t>.</w:t>
-      </w:r>
-      <w:proofErr w:type="gramEnd"/>
     </w:p>
     <w:p>
       <w:pPr>
@@ -2275,53 +1966,27 @@
         <w:t>System</w:t>
       </w:r>
       <w:r>
+        <w:t xml:space="preserve"> FileWatcher. This method (called </w:t>
+      </w:r>
+      <w:r>
+        <w:t>CheckAndRun</w:t>
+      </w:r>
+      <w:r>
+        <w:t xml:space="preserve">) runs the </w:t>
+      </w:r>
+      <w:r>
+        <w:t>method RunScheduleExportResultsAndSaveProject, which does most of the work.</w:t>
+      </w:r>
+      <w:r>
         <w:t xml:space="preserve"> </w:t>
       </w:r>
-      <w:proofErr w:type="spellStart"/>
-      <w:r>
-        <w:t>FileWatcher</w:t>
-      </w:r>
-      <w:proofErr w:type="spellEnd"/>
-      <w:r>
-        <w:t xml:space="preserve">. This method (called </w:t>
-      </w:r>
-      <w:proofErr w:type="spellStart"/>
-      <w:r>
-        <w:t>CheckAndRun</w:t>
-      </w:r>
-      <w:proofErr w:type="spellEnd"/>
-      <w:r>
-        <w:t xml:space="preserve">) runs the </w:t>
-      </w:r>
-      <w:r>
-        <w:t xml:space="preserve">method </w:t>
-      </w:r>
-      <w:proofErr w:type="spellStart"/>
-      <w:r>
-        <w:t>RunScheduleExportResultsAndSaveProject</w:t>
-      </w:r>
-      <w:proofErr w:type="spellEnd"/>
-      <w:r>
-        <w:t>, which does most of the work.</w:t>
-      </w:r>
-      <w:r>
-        <w:t xml:space="preserve"> </w:t>
-      </w:r>
     </w:p>
     <w:p>
       <w:pPr>
         <w:pStyle w:val="IntenseQuote"/>
       </w:pPr>
       <w:r>
-        <w:t xml:space="preserve">Note: because of a well-known </w:t>
-      </w:r>
-      <w:proofErr w:type="spellStart"/>
-      <w:r>
-        <w:t>FileWatcher</w:t>
-      </w:r>
-      <w:proofErr w:type="spellEnd"/>
-      <w:r>
-        <w:t xml:space="preserve"> deficiency (under rare circumstances it won’t detect a file event) there is also a timer that checks every so often for a file and runs the same model processing method.</w:t>
+        <w:t>Note: because of a well-known FileWatcher deficiency (under rare circumstances it won’t detect a file event) there is also a timer that checks every so often for a file and runs the same model processing method.</w:t>
       </w:r>
     </w:p>
     <w:p>
@@ -2331,42 +1996,21 @@
     </w:p>
     <w:p>
       <w:r>
-        <w:t xml:space="preserve">The utility methods (such as those that are used to read and write information to the model are included in a utility class called </w:t>
-      </w:r>
-      <w:proofErr w:type="spellStart"/>
-      <w:r>
-        <w:t>HeadlessHelpers</w:t>
-      </w:r>
-      <w:proofErr w:type="spellEnd"/>
-      <w:r>
-        <w:t>.</w:t>
-      </w:r>
-    </w:p>
-    <w:p>
-      <w:r>
-        <w:t>Configuration settings are included as Application Settings, which – during the build of this application are output into a configuration file (</w:t>
-      </w:r>
-      <w:proofErr w:type="spellStart"/>
-      <w:r>
-        <w:t>RunS</w:t>
+        <w:t>The utility methods (such as those that are used to read and write information to the model are included in a utility class called HeadlessHelpers.</w:t>
+      </w:r>
+    </w:p>
+    <w:p>
+      <w:r>
+        <w:t>Configuration settings are included as Application Settings, which – during the build of this application are output into a configuration file (RunS</w:t>
       </w:r>
       <w:r>
         <w:t>i</w:t>
       </w:r>
       <w:r>
-        <w:t>mioSchedule.exe.config</w:t>
-      </w:r>
-      <w:proofErr w:type="spellEnd"/>
-      <w:r>
-        <w:t>) that is placed in the same folder as the executable (</w:t>
-      </w:r>
-      <w:proofErr w:type="gramStart"/>
-      <w:r>
-        <w:t>e.g.</w:t>
-      </w:r>
-      <w:proofErr w:type="gramEnd"/>
-      <w:r>
-        <w:t xml:space="preserve"> </w:t>
+        <w:t>mioSchedule.exe.config) that is placed in the same folder as the executable (</w:t>
+      </w:r>
+      <w:r>
+        <w:t xml:space="preserve">e.g. </w:t>
       </w:r>
       <w:r>
         <w:t>RunSimioSchedule</w:t>
@@ -2423,15 +2067,7 @@
     </w:p>
     <w:p>
       <w:r>
-        <w:t xml:space="preserve">When the program is built from Visual Studio the results are placed (as always) in a folder such as Source &gt; </w:t>
-      </w:r>
-      <w:proofErr w:type="spellStart"/>
-      <w:r>
-        <w:t>RunSimioSchedule</w:t>
-      </w:r>
-      <w:proofErr w:type="spellEnd"/>
-      <w:r>
-        <w:t xml:space="preserve"> &gt; bin &gt; release, such as:</w:t>
+        <w:t>When the program is built from Visual Studio the results are placed (as always) in a folder such as Source &gt; RunSimioSchedule &gt; bin &gt; release, such as:</w:t>
       </w:r>
     </w:p>
     <w:p>
@@ -2495,23 +2131,7 @@
         </w:r>
       </w:fldSimple>
       <w:r>
-        <w:t xml:space="preserve"> - Assemblies </w:t>
-      </w:r>
-      <w:proofErr w:type="gramStart"/>
-      <w:r>
-        <w:t>From</w:t>
-      </w:r>
-      <w:proofErr w:type="gramEnd"/>
-      <w:r>
-        <w:t xml:space="preserve"> </w:t>
-      </w:r>
-      <w:proofErr w:type="spellStart"/>
-      <w:r>
-        <w:t>VIsual</w:t>
-      </w:r>
-      <w:proofErr w:type="spellEnd"/>
-      <w:r>
-        <w:t xml:space="preserve"> Studio - Very Likely Incomplete!</w:t>
+        <w:t xml:space="preserve"> - Assemblies From VIsual Studio - Very Likely Incomplete!</w:t>
       </w:r>
     </w:p>
     <w:p/>
@@ -2521,97 +2141,65 @@
         <w:t>Now, you might think that all the DLLs you need would be found here. But this is likely wrong, since th</w:t>
       </w:r>
       <w:r>
-        <w:t xml:space="preserve">ese are only the assemblies that Visual Studio could find through its process of compiling and linking and explicit references. The </w:t>
-      </w:r>
-      <w:proofErr w:type="spellStart"/>
-      <w:r>
-        <w:t>RunSchedulePlan</w:t>
-      </w:r>
-      <w:proofErr w:type="spellEnd"/>
+        <w:t xml:space="preserve">ese are only the assemblies that Visual Studio could find through its process of compiling and linking and explicit references. The RunSchedulePlan </w:t>
+      </w:r>
+      <w:r>
+        <w:t>program is going to</w:t>
+      </w:r>
+      <w:r>
+        <w:t xml:space="preserve"> – at run-time -</w:t>
+      </w:r>
+      <w:r>
+        <w:t xml:space="preserve"> launch a Simio Model, which may include many other DLLs (such as licensing files, user extensions, etc.)</w:t>
+      </w:r>
+    </w:p>
+    <w:p>
+      <w:r>
+        <w:t>So, what to?</w:t>
+      </w:r>
+    </w:p>
+    <w:p>
+      <w:r>
+        <w:t xml:space="preserve">The easiest path is to have a desktop version of Simio loaded on the same machine and then have the program reference the needed DLLs that Simio installs at Program Files &gt; </w:t>
+      </w:r>
+      <w:r>
+        <w:t>Simio LLC &gt; Simio.</w:t>
+      </w:r>
+    </w:p>
+    <w:p>
+      <w:r>
+        <w:t>Alternatively, you could explicitly locate the DLLs you need and place them with the EXE. If this is the path you wish, then continue reading…</w:t>
+      </w:r>
+    </w:p>
+    <w:p>
+      <w:r>
+        <w:t xml:space="preserve">A good starting point </w:t>
+      </w:r>
+      <w:r>
+        <w:t>to locate the actual DLLs is</w:t>
+      </w:r>
+      <w:r>
+        <w:t xml:space="preserve"> to run Simio with </w:t>
+      </w:r>
+      <w:r>
+        <w:t>your</w:t>
+      </w:r>
+      <w:r>
+        <w:t xml:space="preserve"> model and then </w:t>
+      </w:r>
+      <w:r>
+        <w:t>run</w:t>
+      </w:r>
       <w:r>
         <w:t xml:space="preserve"> </w:t>
       </w:r>
       <w:r>
-        <w:t>program is going to</w:t>
-      </w:r>
-      <w:r>
-        <w:t xml:space="preserve"> – at run-time -</w:t>
-      </w:r>
-      <w:r>
-        <w:t xml:space="preserve"> launch a Simio Model, which may include many other DLLs (such as licensing files, user extensions, etc.)</w:t>
-      </w:r>
-    </w:p>
-    <w:p>
-      <w:r>
-        <w:t>So, what to?</w:t>
-      </w:r>
-    </w:p>
-    <w:p>
-      <w:r>
-        <w:t xml:space="preserve">The easiest path is to have a desktop version of Simio loaded on the same machine and then have the program reference the needed DLLs that Simio installs at Program Files &gt; </w:t>
-      </w:r>
-      <w:r>
-        <w:t>Simio LLC &gt; Simio.</w:t>
-      </w:r>
-    </w:p>
-    <w:p>
-      <w:r>
-        <w:t>Alternatively, you could explicitly locate the DLLs you need and place them with the EXE. If this is the path you wish, then continue reading…</w:t>
-      </w:r>
-    </w:p>
-    <w:p>
-      <w:r>
-        <w:t xml:space="preserve">A good starting point </w:t>
-      </w:r>
-      <w:r>
-        <w:t>to locate the actual DLLs is</w:t>
-      </w:r>
-      <w:r>
-        <w:t xml:space="preserve"> to run Simio with </w:t>
-      </w:r>
-      <w:r>
-        <w:t>your</w:t>
-      </w:r>
-      <w:r>
-        <w:t xml:space="preserve"> model and then </w:t>
-      </w:r>
-      <w:r>
-        <w:t>run</w:t>
-      </w:r>
-      <w:r>
-        <w:t xml:space="preserve"> </w:t>
-      </w:r>
-      <w:r>
-        <w:t xml:space="preserve">Microsoft’s </w:t>
-      </w:r>
-      <w:proofErr w:type="spellStart"/>
-      <w:r>
-        <w:t>ProcessExplorer</w:t>
-      </w:r>
-      <w:proofErr w:type="spellEnd"/>
-      <w:r>
-        <w:t xml:space="preserve"> (as Administrator) to examine what </w:t>
-      </w:r>
-      <w:proofErr w:type="gramStart"/>
-      <w:r>
-        <w:t>DLL’s</w:t>
-      </w:r>
-      <w:proofErr w:type="gramEnd"/>
-      <w:r>
-        <w:t xml:space="preserve"> are being used.</w:t>
-      </w:r>
-    </w:p>
-    <w:p>
-      <w:r>
-        <w:t xml:space="preserve">After starting Simio desktop and doing a </w:t>
-      </w:r>
-      <w:proofErr w:type="spellStart"/>
-      <w:r>
-        <w:t>RunPlan</w:t>
-      </w:r>
-      <w:proofErr w:type="spellEnd"/>
-      <w:r>
-        <w:t>, Process Explorer is started. Look for Simio.exe and double-click to bring up its DLL view:</w:t>
+        <w:t>Microsoft’s ProcessExplorer (as Administrator) to examine what DLL’s are being used.</w:t>
+      </w:r>
+    </w:p>
+    <w:p>
+      <w:r>
+        <w:t>After starting Simio desktop and doing a RunPlan, Process Explorer is started. Look for Simio.exe and double-click to bring up its DLL view:</w:t>
       </w:r>
     </w:p>
     <w:p>
@@ -2658,15 +2246,7 @@
     </w:p>
     <w:p>
       <w:r>
-        <w:t xml:space="preserve">Looking through this we can see a lot of DevExpress DLLs, but many are DevExpress UI DLLs. There is a reference to </w:t>
-      </w:r>
-      <w:proofErr w:type="gramStart"/>
-      <w:r>
-        <w:t>DevExpress.Office.v</w:t>
-      </w:r>
-      <w:proofErr w:type="gramEnd"/>
-      <w:r>
-        <w:t>19.1.Core, which is often included when Excel operations are employed.</w:t>
+        <w:t>Looking through this we can see a lot of DevExpress DLLs, but many are DevExpress UI DLLs. There is a reference to DevExpress.Office.v19.1.Core, which is often included when Excel operations are employed.</w:t>
       </w:r>
     </w:p>
     <w:p>
@@ -2674,15 +2254,7 @@
         <w:t>O</w:t>
       </w:r>
       <w:r>
-        <w:t>f great interest to us are the ones within \</w:t>
-      </w:r>
-      <w:proofErr w:type="spellStart"/>
-      <w:r>
-        <w:t>SimioUserExtensions</w:t>
-      </w:r>
-      <w:proofErr w:type="spellEnd"/>
-      <w:r>
-        <w:t>:</w:t>
+        <w:t>f great interest to us are the ones within \SimioUserExtensions:</w:t>
       </w:r>
     </w:p>
     <w:p>
@@ -2692,11 +2264,9 @@
           <w:numId w:val="12"/>
         </w:numPr>
       </w:pPr>
-      <w:proofErr w:type="spellStart"/>
       <w:r>
         <w:t>ExcelGridDataProvider</w:t>
       </w:r>
-      <w:proofErr w:type="spellEnd"/>
     </w:p>
     <w:p>
       <w:pPr>
@@ -2705,11 +2275,9 @@
           <w:numId w:val="12"/>
         </w:numPr>
       </w:pPr>
-      <w:proofErr w:type="spellStart"/>
       <w:r>
         <w:t>ExcelReadWrite</w:t>
       </w:r>
-      <w:proofErr w:type="spellEnd"/>
     </w:p>
     <w:p>
       <w:pPr>
@@ -2718,11 +2286,9 @@
           <w:numId w:val="12"/>
         </w:numPr>
       </w:pPr>
-      <w:proofErr w:type="spellStart"/>
       <w:r>
         <w:t>GoodSelectionProcedure</w:t>
       </w:r>
-      <w:proofErr w:type="spellEnd"/>
     </w:p>
     <w:p>
       <w:pPr>
@@ -2731,11 +2297,9 @@
           <w:numId w:val="12"/>
         </w:numPr>
       </w:pPr>
-      <w:proofErr w:type="spellStart"/>
       <w:r>
         <w:t>SimioRelocateObject</w:t>
       </w:r>
-      <w:proofErr w:type="spellEnd"/>
     </w:p>
     <w:p>
       <w:pPr>
@@ -2744,12 +2308,10 @@
           <w:numId w:val="12"/>
         </w:numPr>
       </w:pPr>
-      <w:proofErr w:type="spellStart"/>
       <w:r>
         <w:lastRenderedPageBreak/>
         <w:t>SelectBestScenario</w:t>
       </w:r>
-      <w:proofErr w:type="spellEnd"/>
     </w:p>
     <w:p>
       <w:pPr>
@@ -2758,11 +2320,9 @@
           <w:numId w:val="12"/>
         </w:numPr>
       </w:pPr>
-      <w:proofErr w:type="spellStart"/>
       <w:r>
         <w:t>SimioReplenishmentPolicies</w:t>
       </w:r>
-      <w:proofErr w:type="spellEnd"/>
     </w:p>
     <w:p>
       <w:pPr>
@@ -2771,11 +2331,9 @@
           <w:numId w:val="12"/>
         </w:numPr>
       </w:pPr>
-      <w:proofErr w:type="spellStart"/>
       <w:r>
         <w:t>SimioSelectionRules</w:t>
       </w:r>
-      <w:proofErr w:type="spellEnd"/>
     </w:p>
     <w:p>
       <w:pPr>
@@ -2784,11 +2342,9 @@
           <w:numId w:val="12"/>
         </w:numPr>
       </w:pPr>
-      <w:proofErr w:type="spellStart"/>
       <w:r>
         <w:t>SimioTravelSteeringBehaviors</w:t>
       </w:r>
-      <w:proofErr w:type="spellEnd"/>
     </w:p>
     <w:p>
       <w:pPr>
@@ -2800,11 +2356,9 @@
       <w:r>
         <w:t xml:space="preserve">(no) </w:t>
       </w:r>
-      <w:proofErr w:type="spellStart"/>
       <w:r>
         <w:t>SourceServerSink</w:t>
       </w:r>
-      <w:proofErr w:type="spellEnd"/>
     </w:p>
     <w:p>
       <w:pPr>
@@ -2822,11 +2376,9 @@
       <w:r>
         <w:t xml:space="preserve"> </w:t>
       </w:r>
-      <w:proofErr w:type="spellStart"/>
       <w:r>
         <w:t>WonderwareMES</w:t>
       </w:r>
-      <w:proofErr w:type="spellEnd"/>
     </w:p>
     <w:p>
       <w:pPr>
@@ -2835,11 +2387,9 @@
           <w:numId w:val="12"/>
         </w:numPr>
       </w:pPr>
-      <w:proofErr w:type="spellStart"/>
       <w:r>
         <w:t>XMLGridDataProvider</w:t>
       </w:r>
-      <w:proofErr w:type="spellEnd"/>
     </w:p>
     <w:p>
       <w:pPr>
@@ -2936,15 +2486,7 @@
         <w:spacing w:after="0" w:line="240" w:lineRule="auto"/>
       </w:pPr>
       <w:r>
-        <w:t>Enter “</w:t>
-      </w:r>
-      <w:proofErr w:type="spellStart"/>
-      <w:r>
-        <w:t>InstallUtil</w:t>
-      </w:r>
-      <w:proofErr w:type="spellEnd"/>
-      <w:r>
-        <w:t xml:space="preserve"> followed by the path to your executable. For example: </w:t>
+        <w:t xml:space="preserve">Enter “InstallUtil followed by the path to your executable. For example: </w:t>
       </w:r>
       <w:r>
         <w:t>C:\</w:t>
@@ -2965,15 +2507,7 @@
         <w:t xml:space="preserve"> RunSimioSchedule.exe</w:t>
       </w:r>
       <w:r>
-        <w:t xml:space="preserve">”.  This will install the </w:t>
-      </w:r>
-      <w:proofErr w:type="spellStart"/>
-      <w:r>
-        <w:t>RunSimioSchedule</w:t>
-      </w:r>
-      <w:proofErr w:type="spellEnd"/>
-      <w:r>
-        <w:t xml:space="preserve"> as a windows service.</w:t>
+        <w:t>”.  This will install the RunSimioSchedule as a windows service.</w:t>
       </w:r>
     </w:p>
     <w:p>
@@ -3210,7 +2744,7 @@
 </file>
 
 <file path=word/endnotes.xml><?xml version="1.0" encoding="utf-8"?>
-<w:endnotes xmlns:wpc="http://schemas.microsoft.com/office/word/2010/wordprocessingCanvas" xmlns:cx="http://schemas.microsoft.com/office/drawing/2014/chartex" xmlns:cx1="http://schemas.microsoft.com/office/drawing/2015/9/8/chartex" xmlns:cx2="http://schemas.microsoft.com/office/drawing/2015/10/21/chartex" xmlns:cx3="http://schemas.microsoft.com/office/drawing/2016/5/9/chartex" xmlns:cx4="http://schemas.microsoft.com/office/drawing/2016/5/10/chartex" xmlns:cx5="http://schemas.microsoft.com/office/drawing/2016/5/11/chartex" xmlns:cx6="http://schemas.microsoft.com/office/drawing/2016/5/12/chartex" xmlns:cx7="http://schemas.microsoft.com/office/drawing/2016/5/13/chartex" xmlns:cx8="http://schemas.microsoft.com/office/drawing/2016/5/14/chartex" xmlns:mc="http://schemas.openxmlformats.org/markup-compatibility/2006" xmlns:aink="http://schemas.microsoft.com/office/drawing/2016/ink" xmlns:am3d="http://schemas.microsoft.com/office/drawing/2017/model3d" xmlns:o="urn:schemas-microsoft-com:office:office" xmlns:oel="http://schemas.microsoft.com/office/2019/extlst" xmlns:r="http://schemas.openxmlformats.org/officeDocument/2006/relationships" xmlns:m="http://schemas.openxmlformats.org/officeDocument/2006/math" xmlns:v="urn:schemas-microsoft-com:vml" xmlns:wp14="http://schemas.microsoft.com/office/word/2010/wordprocessingDrawing" xmlns:wp="http://schemas.openxmlformats.org/drawingml/2006/wordprocessingDrawing" xmlns:w10="urn:schemas-microsoft-com:office:word" xmlns:w="http://schemas.openxmlformats.org/wordprocessingml/2006/main" xmlns:w14="http://schemas.microsoft.com/office/word/2010/wordml" xmlns:w15="http://schemas.microsoft.com/office/word/2012/wordml" xmlns:w16cex="http://schemas.microsoft.com/office/word/2018/wordml/cex" xmlns:w16cid="http://schemas.microsoft.com/office/word/2016/wordml/cid" xmlns:w16="http://schemas.microsoft.com/office/word/2018/wordml" xmlns:w16sdtdh="http://schemas.microsoft.com/office/word/2020/wordml/sdtdatahash" xmlns:w16se="http://schemas.microsoft.com/office/word/2015/wordml/symex" xmlns:wpg="http://schemas.microsoft.com/office/word/2010/wordprocessingGroup" xmlns:wpi="http://schemas.microsoft.com/office/word/2010/wordprocessingInk" xmlns:wne="http://schemas.microsoft.com/office/word/2006/wordml" xmlns:wps="http://schemas.microsoft.com/office/word/2010/wordprocessingShape" mc:Ignorable="w14 w15 w16se w16cid w16 w16cex w16sdtdh wp14">
+<w:endnotes xmlns:wpc="http://schemas.microsoft.com/office/word/2010/wordprocessingCanvas" xmlns:cx="http://schemas.microsoft.com/office/drawing/2014/chartex" xmlns:cx1="http://schemas.microsoft.com/office/drawing/2015/9/8/chartex" xmlns:cx2="http://schemas.microsoft.com/office/drawing/2015/10/21/chartex" xmlns:cx3="http://schemas.microsoft.com/office/drawing/2016/5/9/chartex" xmlns:cx4="http://schemas.microsoft.com/office/drawing/2016/5/10/chartex" xmlns:cx5="http://schemas.microsoft.com/office/drawing/2016/5/11/chartex" xmlns:cx6="http://schemas.microsoft.com/office/drawing/2016/5/12/chartex" xmlns:cx7="http://schemas.microsoft.com/office/drawing/2016/5/13/chartex" xmlns:cx8="http://schemas.microsoft.com/office/drawing/2016/5/14/chartex" xmlns:mc="http://schemas.openxmlformats.org/markup-compatibility/2006" xmlns:aink="http://schemas.microsoft.com/office/drawing/2016/ink" xmlns:am3d="http://schemas.microsoft.com/office/drawing/2017/model3d" xmlns:o="urn:schemas-microsoft-com:office:office" xmlns:oel="http://schemas.microsoft.com/office/2019/extlst" xmlns:r="http://schemas.openxmlformats.org/officeDocument/2006/relationships" xmlns:m="http://schemas.openxmlformats.org/officeDocument/2006/math" xmlns:v="urn:schemas-microsoft-com:vml" xmlns:wp14="http://schemas.microsoft.com/office/word/2010/wordprocessingDrawing" xmlns:wp="http://schemas.openxmlformats.org/drawingml/2006/wordprocessingDrawing" xmlns:w10="urn:schemas-microsoft-com:office:word" xmlns:w="http://schemas.openxmlformats.org/wordprocessingml/2006/main" xmlns:w14="http://schemas.microsoft.com/office/word/2010/wordml" xmlns:w15="http://schemas.microsoft.com/office/word/2012/wordml" xmlns:w16cex="http://schemas.microsoft.com/office/word/2018/wordml/cex" xmlns:w16cid="http://schemas.microsoft.com/office/word/2016/wordml/cid" xmlns:w16="http://schemas.microsoft.com/office/word/2018/wordml" xmlns:w16du="http://schemas.microsoft.com/office/word/2023/wordml/word16du" xmlns:w16sdtdh="http://schemas.microsoft.com/office/word/2020/wordml/sdtdatahash" xmlns:w16sdtfl="http://schemas.microsoft.com/office/word/2024/wordml/sdtformatlock" xmlns:w16se="http://schemas.microsoft.com/office/word/2015/wordml/symex" xmlns:wpg="http://schemas.microsoft.com/office/word/2010/wordprocessingGroup" xmlns:wpi="http://schemas.microsoft.com/office/word/2010/wordprocessingInk" xmlns:wne="http://schemas.microsoft.com/office/word/2006/wordml" xmlns:wps="http://schemas.microsoft.com/office/word/2010/wordprocessingShape" mc:Ignorable="w14 w15 w16se w16cid w16 w16cex w16sdtdh w16sdtfl w16du wp14">
   <w:endnote w:type="separator" w:id="-1">
     <w:p>
       <w:pPr>
@@ -3235,7 +2769,7 @@
 </file>
 
 <file path=word/footnotes.xml><?xml version="1.0" encoding="utf-8"?>
-<w:footnotes xmlns:wpc="http://schemas.microsoft.com/office/word/2010/wordprocessingCanvas" xmlns:cx="http://schemas.microsoft.com/office/drawing/2014/chartex" xmlns:cx1="http://schemas.microsoft.com/office/drawing/2015/9/8/chartex" xmlns:cx2="http://schemas.microsoft.com/office/drawing/2015/10/21/chartex" xmlns:cx3="http://schemas.microsoft.com/office/drawing/2016/5/9/chartex" xmlns:cx4="http://schemas.microsoft.com/office/drawing/2016/5/10/chartex" xmlns:cx5="http://schemas.microsoft.com/office/drawing/2016/5/11/chartex" xmlns:cx6="http://schemas.microsoft.com/office/drawing/2016/5/12/chartex" xmlns:cx7="http://schemas.microsoft.com/office/drawing/2016/5/13/chartex" xmlns:cx8="http://schemas.microsoft.com/office/drawing/2016/5/14/chartex" xmlns:mc="http://schemas.openxmlformats.org/markup-compatibility/2006" xmlns:aink="http://schemas.microsoft.com/office/drawing/2016/ink" xmlns:am3d="http://schemas.microsoft.com/office/drawing/2017/model3d" xmlns:o="urn:schemas-microsoft-com:office:office" xmlns:oel="http://schemas.microsoft.com/office/2019/extlst" xmlns:r="http://schemas.openxmlformats.org/officeDocument/2006/relationships" xmlns:m="http://schemas.openxmlformats.org/officeDocument/2006/math" xmlns:v="urn:schemas-microsoft-com:vml" xmlns:wp14="http://schemas.microsoft.com/office/word/2010/wordprocessingDrawing" xmlns:wp="http://schemas.openxmlformats.org/drawingml/2006/wordprocessingDrawing" xmlns:w10="urn:schemas-microsoft-com:office:word" xmlns:w="http://schemas.openxmlformats.org/wordprocessingml/2006/main" xmlns:w14="http://schemas.microsoft.com/office/word/2010/wordml" xmlns:w15="http://schemas.microsoft.com/office/word/2012/wordml" xmlns:w16cex="http://schemas.microsoft.com/office/word/2018/wordml/cex" xmlns:w16cid="http://schemas.microsoft.com/office/word/2016/wordml/cid" xmlns:w16="http://schemas.microsoft.com/office/word/2018/wordml" xmlns:w16sdtdh="http://schemas.microsoft.com/office/word/2020/wordml/sdtdatahash" xmlns:w16se="http://schemas.microsoft.com/office/word/2015/wordml/symex" xmlns:wpg="http://schemas.microsoft.com/office/word/2010/wordprocessingGroup" xmlns:wpi="http://schemas.microsoft.com/office/word/2010/wordprocessingInk" xmlns:wne="http://schemas.microsoft.com/office/word/2006/wordml" xmlns:wps="http://schemas.microsoft.com/office/word/2010/wordprocessingShape" mc:Ignorable="w14 w15 w16se w16cid w16 w16cex w16sdtdh wp14">
+<w:footnotes xmlns:wpc="http://schemas.microsoft.com/office/word/2010/wordprocessingCanvas" xmlns:cx="http://schemas.microsoft.com/office/drawing/2014/chartex" xmlns:cx1="http://schemas.microsoft.com/office/drawing/2015/9/8/chartex" xmlns:cx2="http://schemas.microsoft.com/office/drawing/2015/10/21/chartex" xmlns:cx3="http://schemas.microsoft.com/office/drawing/2016/5/9/chartex" xmlns:cx4="http://schemas.microsoft.com/office/drawing/2016/5/10/chartex" xmlns:cx5="http://schemas.microsoft.com/office/drawing/2016/5/11/chartex" xmlns:cx6="http://schemas.microsoft.com/office/drawing/2016/5/12/chartex" xmlns:cx7="http://schemas.microsoft.com/office/drawing/2016/5/13/chartex" xmlns:cx8="http://schemas.microsoft.com/office/drawing/2016/5/14/chartex" xmlns:mc="http://schemas.openxmlformats.org/markup-compatibility/2006" xmlns:aink="http://schemas.microsoft.com/office/drawing/2016/ink" xmlns:am3d="http://schemas.microsoft.com/office/drawing/2017/model3d" xmlns:o="urn:schemas-microsoft-com:office:office" xmlns:oel="http://schemas.microsoft.com/office/2019/extlst" xmlns:r="http://schemas.openxmlformats.org/officeDocument/2006/relationships" xmlns:m="http://schemas.openxmlformats.org/officeDocument/2006/math" xmlns:v="urn:schemas-microsoft-com:vml" xmlns:wp14="http://schemas.microsoft.com/office/word/2010/wordprocessingDrawing" xmlns:wp="http://schemas.openxmlformats.org/drawingml/2006/wordprocessingDrawing" xmlns:w10="urn:schemas-microsoft-com:office:word" xmlns:w="http://schemas.openxmlformats.org/wordprocessingml/2006/main" xmlns:w14="http://schemas.microsoft.com/office/word/2010/wordml" xmlns:w15="http://schemas.microsoft.com/office/word/2012/wordml" xmlns:w16cex="http://schemas.microsoft.com/office/word/2018/wordml/cex" xmlns:w16cid="http://schemas.microsoft.com/office/word/2016/wordml/cid" xmlns:w16="http://schemas.microsoft.com/office/word/2018/wordml" xmlns:w16du="http://schemas.microsoft.com/office/word/2023/wordml/word16du" xmlns:w16sdtdh="http://schemas.microsoft.com/office/word/2020/wordml/sdtdatahash" xmlns:w16sdtfl="http://schemas.microsoft.com/office/word/2024/wordml/sdtformatlock" xmlns:w16se="http://schemas.microsoft.com/office/word/2015/wordml/symex" xmlns:wpg="http://schemas.microsoft.com/office/word/2010/wordprocessingGroup" xmlns:wpi="http://schemas.microsoft.com/office/word/2010/wordprocessingInk" xmlns:wne="http://schemas.microsoft.com/office/word/2006/wordml" xmlns:wps="http://schemas.microsoft.com/office/word/2010/wordprocessingShape" mc:Ignorable="w14 w15 w16se w16cid w16 w16cex w16sdtdh w16sdtfl w16du wp14">
   <w:footnote w:type="separator" w:id="-1">
     <w:p>
       <w:pPr>
@@ -3260,7 +2794,7 @@
 </file>
 
 <file path=word/header1.xml><?xml version="1.0" encoding="utf-8"?>
-<w:hdr xmlns:wpc="http://schemas.microsoft.com/office/word/2010/wordprocessingCanvas" xmlns:cx="http://schemas.microsoft.com/office/drawing/2014/chartex" xmlns:cx1="http://schemas.microsoft.com/office/drawing/2015/9/8/chartex" xmlns:cx2="http://schemas.microsoft.com/office/drawing/2015/10/21/chartex" xmlns:cx3="http://schemas.microsoft.com/office/drawing/2016/5/9/chartex" xmlns:cx4="http://schemas.microsoft.com/office/drawing/2016/5/10/chartex" xmlns:cx5="http://schemas.microsoft.com/office/drawing/2016/5/11/chartex" xmlns:cx6="http://schemas.microsoft.com/office/drawing/2016/5/12/chartex" xmlns:cx7="http://schemas.microsoft.com/office/drawing/2016/5/13/chartex" xmlns:cx8="http://schemas.microsoft.com/office/drawing/2016/5/14/chartex" xmlns:mc="http://schemas.openxmlformats.org/markup-compatibility/2006" xmlns:aink="http://schemas.microsoft.com/office/drawing/2016/ink" xmlns:am3d="http://schemas.microsoft.com/office/drawing/2017/model3d" xmlns:o="urn:schemas-microsoft-com:office:office" xmlns:oel="http://schemas.microsoft.com/office/2019/extlst" xmlns:r="http://schemas.openxmlformats.org/officeDocument/2006/relationships" xmlns:m="http://schemas.openxmlformats.org/officeDocument/2006/math" xmlns:v="urn:schemas-microsoft-com:vml" xmlns:wp14="http://schemas.microsoft.com/office/word/2010/wordprocessingDrawing" xmlns:wp="http://schemas.openxmlformats.org/drawingml/2006/wordprocessingDrawing" xmlns:w10="urn:schemas-microsoft-com:office:word" xmlns:w="http://schemas.openxmlformats.org/wordprocessingml/2006/main" xmlns:w14="http://schemas.microsoft.com/office/word/2010/wordml" xmlns:w15="http://schemas.microsoft.com/office/word/2012/wordml" xmlns:w16cex="http://schemas.microsoft.com/office/word/2018/wordml/cex" xmlns:w16cid="http://schemas.microsoft.com/office/word/2016/wordml/cid" xmlns:w16="http://schemas.microsoft.com/office/word/2018/wordml" xmlns:w16sdtdh="http://schemas.microsoft.com/office/word/2020/wordml/sdtdatahash" xmlns:w16se="http://schemas.microsoft.com/office/word/2015/wordml/symex" xmlns:wpg="http://schemas.microsoft.com/office/word/2010/wordprocessingGroup" xmlns:wpi="http://schemas.microsoft.com/office/word/2010/wordprocessingInk" xmlns:wne="http://schemas.microsoft.com/office/word/2006/wordml" xmlns:wps="http://schemas.microsoft.com/office/word/2010/wordprocessingShape" mc:Ignorable="w14 w15 w16se w16cid w16 w16cex w16sdtdh wp14">
+<w:hdr xmlns:wpc="http://schemas.microsoft.com/office/word/2010/wordprocessingCanvas" xmlns:cx="http://schemas.microsoft.com/office/drawing/2014/chartex" xmlns:cx1="http://schemas.microsoft.com/office/drawing/2015/9/8/chartex" xmlns:cx2="http://schemas.microsoft.com/office/drawing/2015/10/21/chartex" xmlns:cx3="http://schemas.microsoft.com/office/drawing/2016/5/9/chartex" xmlns:cx4="http://schemas.microsoft.com/office/drawing/2016/5/10/chartex" xmlns:cx5="http://schemas.microsoft.com/office/drawing/2016/5/11/chartex" xmlns:cx6="http://schemas.microsoft.com/office/drawing/2016/5/12/chartex" xmlns:cx7="http://schemas.microsoft.com/office/drawing/2016/5/13/chartex" xmlns:cx8="http://schemas.microsoft.com/office/drawing/2016/5/14/chartex" xmlns:mc="http://schemas.openxmlformats.org/markup-compatibility/2006" xmlns:aink="http://schemas.microsoft.com/office/drawing/2016/ink" xmlns:am3d="http://schemas.microsoft.com/office/drawing/2017/model3d" xmlns:o="urn:schemas-microsoft-com:office:office" xmlns:oel="http://schemas.microsoft.com/office/2019/extlst" xmlns:r="http://schemas.openxmlformats.org/officeDocument/2006/relationships" xmlns:m="http://schemas.openxmlformats.org/officeDocument/2006/math" xmlns:v="urn:schemas-microsoft-com:vml" xmlns:wp14="http://schemas.microsoft.com/office/word/2010/wordprocessingDrawing" xmlns:wp="http://schemas.openxmlformats.org/drawingml/2006/wordprocessingDrawing" xmlns:w10="urn:schemas-microsoft-com:office:word" xmlns:w="http://schemas.openxmlformats.org/wordprocessingml/2006/main" xmlns:w14="http://schemas.microsoft.com/office/word/2010/wordml" xmlns:w15="http://schemas.microsoft.com/office/word/2012/wordml" xmlns:w16cex="http://schemas.microsoft.com/office/word/2018/wordml/cex" xmlns:w16cid="http://schemas.microsoft.com/office/word/2016/wordml/cid" xmlns:w16="http://schemas.microsoft.com/office/word/2018/wordml" xmlns:w16du="http://schemas.microsoft.com/office/word/2023/wordml/word16du" xmlns:w16sdtdh="http://schemas.microsoft.com/office/word/2020/wordml/sdtdatahash" xmlns:w16sdtfl="http://schemas.microsoft.com/office/word/2024/wordml/sdtformatlock" xmlns:w16se="http://schemas.microsoft.com/office/word/2015/wordml/symex" xmlns:wpg="http://schemas.microsoft.com/office/word/2010/wordprocessingGroup" xmlns:wpi="http://schemas.microsoft.com/office/word/2010/wordprocessingInk" xmlns:wne="http://schemas.microsoft.com/office/word/2006/wordml" xmlns:wps="http://schemas.microsoft.com/office/word/2010/wordprocessingShape" mc:Ignorable="w14 w15 w16se w16cid w16 w16cex w16sdtdh w16sdtfl w16du wp14">
   <w:p>
     <w:pPr>
       <w:spacing w:line="264" w:lineRule="auto"/>
@@ -3398,7 +2932,7 @@
 </file>
 
 <file path=word/numbering.xml><?xml version="1.0" encoding="utf-8"?>
-<w:numbering xmlns:wpc="http://schemas.microsoft.com/office/word/2010/wordprocessingCanvas" xmlns:cx="http://schemas.microsoft.com/office/drawing/2014/chartex" xmlns:cx1="http://schemas.microsoft.com/office/drawing/2015/9/8/chartex" xmlns:cx2="http://schemas.microsoft.com/office/drawing/2015/10/21/chartex" xmlns:cx3="http://schemas.microsoft.com/office/drawing/2016/5/9/chartex" xmlns:cx4="http://schemas.microsoft.com/office/drawing/2016/5/10/chartex" xmlns:cx5="http://schemas.microsoft.com/office/drawing/2016/5/11/chartex" xmlns:cx6="http://schemas.microsoft.com/office/drawing/2016/5/12/chartex" xmlns:cx7="http://schemas.microsoft.com/office/drawing/2016/5/13/chartex" xmlns:cx8="http://schemas.microsoft.com/office/drawing/2016/5/14/chartex" xmlns:mc="http://schemas.openxmlformats.org/markup-compatibility/2006" xmlns:aink="http://schemas.microsoft.com/office/drawing/2016/ink" xmlns:am3d="http://schemas.microsoft.com/office/drawing/2017/model3d" xmlns:o="urn:schemas-microsoft-com:office:office" xmlns:oel="http://schemas.microsoft.com/office/2019/extlst" xmlns:r="http://schemas.openxmlformats.org/officeDocument/2006/relationships" xmlns:m="http://schemas.openxmlformats.org/officeDocument/2006/math" xmlns:v="urn:schemas-microsoft-com:vml" xmlns:wp14="http://schemas.microsoft.com/office/word/2010/wordprocessingDrawing" xmlns:wp="http://schemas.openxmlformats.org/drawingml/2006/wordprocessingDrawing" xmlns:w10="urn:schemas-microsoft-com:office:word" xmlns:w="http://schemas.openxmlformats.org/wordprocessingml/2006/main" xmlns:w14="http://schemas.microsoft.com/office/word/2010/wordml" xmlns:w15="http://schemas.microsoft.com/office/word/2012/wordml" xmlns:w16cex="http://schemas.microsoft.com/office/word/2018/wordml/cex" xmlns:w16cid="http://schemas.microsoft.com/office/word/2016/wordml/cid" xmlns:w16="http://schemas.microsoft.com/office/word/2018/wordml" xmlns:w16sdtdh="http://schemas.microsoft.com/office/word/2020/wordml/sdtdatahash" xmlns:w16se="http://schemas.microsoft.com/office/word/2015/wordml/symex" xmlns:wpg="http://schemas.microsoft.com/office/word/2010/wordprocessingGroup" xmlns:wpi="http://schemas.microsoft.com/office/word/2010/wordprocessingInk" xmlns:wne="http://schemas.microsoft.com/office/word/2006/wordml" xmlns:wps="http://schemas.microsoft.com/office/word/2010/wordprocessingShape" mc:Ignorable="w14 w15 w16se w16cid w16 w16cex w16sdtdh wp14">
+<w:numbering xmlns:wpc="http://schemas.microsoft.com/office/word/2010/wordprocessingCanvas" xmlns:cx="http://schemas.microsoft.com/office/drawing/2014/chartex" xmlns:cx1="http://schemas.microsoft.com/office/drawing/2015/9/8/chartex" xmlns:cx2="http://schemas.microsoft.com/office/drawing/2015/10/21/chartex" xmlns:cx3="http://schemas.microsoft.com/office/drawing/2016/5/9/chartex" xmlns:cx4="http://schemas.microsoft.com/office/drawing/2016/5/10/chartex" xmlns:cx5="http://schemas.microsoft.com/office/drawing/2016/5/11/chartex" xmlns:cx6="http://schemas.microsoft.com/office/drawing/2016/5/12/chartex" xmlns:cx7="http://schemas.microsoft.com/office/drawing/2016/5/13/chartex" xmlns:cx8="http://schemas.microsoft.com/office/drawing/2016/5/14/chartex" xmlns:mc="http://schemas.openxmlformats.org/markup-compatibility/2006" xmlns:aink="http://schemas.microsoft.com/office/drawing/2016/ink" xmlns:am3d="http://schemas.microsoft.com/office/drawing/2017/model3d" xmlns:o="urn:schemas-microsoft-com:office:office" xmlns:oel="http://schemas.microsoft.com/office/2019/extlst" xmlns:r="http://schemas.openxmlformats.org/officeDocument/2006/relationships" xmlns:m="http://schemas.openxmlformats.org/officeDocument/2006/math" xmlns:v="urn:schemas-microsoft-com:vml" xmlns:wp14="http://schemas.microsoft.com/office/word/2010/wordprocessingDrawing" xmlns:wp="http://schemas.openxmlformats.org/drawingml/2006/wordprocessingDrawing" xmlns:w10="urn:schemas-microsoft-com:office:word" xmlns:w="http://schemas.openxmlformats.org/wordprocessingml/2006/main" xmlns:w14="http://schemas.microsoft.com/office/word/2010/wordml" xmlns:w15="http://schemas.microsoft.com/office/word/2012/wordml" xmlns:w16cex="http://schemas.microsoft.com/office/word/2018/wordml/cex" xmlns:w16cid="http://schemas.microsoft.com/office/word/2016/wordml/cid" xmlns:w16="http://schemas.microsoft.com/office/word/2018/wordml" xmlns:w16du="http://schemas.microsoft.com/office/word/2023/wordml/word16du" xmlns:w16sdtdh="http://schemas.microsoft.com/office/word/2020/wordml/sdtdatahash" xmlns:w16sdtfl="http://schemas.microsoft.com/office/word/2024/wordml/sdtformatlock" xmlns:w16se="http://schemas.microsoft.com/office/word/2015/wordml/symex" xmlns:wpg="http://schemas.microsoft.com/office/word/2010/wordprocessingGroup" xmlns:wpi="http://schemas.microsoft.com/office/word/2010/wordprocessingInk" xmlns:wne="http://schemas.microsoft.com/office/word/2006/wordml" xmlns:wps="http://schemas.microsoft.com/office/word/2010/wordprocessingShape" mc:Ignorable="w14 w15 w16se w16cid w16 w16cex w16sdtdh w16sdtfl w16du wp14">
   <w:abstractNum w:abstractNumId="0" w15:restartNumberingAfterBreak="0">
     <w:nsid w:val="0B002FB0"/>
     <w:multiLevelType w:val="hybridMultilevel"/>
@@ -4855,7 +4389,7 @@
 </file>
 
 <file path=word/styles.xml><?xml version="1.0" encoding="utf-8"?>
-<w:styles xmlns:mc="http://schemas.openxmlformats.org/markup-compatibility/2006" xmlns:r="http://schemas.openxmlformats.org/officeDocument/2006/relationships" xmlns:w="http://schemas.openxmlformats.org/wordprocessingml/2006/main" xmlns:w14="http://schemas.microsoft.com/office/word/2010/wordml" xmlns:w15="http://schemas.microsoft.com/office/word/2012/wordml" xmlns:w16cex="http://schemas.microsoft.com/office/word/2018/wordml/cex" xmlns:w16cid="http://schemas.microsoft.com/office/word/2016/wordml/cid" xmlns:w16="http://schemas.microsoft.com/office/word/2018/wordml" xmlns:w16sdtdh="http://schemas.microsoft.com/office/word/2020/wordml/sdtdatahash" xmlns:w16se="http://schemas.microsoft.com/office/word/2015/wordml/symex" mc:Ignorable="w14 w15 w16se w16cid w16 w16cex w16sdtdh">
+<w:styles xmlns:mc="http://schemas.openxmlformats.org/markup-compatibility/2006" xmlns:r="http://schemas.openxmlformats.org/officeDocument/2006/relationships" xmlns:w="http://schemas.openxmlformats.org/wordprocessingml/2006/main" xmlns:w14="http://schemas.microsoft.com/office/word/2010/wordml" xmlns:w15="http://schemas.microsoft.com/office/word/2012/wordml" xmlns:w16cex="http://schemas.microsoft.com/office/word/2018/wordml/cex" xmlns:w16cid="http://schemas.microsoft.com/office/word/2016/wordml/cid" xmlns:w16="http://schemas.microsoft.com/office/word/2018/wordml" xmlns:w16du="http://schemas.microsoft.com/office/word/2023/wordml/word16du" xmlns:w16sdtdh="http://schemas.microsoft.com/office/word/2020/wordml/sdtdatahash" xmlns:w16sdtfl="http://schemas.microsoft.com/office/word/2024/wordml/sdtformatlock" xmlns:w16se="http://schemas.microsoft.com/office/word/2015/wordml/symex" mc:Ignorable="w14 w15 w16se w16cid w16 w16cex w16sdtdh w16sdtfl w16du">
   <w:docDefaults>
     <w:rPrDefault>
       <w:rPr>

</xml_diff>